<commit_message>
Corrected the procedure and added Observations
</commit_message>
<xml_diff>
--- a/Lab 4/lab4_report.docx
+++ b/Lab 4/lab4_report.docx
@@ -122,23 +122,14 @@
           <w:sz w:val="32"/>
           <w:szCs w:val="32"/>
         </w:rPr>
-        <w:t xml:space="preserve">Signal </w:t>
-      </w:r>
-      <w:proofErr w:type="gramStart"/>
-      <w:r>
-        <w:rPr>
-          <w:sz w:val="32"/>
-          <w:szCs w:val="32"/>
-        </w:rPr>
-        <w:t>Generator ,</w:t>
-      </w:r>
-      <w:proofErr w:type="gramEnd"/>
-      <w:r>
-        <w:rPr>
-          <w:sz w:val="32"/>
-          <w:szCs w:val="32"/>
-        </w:rPr>
-        <w:t xml:space="preserve"> DSO, Multimeter, Components, Bread board</w:t>
+        <w:t>Signal Generator</w:t>
+      </w:r>
+      <w:r>
+        <w:rPr>
+          <w:sz w:val="32"/>
+          <w:szCs w:val="32"/>
+        </w:rPr>
+        <w:t>, DSO, Multimeter, Components, Bread board</w:t>
       </w:r>
     </w:p>
     <w:p>
@@ -215,21 +206,7 @@
           <w:sz w:val="32"/>
           <w:szCs w:val="32"/>
         </w:rPr>
-        <w:t xml:space="preserve"> we do not have pure inductances since the wire used in the winding presents some resistance. Hence the practical inductor is not a pure inductance represented by a 90° phase angle</w:t>
-      </w:r>
-      <w:r>
-        <w:rPr>
-          <w:sz w:val="32"/>
-          <w:szCs w:val="32"/>
-        </w:rPr>
-        <w:t>,</w:t>
-      </w:r>
-      <w:r>
-        <w:rPr>
-          <w:sz w:val="32"/>
-          <w:szCs w:val="32"/>
-        </w:rPr>
-        <w:t xml:space="preserve"> </w:t>
+        <w:t xml:space="preserve"> we do not have pure inductances since the wire used in the winding presents some resistance. Hence the practical inductor is not a pure inductance represented by a 90° phase angle, </w:t>
       </w:r>
       <w:r>
         <w:rPr>
@@ -287,22 +264,28 @@
           <w:sz w:val="32"/>
           <w:szCs w:val="32"/>
         </w:rPr>
-        <w:t xml:space="preserve">the </w:t>
-      </w:r>
-      <w:r>
-        <w:rPr>
-          <w:noProof/>
-          <w:sz w:val="32"/>
-          <w:szCs w:val="32"/>
-        </w:rPr>
-        <w:t>inductor</w:t>
-      </w:r>
-      <w:r>
-        <w:rPr>
-          <w:sz w:val="32"/>
-          <w:szCs w:val="32"/>
-        </w:rPr>
-        <w:t>, Measure the dc resistance of the inductance coil separately and use the given formula.</w:t>
+        <w:t>the inductor</w:t>
+      </w:r>
+      <w:r>
+        <w:rPr>
+          <w:sz w:val="32"/>
+          <w:szCs w:val="32"/>
+        </w:rPr>
+        <w:t xml:space="preserve">, Measure the </w:t>
+      </w:r>
+      <w:r>
+        <w:rPr>
+          <w:sz w:val="32"/>
+          <w:szCs w:val="32"/>
+        </w:rPr>
+        <w:t>DC</w:t>
+      </w:r>
+      <w:r>
+        <w:rPr>
+          <w:sz w:val="32"/>
+          <w:szCs w:val="32"/>
+        </w:rPr>
+        <w:t xml:space="preserve"> resistance of the inductance coil separately and use the given formula.</w:t>
       </w:r>
     </w:p>
     <w:p>
@@ -322,7 +305,21 @@
           <w:sz w:val="32"/>
           <w:szCs w:val="32"/>
         </w:rPr>
-        <w:t>Now connect the circuit as in fig 2.</w:t>
+        <w:t xml:space="preserve">Now connect the circuit as </w:t>
+      </w:r>
+      <w:r>
+        <w:rPr>
+          <w:sz w:val="32"/>
+          <w:szCs w:val="32"/>
+        </w:rPr>
+        <w:t>shown in circuit diagram</w:t>
+      </w:r>
+      <w:r>
+        <w:rPr>
+          <w:sz w:val="32"/>
+          <w:szCs w:val="32"/>
+        </w:rPr>
+        <w:t>.</w:t>
       </w:r>
     </w:p>
     <w:p>
@@ -397,15 +394,59 @@
           <w:sz w:val="32"/>
           <w:szCs w:val="32"/>
         </w:rPr>
-        <w:t xml:space="preserve">The amplitude of the source voltage across all three components in a series RLC circuit is made up of the three individual component voltages, VR, VL and VC with the current common to all three components. The vector diagrams will </w:t>
-      </w:r>
-      <w:r>
-        <w:rPr>
-          <w:noProof/>
-          <w:sz w:val="32"/>
-          <w:szCs w:val="32"/>
-        </w:rPr>
-        <w:t>therefore</w:t>
+        <w:t>The amplitude of the source voltage across all three components in a series RLC circuit is made up of the three individual component voltages, V</w:t>
+      </w:r>
+      <w:r>
+        <w:rPr>
+          <w:sz w:val="32"/>
+          <w:szCs w:val="32"/>
+          <w:vertAlign w:val="subscript"/>
+        </w:rPr>
+        <w:t>R</w:t>
+      </w:r>
+      <w:r>
+        <w:rPr>
+          <w:sz w:val="32"/>
+          <w:szCs w:val="32"/>
+        </w:rPr>
+        <w:t>, V</w:t>
+      </w:r>
+      <w:r>
+        <w:rPr>
+          <w:sz w:val="32"/>
+          <w:szCs w:val="32"/>
+          <w:vertAlign w:val="subscript"/>
+        </w:rPr>
+        <w:t>L</w:t>
+      </w:r>
+      <w:r>
+        <w:rPr>
+          <w:sz w:val="32"/>
+          <w:szCs w:val="32"/>
+        </w:rPr>
+        <w:t xml:space="preserve"> and V</w:t>
+      </w:r>
+      <w:r>
+        <w:rPr>
+          <w:sz w:val="32"/>
+          <w:szCs w:val="32"/>
+          <w:vertAlign w:val="subscript"/>
+        </w:rPr>
+        <w:t>C</w:t>
+      </w:r>
+      <w:r>
+        <w:rPr>
+          <w:sz w:val="32"/>
+          <w:szCs w:val="32"/>
+        </w:rPr>
+        <w:t xml:space="preserve"> with the current common to all three components. The vector diagrams will</w:t>
+      </w:r>
+      <w:r>
+        <w:rPr>
+          <w:sz w:val="32"/>
+          <w:szCs w:val="32"/>
+        </w:rPr>
+        <w:t>, therefore,</w:t>
       </w:r>
       <w:r>
         <w:rPr>
@@ -435,7 +476,7 @@
           <w:sz w:val="32"/>
           <w:szCs w:val="32"/>
         </w:rPr>
-        <w:t>with respect to</w:t>
+        <w:t>concerning</w:t>
       </w:r>
       <w:r>
         <w:rPr>
@@ -462,14 +503,7 @@
           <w:sz w:val="32"/>
           <w:szCs w:val="32"/>
         </w:rPr>
-        <w:t>Note down the c</w:t>
-      </w:r>
-      <w:r>
-        <w:rPr>
-          <w:sz w:val="32"/>
-          <w:szCs w:val="32"/>
-        </w:rPr>
-        <w:t>omponent Values</w:t>
+        <w:t>Note down the component Values</w:t>
       </w:r>
     </w:p>
     <w:p>
@@ -489,14 +523,7 @@
           <w:sz w:val="32"/>
           <w:szCs w:val="32"/>
         </w:rPr>
-        <w:t>R=</w:t>
-      </w:r>
-      <w:r>
-        <w:rPr>
-          <w:sz w:val="32"/>
-          <w:szCs w:val="32"/>
-        </w:rPr>
-        <w:t xml:space="preserve"> 2000 </w:t>
+        <w:t xml:space="preserve">R= 2000 </w:t>
       </w:r>
       <w:r>
         <w:rPr>
@@ -524,14 +551,7 @@
           <w:sz w:val="32"/>
           <w:szCs w:val="32"/>
         </w:rPr>
-        <w:t>L=</w:t>
-      </w:r>
-      <w:r>
-        <w:rPr>
-          <w:sz w:val="32"/>
-          <w:szCs w:val="32"/>
-        </w:rPr>
-        <w:t xml:space="preserve"> 2 H</w:t>
+        <w:t>L= 2 H</w:t>
       </w:r>
     </w:p>
     <w:p>
@@ -551,14 +571,7 @@
           <w:sz w:val="32"/>
           <w:szCs w:val="32"/>
         </w:rPr>
-        <w:t>C=</w:t>
-      </w:r>
-      <w:r>
-        <w:rPr>
-          <w:sz w:val="32"/>
-          <w:szCs w:val="32"/>
-        </w:rPr>
-        <w:t xml:space="preserve"> 11 </w:t>
+        <w:t xml:space="preserve">C= 11 </w:t>
       </w:r>
       <w:proofErr w:type="spellStart"/>
       <w:r>
@@ -588,21 +601,7 @@
           <w:szCs w:val="32"/>
         </w:rPr>
         <w:lastRenderedPageBreak/>
-        <w:t xml:space="preserve">r </w:t>
-      </w:r>
-      <w:r>
-        <w:rPr>
-          <w:sz w:val="32"/>
-          <w:szCs w:val="32"/>
-        </w:rPr>
-        <w:t>=</w:t>
-      </w:r>
-      <w:r>
-        <w:rPr>
-          <w:sz w:val="32"/>
-          <w:szCs w:val="32"/>
-        </w:rPr>
-        <w:t xml:space="preserve"> 80.2 </w:t>
+        <w:t xml:space="preserve">r = 80.2 </w:t>
       </w:r>
       <w:r>
         <w:rPr>
@@ -756,14 +755,22 @@
           <w:sz w:val="32"/>
           <w:szCs w:val="32"/>
         </w:rPr>
-        <w:t>I(A</w:t>
-      </w:r>
-      <w:r>
-        <w:rPr>
-          <w:sz w:val="32"/>
-          <w:szCs w:val="32"/>
-        </w:rPr>
-        <w:t>mp)=VR/R</w:t>
+        <w:t>I(Amp)=V</w:t>
+      </w:r>
+      <w:r>
+        <w:rPr>
+          <w:sz w:val="32"/>
+          <w:szCs w:val="32"/>
+          <w:vertAlign w:val="subscript"/>
+        </w:rPr>
+        <w:t>R</w:t>
+      </w:r>
+      <w:r>
+        <w:rPr>
+          <w:sz w:val="32"/>
+          <w:szCs w:val="32"/>
+        </w:rPr>
+        <w:t>/R</w:t>
       </w:r>
       <w:r>
         <w:rPr>
@@ -828,89 +835,92 @@
           <w:sz w:val="32"/>
           <w:szCs w:val="32"/>
         </w:rPr>
-        <w:t xml:space="preserve">Make Phasor diagram using measured values and theoretical values and compare the result. </w:t>
-      </w:r>
-      <w:r>
-        <w:rPr>
-          <w:noProof/>
-          <w:sz w:val="32"/>
-          <w:szCs w:val="32"/>
-        </w:rPr>
-        <w:t>Where V</w:t>
-      </w:r>
-      <w:r>
-        <w:rPr>
-          <w:noProof/>
+        <w:t>Make Phasor diagram using measured values and theoretical values and compare the result.</w:t>
+      </w:r>
+      <w:r>
+        <w:rPr>
+          <w:sz w:val="32"/>
+          <w:szCs w:val="32"/>
+        </w:rPr>
+        <w:t xml:space="preserve"> </w:t>
+      </w:r>
+    </w:p>
+    <w:p>
+      <w:pPr>
+        <w:pStyle w:val="Standard"/>
+        <w:rPr>
+          <w:sz w:val="32"/>
+          <w:szCs w:val="32"/>
+        </w:rPr>
+      </w:pPr>
+      <w:r>
+        <w:rPr>
+          <w:sz w:val="32"/>
+          <w:szCs w:val="32"/>
+        </w:rPr>
+        <w:t>Notice if</w:t>
+      </w:r>
+    </w:p>
+    <w:p>
+      <w:pPr>
+        <w:pStyle w:val="Standard"/>
+        <w:rPr>
+          <w:sz w:val="32"/>
+          <w:szCs w:val="32"/>
+        </w:rPr>
+      </w:pPr>
+      <w:r>
+        <w:rPr>
+          <w:sz w:val="32"/>
+          <w:szCs w:val="32"/>
+        </w:rPr>
+        <w:t>1.Electrical resistance - Resistance is independent of frequency, so it remains constant with change in frequency.</w:t>
+      </w:r>
+    </w:p>
+    <w:p>
+      <w:pPr>
+        <w:pStyle w:val="Standard"/>
+        <w:rPr>
+          <w:sz w:val="32"/>
+          <w:szCs w:val="32"/>
+        </w:rPr>
+      </w:pPr>
+      <w:r>
+        <w:rPr>
+          <w:sz w:val="32"/>
+          <w:szCs w:val="32"/>
+        </w:rPr>
+        <w:t>2.Inductive reactance, X</w:t>
+      </w:r>
+      <w:r>
+        <w:rPr>
           <w:sz w:val="32"/>
           <w:szCs w:val="32"/>
           <w:vertAlign w:val="subscript"/>
         </w:rPr>
-        <w:t xml:space="preserve">s </w:t>
-      </w:r>
-      <w:r>
-        <w:rPr>
-          <w:noProof/>
-          <w:sz w:val="32"/>
-          <w:szCs w:val="32"/>
-        </w:rPr>
-        <w:t>is supplied voltage.</w:t>
-      </w:r>
-    </w:p>
-    <w:p>
-      <w:pPr>
-        <w:pStyle w:val="Standard"/>
-        <w:rPr>
-          <w:sz w:val="32"/>
-          <w:szCs w:val="32"/>
-        </w:rPr>
-      </w:pPr>
-    </w:p>
-    <w:p>
-      <w:pPr>
-        <w:pStyle w:val="Standard"/>
-        <w:rPr>
-          <w:sz w:val="32"/>
-          <w:szCs w:val="32"/>
-        </w:rPr>
-      </w:pPr>
-      <w:r>
-        <w:rPr>
-          <w:sz w:val="32"/>
-          <w:szCs w:val="32"/>
-        </w:rPr>
-        <w:t>Notice if</w:t>
-      </w:r>
-    </w:p>
-    <w:p>
-      <w:pPr>
-        <w:pStyle w:val="Standard"/>
-        <w:rPr>
-          <w:sz w:val="32"/>
-          <w:szCs w:val="32"/>
-        </w:rPr>
-      </w:pPr>
-      <w:r>
-        <w:rPr>
-          <w:sz w:val="32"/>
-          <w:szCs w:val="32"/>
-        </w:rPr>
-        <w:t>1.Electrical resistance - Resistance is independent of frequency, so it remains constant with change in frequency.</w:t>
-      </w:r>
-    </w:p>
-    <w:p>
-      <w:pPr>
-        <w:pStyle w:val="Standard"/>
-        <w:rPr>
-          <w:sz w:val="32"/>
-          <w:szCs w:val="32"/>
-        </w:rPr>
-      </w:pPr>
-      <w:r>
-        <w:rPr>
-          <w:sz w:val="32"/>
-          <w:szCs w:val="32"/>
-        </w:rPr>
-        <w:t>2.Inductive reactance, XL - We know that XL = 2π</w:t>
+        <w:t>L</w:t>
+      </w:r>
+      <w:r>
+        <w:rPr>
+          <w:sz w:val="32"/>
+          <w:szCs w:val="32"/>
+        </w:rPr>
+        <w:t xml:space="preserve"> - We know that X</w:t>
+      </w:r>
+      <w:r>
+        <w:rPr>
+          <w:sz w:val="32"/>
+          <w:szCs w:val="32"/>
+          <w:vertAlign w:val="subscript"/>
+        </w:rPr>
+        <w:t>L</w:t>
+      </w:r>
+      <w:r>
+        <w:rPr>
+          <w:sz w:val="32"/>
+          <w:szCs w:val="32"/>
+        </w:rPr>
+        <w:t xml:space="preserve"> = 2π</w:t>
       </w:r>
       <w:proofErr w:type="spellStart"/>
       <w:r>
@@ -941,46 +951,38 @@
           <w:sz w:val="32"/>
           <w:szCs w:val="32"/>
         </w:rPr>
-        <w:t xml:space="preserve"> varies directly with frequency.</w:t>
-      </w:r>
-      <w:r>
-        <w:rPr>
-          <w:sz w:val="32"/>
-          <w:szCs w:val="32"/>
-        </w:rPr>
-        <w:tab/>
-      </w:r>
-    </w:p>
-    <w:p>
-      <w:pPr>
-        <w:pStyle w:val="Standard"/>
-        <w:rPr>
-          <w:sz w:val="32"/>
-          <w:szCs w:val="32"/>
-        </w:rPr>
-      </w:pPr>
-      <w:r>
-        <w:rPr>
-          <w:sz w:val="32"/>
-          <w:szCs w:val="32"/>
-        </w:rPr>
-        <w:tab/>
-      </w:r>
-    </w:p>
-    <w:p>
-      <w:pPr>
-        <w:pStyle w:val="Standard"/>
-        <w:rPr>
-          <w:sz w:val="32"/>
-          <w:szCs w:val="32"/>
-        </w:rPr>
-      </w:pPr>
-      <w:r>
-        <w:rPr>
-          <w:sz w:val="32"/>
-          <w:szCs w:val="32"/>
-        </w:rPr>
-        <w:t>3.Capacitive reactance, XC</w:t>
+        <w:t xml:space="preserve"> </w:t>
+      </w:r>
+      <w:r>
+        <w:rPr>
+          <w:sz w:val="32"/>
+          <w:szCs w:val="32"/>
+        </w:rPr>
+        <w:t>varies directly with frequency.</w:t>
+      </w:r>
+    </w:p>
+    <w:p>
+      <w:pPr>
+        <w:pStyle w:val="Standard"/>
+        <w:rPr>
+          <w:sz w:val="32"/>
+          <w:szCs w:val="32"/>
+        </w:rPr>
+      </w:pPr>
+      <w:r>
+        <w:rPr>
+          <w:sz w:val="32"/>
+          <w:szCs w:val="32"/>
+        </w:rPr>
+        <w:t>3.Capacitive reactance, X</w:t>
+      </w:r>
+      <w:r>
+        <w:rPr>
+          <w:sz w:val="32"/>
+          <w:szCs w:val="32"/>
+          <w:vertAlign w:val="subscript"/>
+        </w:rPr>
+        <w:t>C</w:t>
       </w:r>
       <w:r>
         <w:rPr>
@@ -1026,7 +1028,22 @@
           <w:szCs w:val="32"/>
         </w:rPr>
         <w:tab/>
-        <w:t>XC = 1/2π</w:t>
+        <w:t>X</w:t>
+      </w:r>
+      <w:r>
+        <w:rPr>
+          <w:sz w:val="32"/>
+          <w:szCs w:val="32"/>
+          <w:vertAlign w:val="subscript"/>
+        </w:rPr>
+        <w:t>C</w:t>
+      </w:r>
+      <w:r>
+        <w:rPr>
+          <w:sz w:val="32"/>
+          <w:szCs w:val="32"/>
+        </w:rPr>
+        <w:t xml:space="preserve"> = 1/2π</w:t>
       </w:r>
       <w:proofErr w:type="spellStart"/>
       <w:r>
@@ -1076,12 +1093,14 @@
         <w:rPr>
           <w:sz w:val="32"/>
           <w:szCs w:val="32"/>
-        </w:rPr>
-      </w:pPr>
-      <w:r>
-        <w:rPr>
-          <w:sz w:val="32"/>
-          <w:szCs w:val="32"/>
+          <w:u w:val="single"/>
+        </w:rPr>
+      </w:pPr>
+      <w:r>
+        <w:rPr>
+          <w:sz w:val="32"/>
+          <w:szCs w:val="32"/>
+          <w:u w:val="single"/>
         </w:rPr>
         <w:t>Circuit diagram</w:t>
       </w:r>
@@ -1134,6 +1153,118 @@
           </wp:inline>
         </w:drawing>
       </w:r>
+      <w:r>
+        <w:rPr>
+          <w:noProof/>
+        </w:rPr>
+        <w:drawing>
+          <wp:inline distT="0" distB="0" distL="0" distR="0">
+            <wp:extent cx="1797887" cy="2987040"/>
+            <wp:effectExtent l="0" t="0" r="0" b="3810"/>
+            <wp:docPr id="4" name="Picture 4"/>
+            <wp:cNvGraphicFramePr>
+              <a:graphicFrameLocks xmlns:a="http://schemas.openxmlformats.org/drawingml/2006/main" noChangeAspect="1"/>
+            </wp:cNvGraphicFramePr>
+            <a:graphic xmlns:a="http://schemas.openxmlformats.org/drawingml/2006/main">
+              <a:graphicData uri="http://schemas.openxmlformats.org/drawingml/2006/picture">
+                <pic:pic xmlns:pic="http://schemas.openxmlformats.org/drawingml/2006/picture">
+                  <pic:nvPicPr>
+                    <pic:cNvPr id="0" name="Picture 1"/>
+                    <pic:cNvPicPr>
+                      <a:picLocks noChangeAspect="1" noChangeArrowheads="1"/>
+                    </pic:cNvPicPr>
+                  </pic:nvPicPr>
+                  <pic:blipFill>
+                    <a:blip r:embed="rId6">
+                      <a:extLst>
+                        <a:ext uri="{28A0092B-C50C-407E-A947-70E740481C1C}">
+                          <a14:useLocalDpi xmlns:a14="http://schemas.microsoft.com/office/drawing/2010/main" val="0"/>
+                        </a:ext>
+                      </a:extLst>
+                    </a:blip>
+                    <a:srcRect/>
+                    <a:stretch>
+                      <a:fillRect/>
+                    </a:stretch>
+                  </pic:blipFill>
+                  <pic:spPr bwMode="auto">
+                    <a:xfrm>
+                      <a:off x="0" y="0"/>
+                      <a:ext cx="1807215" cy="3002538"/>
+                    </a:xfrm>
+                    <a:prstGeom prst="rect">
+                      <a:avLst/>
+                    </a:prstGeom>
+                    <a:noFill/>
+                    <a:ln>
+                      <a:noFill/>
+                    </a:ln>
+                  </pic:spPr>
+                </pic:pic>
+              </a:graphicData>
+            </a:graphic>
+          </wp:inline>
+        </w:drawing>
+      </w:r>
+    </w:p>
+    <w:p>
+      <w:pPr>
+        <w:pStyle w:val="Standard"/>
+        <w:rPr>
+          <w:sz w:val="32"/>
+          <w:szCs w:val="32"/>
+        </w:rPr>
+      </w:pPr>
+      <w:r>
+        <w:rPr>
+          <w:sz w:val="32"/>
+          <w:szCs w:val="32"/>
+        </w:rPr>
+        <w:tab/>
+      </w:r>
+      <w:r>
+        <w:rPr>
+          <w:sz w:val="32"/>
+          <w:szCs w:val="32"/>
+        </w:rPr>
+        <w:tab/>
+      </w:r>
+      <w:r>
+        <w:rPr>
+          <w:sz w:val="32"/>
+          <w:szCs w:val="32"/>
+        </w:rPr>
+        <w:tab/>
+      </w:r>
+      <w:r>
+        <w:rPr>
+          <w:sz w:val="32"/>
+          <w:szCs w:val="32"/>
+        </w:rPr>
+        <w:tab/>
+      </w:r>
+      <w:r>
+        <w:rPr>
+          <w:sz w:val="32"/>
+          <w:szCs w:val="32"/>
+        </w:rPr>
+        <w:tab/>
+      </w:r>
+      <w:r>
+        <w:rPr>
+          <w:sz w:val="32"/>
+          <w:szCs w:val="32"/>
+        </w:rPr>
+        <w:tab/>
+      </w:r>
+      <w:r>
+        <w:rPr>
+          <w:sz w:val="32"/>
+          <w:szCs w:val="32"/>
+        </w:rPr>
+        <w:tab/>
+        <w:t>Fig. 1</w:t>
+      </w:r>
     </w:p>
     <w:p>
       <w:pPr>
@@ -1171,7 +1302,7 @@
                     <pic:cNvPicPr/>
                   </pic:nvPicPr>
                   <pic:blipFill>
-                    <a:blip r:embed="rId6">
+                    <a:blip r:embed="rId7">
                       <a:lum/>
                       <a:alphaModFix/>
                     </a:blip>
@@ -1218,7 +1349,21 @@
           <w:sz w:val="32"/>
           <w:szCs w:val="32"/>
         </w:rPr>
-        <w:t xml:space="preserve">Snapshot of </w:t>
+        <w:t>Snapshot of</w:t>
+      </w:r>
+      <w:r>
+        <w:rPr>
+          <w:sz w:val="32"/>
+          <w:szCs w:val="32"/>
+        </w:rPr>
+        <w:t xml:space="preserve"> the</w:t>
+      </w:r>
+      <w:r>
+        <w:rPr>
+          <w:sz w:val="32"/>
+          <w:szCs w:val="32"/>
+        </w:rPr>
+        <w:t xml:space="preserve"> </w:t>
       </w:r>
       <w:r>
         <w:rPr>
@@ -1233,73 +1378,1162 @@
           <w:sz w:val="32"/>
           <w:szCs w:val="32"/>
         </w:rPr>
-        <w:t xml:space="preserve"> with components connected as in Fig. 2 in manual</w:t>
-      </w:r>
-    </w:p>
-    <w:p>
-      <w:pPr>
-        <w:pStyle w:val="Standard"/>
-        <w:rPr>
-          <w:sz w:val="32"/>
-          <w:szCs w:val="32"/>
-        </w:rPr>
-      </w:pPr>
-    </w:p>
-    <w:p>
-      <w:pPr>
-        <w:pStyle w:val="Standard"/>
-        <w:rPr>
-          <w:sz w:val="32"/>
-          <w:szCs w:val="32"/>
-        </w:rPr>
-      </w:pPr>
-    </w:p>
-    <w:p>
-      <w:pPr>
-        <w:pStyle w:val="Standard"/>
-        <w:rPr>
-          <w:sz w:val="32"/>
-          <w:szCs w:val="32"/>
-        </w:rPr>
-      </w:pPr>
-    </w:p>
-    <w:p>
-      <w:pPr>
-        <w:pStyle w:val="Standard"/>
-        <w:rPr>
-          <w:sz w:val="32"/>
-          <w:szCs w:val="32"/>
-        </w:rPr>
-      </w:pPr>
-    </w:p>
-    <w:p>
-      <w:pPr>
-        <w:pStyle w:val="Standard"/>
-        <w:rPr>
-          <w:sz w:val="32"/>
-          <w:szCs w:val="32"/>
-        </w:rPr>
-      </w:pPr>
-    </w:p>
-    <w:p>
-      <w:pPr>
-        <w:pStyle w:val="Standard"/>
-        <w:rPr>
-          <w:sz w:val="32"/>
-          <w:szCs w:val="32"/>
-        </w:rPr>
-      </w:pPr>
-    </w:p>
-    <w:p>
-      <w:pPr>
-        <w:pStyle w:val="Standard"/>
-        <w:rPr>
-          <w:sz w:val="32"/>
-          <w:szCs w:val="32"/>
-        </w:rPr>
-      </w:pPr>
+        <w:t xml:space="preserve"> with components connected as </w:t>
+      </w:r>
+      <w:r>
+        <w:rPr>
+          <w:sz w:val="32"/>
+          <w:szCs w:val="32"/>
+        </w:rPr>
+        <w:t>shown in</w:t>
+      </w:r>
+      <w:r>
+        <w:rPr>
+          <w:sz w:val="32"/>
+          <w:szCs w:val="32"/>
+        </w:rPr>
+        <w:t xml:space="preserve"> </w:t>
+      </w:r>
       <w:bookmarkStart w:id="0" w:name="_GoBack"/>
       <w:bookmarkEnd w:id="0"/>
+      <w:r>
+        <w:rPr>
+          <w:noProof/>
+          <w:sz w:val="32"/>
+          <w:szCs w:val="32"/>
+        </w:rPr>
+        <w:t xml:space="preserve">the </w:t>
+      </w:r>
+      <w:r>
+        <w:rPr>
+          <w:noProof/>
+          <w:sz w:val="32"/>
+          <w:szCs w:val="32"/>
+        </w:rPr>
+        <w:t>circuit</w:t>
+      </w:r>
+      <w:r>
+        <w:rPr>
+          <w:sz w:val="32"/>
+          <w:szCs w:val="32"/>
+        </w:rPr>
+        <w:t xml:space="preserve"> diagram</w:t>
+      </w:r>
+    </w:p>
+    <w:p>
+      <w:pPr>
+        <w:pStyle w:val="Standard"/>
+        <w:rPr>
+          <w:sz w:val="32"/>
+          <w:szCs w:val="32"/>
+        </w:rPr>
+      </w:pPr>
+    </w:p>
+    <w:p>
+      <w:pPr>
+        <w:pStyle w:val="Standard"/>
+        <w:rPr>
+          <w:b/>
+          <w:bCs/>
+          <w:sz w:val="40"/>
+          <w:szCs w:val="40"/>
+          <w:u w:val="single"/>
+        </w:rPr>
+      </w:pPr>
+      <w:r>
+        <w:rPr>
+          <w:b/>
+          <w:bCs/>
+          <w:sz w:val="40"/>
+          <w:szCs w:val="40"/>
+          <w:u w:val="single"/>
+        </w:rPr>
+        <w:t>Observation:</w:t>
+      </w:r>
+    </w:p>
+    <w:p>
+      <w:pPr>
+        <w:pStyle w:val="Standard"/>
+        <w:rPr>
+          <w:b/>
+          <w:bCs/>
+          <w:sz w:val="40"/>
+          <w:szCs w:val="40"/>
+          <w:u w:val="single"/>
+        </w:rPr>
+      </w:pPr>
+    </w:p>
+    <w:tbl>
+      <w:tblPr>
+        <w:tblW w:w="9186" w:type="dxa"/>
+        <w:tblBorders>
+          <w:top w:val="single" w:sz="4" w:space="0" w:color="auto"/>
+          <w:left w:val="single" w:sz="4" w:space="0" w:color="auto"/>
+          <w:bottom w:val="single" w:sz="4" w:space="0" w:color="auto"/>
+          <w:right w:val="single" w:sz="4" w:space="0" w:color="auto"/>
+          <w:insideH w:val="single" w:sz="4" w:space="0" w:color="auto"/>
+          <w:insideV w:val="single" w:sz="4" w:space="0" w:color="auto"/>
+        </w:tblBorders>
+        <w:tblLook w:val="04A0" w:firstRow="1" w:lastRow="0" w:firstColumn="1" w:lastColumn="0" w:noHBand="0" w:noVBand="1"/>
+      </w:tblPr>
+      <w:tblGrid>
+        <w:gridCol w:w="1531"/>
+        <w:gridCol w:w="1531"/>
+        <w:gridCol w:w="1531"/>
+        <w:gridCol w:w="1531"/>
+        <w:gridCol w:w="1531"/>
+        <w:gridCol w:w="1531"/>
+      </w:tblGrid>
+      <w:tr>
+        <w:trPr>
+          <w:trHeight w:val="397"/>
+        </w:trPr>
+        <w:tc>
+          <w:tcPr>
+            <w:tcW w:w="1531" w:type="dxa"/>
+            <w:shd w:val="clear" w:color="auto" w:fill="auto"/>
+            <w:noWrap/>
+            <w:vAlign w:val="center"/>
+            <w:hideMark/>
+          </w:tcPr>
+          <w:p>
+            <w:pPr>
+              <w:spacing w:after="0" w:line="240" w:lineRule="auto"/>
+              <w:jc w:val="center"/>
+              <w:rPr>
+                <w:rFonts w:ascii="Liberation Sans" w:eastAsia="Times New Roman" w:hAnsi="Liberation Sans" w:cs="Times New Roman"/>
+                <w:b/>
+                <w:color w:val="000000"/>
+                <w:lang w:eastAsia="en-IN"/>
+              </w:rPr>
+            </w:pPr>
+            <w:r>
+              <w:rPr>
+                <w:rFonts w:ascii="Liberation Sans" w:eastAsia="Times New Roman" w:hAnsi="Liberation Sans" w:cs="Times New Roman"/>
+                <w:b/>
+                <w:color w:val="000000"/>
+                <w:lang w:eastAsia="en-IN"/>
+              </w:rPr>
+              <w:t>Frequency</w:t>
+            </w:r>
+            <w:r>
+              <w:rPr>
+                <w:rFonts w:ascii="Liberation Sans" w:eastAsia="Times New Roman" w:hAnsi="Liberation Sans" w:cs="Times New Roman"/>
+                <w:b/>
+                <w:color w:val="000000"/>
+                <w:lang w:eastAsia="en-IN"/>
+              </w:rPr>
+              <w:t xml:space="preserve"> (</w:t>
+            </w:r>
+            <w:proofErr w:type="spellStart"/>
+            <w:r>
+              <w:rPr>
+                <w:rFonts w:ascii="Liberation Sans" w:eastAsia="Times New Roman" w:hAnsi="Liberation Sans" w:cs="Times New Roman"/>
+                <w:b/>
+                <w:color w:val="000000"/>
+                <w:lang w:eastAsia="en-IN"/>
+              </w:rPr>
+              <w:t>KHz</w:t>
+            </w:r>
+            <w:proofErr w:type="spellEnd"/>
+            <w:r>
+              <w:rPr>
+                <w:rFonts w:ascii="Liberation Sans" w:eastAsia="Times New Roman" w:hAnsi="Liberation Sans" w:cs="Times New Roman"/>
+                <w:b/>
+                <w:color w:val="000000"/>
+                <w:lang w:eastAsia="en-IN"/>
+              </w:rPr>
+              <w:t>)</w:t>
+            </w:r>
+          </w:p>
+        </w:tc>
+        <w:tc>
+          <w:tcPr>
+            <w:tcW w:w="1531" w:type="dxa"/>
+            <w:shd w:val="clear" w:color="auto" w:fill="auto"/>
+            <w:noWrap/>
+            <w:vAlign w:val="center"/>
+            <w:hideMark/>
+          </w:tcPr>
+          <w:p>
+            <w:pPr>
+              <w:spacing w:after="0" w:line="240" w:lineRule="auto"/>
+              <w:jc w:val="center"/>
+              <w:rPr>
+                <w:rFonts w:ascii="Liberation Sans" w:eastAsia="Times New Roman" w:hAnsi="Liberation Sans" w:cs="Times New Roman"/>
+                <w:b/>
+                <w:color w:val="000000"/>
+                <w:lang w:eastAsia="en-IN"/>
+              </w:rPr>
+            </w:pPr>
+            <w:r>
+              <w:rPr>
+                <w:rFonts w:ascii="Liberation Sans" w:eastAsia="Times New Roman" w:hAnsi="Liberation Sans" w:cs="Times New Roman"/>
+                <w:b/>
+                <w:color w:val="000000"/>
+                <w:lang w:eastAsia="en-IN"/>
+              </w:rPr>
+              <w:t>V</w:t>
+            </w:r>
+            <w:r>
+              <w:rPr>
+                <w:rFonts w:ascii="Liberation Sans" w:eastAsia="Times New Roman" w:hAnsi="Liberation Sans" w:cs="Times New Roman"/>
+                <w:b/>
+                <w:color w:val="000000"/>
+                <w:vertAlign w:val="subscript"/>
+                <w:lang w:eastAsia="en-IN"/>
+              </w:rPr>
+              <w:t>max</w:t>
+            </w:r>
+            <w:r>
+              <w:rPr>
+                <w:rFonts w:ascii="Liberation Sans" w:eastAsia="Times New Roman" w:hAnsi="Liberation Sans" w:cs="Times New Roman"/>
+                <w:b/>
+                <w:color w:val="000000"/>
+                <w:vertAlign w:val="subscript"/>
+                <w:lang w:eastAsia="en-IN"/>
+              </w:rPr>
+              <w:t xml:space="preserve"> </w:t>
+            </w:r>
+            <w:r>
+              <w:rPr>
+                <w:rFonts w:ascii="Liberation Sans" w:eastAsia="Times New Roman" w:hAnsi="Liberation Sans" w:cs="Times New Roman"/>
+                <w:b/>
+                <w:color w:val="000000"/>
+                <w:lang w:eastAsia="en-IN"/>
+              </w:rPr>
+              <w:t>(V)</w:t>
+            </w:r>
+          </w:p>
+        </w:tc>
+        <w:tc>
+          <w:tcPr>
+            <w:tcW w:w="1531" w:type="dxa"/>
+            <w:shd w:val="clear" w:color="auto" w:fill="auto"/>
+            <w:noWrap/>
+            <w:vAlign w:val="center"/>
+            <w:hideMark/>
+          </w:tcPr>
+          <w:p>
+            <w:pPr>
+              <w:spacing w:after="0" w:line="240" w:lineRule="auto"/>
+              <w:jc w:val="center"/>
+              <w:rPr>
+                <w:rFonts w:ascii="Liberation Sans" w:eastAsia="Times New Roman" w:hAnsi="Liberation Sans" w:cs="Times New Roman"/>
+                <w:b/>
+                <w:color w:val="000000"/>
+                <w:lang w:eastAsia="en-IN"/>
+              </w:rPr>
+            </w:pPr>
+            <w:r>
+              <w:rPr>
+                <w:rFonts w:ascii="Liberation Sans" w:eastAsia="Times New Roman" w:hAnsi="Liberation Sans" w:cs="Times New Roman"/>
+                <w:b/>
+                <w:color w:val="000000"/>
+                <w:lang w:eastAsia="en-IN"/>
+              </w:rPr>
+              <w:t>V</w:t>
+            </w:r>
+            <w:r>
+              <w:rPr>
+                <w:rFonts w:ascii="Liberation Sans" w:eastAsia="Times New Roman" w:hAnsi="Liberation Sans" w:cs="Times New Roman"/>
+                <w:b/>
+                <w:color w:val="000000"/>
+                <w:vertAlign w:val="subscript"/>
+                <w:lang w:eastAsia="en-IN"/>
+              </w:rPr>
+              <w:t>R</w:t>
+            </w:r>
+            <w:r>
+              <w:rPr>
+                <w:rFonts w:ascii="Liberation Sans" w:eastAsia="Times New Roman" w:hAnsi="Liberation Sans" w:cs="Times New Roman"/>
+                <w:b/>
+                <w:color w:val="000000"/>
+                <w:vertAlign w:val="subscript"/>
+                <w:lang w:eastAsia="en-IN"/>
+              </w:rPr>
+              <w:t xml:space="preserve"> </w:t>
+            </w:r>
+            <w:r>
+              <w:rPr>
+                <w:rFonts w:ascii="Liberation Sans" w:eastAsia="Times New Roman" w:hAnsi="Liberation Sans" w:cs="Times New Roman"/>
+                <w:b/>
+                <w:color w:val="000000"/>
+                <w:lang w:eastAsia="en-IN"/>
+              </w:rPr>
+              <w:t>(V)</w:t>
+            </w:r>
+          </w:p>
+        </w:tc>
+        <w:tc>
+          <w:tcPr>
+            <w:tcW w:w="1531" w:type="dxa"/>
+            <w:shd w:val="clear" w:color="auto" w:fill="auto"/>
+            <w:noWrap/>
+            <w:vAlign w:val="center"/>
+            <w:hideMark/>
+          </w:tcPr>
+          <w:p>
+            <w:pPr>
+              <w:spacing w:after="0" w:line="240" w:lineRule="auto"/>
+              <w:jc w:val="center"/>
+              <w:rPr>
+                <w:rFonts w:ascii="Liberation Sans" w:eastAsia="Times New Roman" w:hAnsi="Liberation Sans" w:cs="Times New Roman"/>
+                <w:b/>
+                <w:color w:val="000000"/>
+                <w:lang w:eastAsia="en-IN"/>
+              </w:rPr>
+            </w:pPr>
+            <w:r>
+              <w:rPr>
+                <w:rFonts w:ascii="Liberation Sans" w:eastAsia="Times New Roman" w:hAnsi="Liberation Sans" w:cs="Times New Roman"/>
+                <w:b/>
+                <w:color w:val="000000"/>
+                <w:lang w:eastAsia="en-IN"/>
+              </w:rPr>
+              <w:t>V</w:t>
+            </w:r>
+            <w:r>
+              <w:rPr>
+                <w:rFonts w:ascii="Liberation Sans" w:eastAsia="Times New Roman" w:hAnsi="Liberation Sans" w:cs="Times New Roman"/>
+                <w:b/>
+                <w:color w:val="000000"/>
+                <w:vertAlign w:val="subscript"/>
+                <w:lang w:eastAsia="en-IN"/>
+              </w:rPr>
+              <w:t>L</w:t>
+            </w:r>
+            <w:r>
+              <w:rPr>
+                <w:rFonts w:ascii="Liberation Sans" w:eastAsia="Times New Roman" w:hAnsi="Liberation Sans" w:cs="Times New Roman"/>
+                <w:b/>
+                <w:color w:val="000000"/>
+                <w:lang w:eastAsia="en-IN"/>
+              </w:rPr>
+              <w:t xml:space="preserve"> (V)</w:t>
+            </w:r>
+          </w:p>
+        </w:tc>
+        <w:tc>
+          <w:tcPr>
+            <w:tcW w:w="1531" w:type="dxa"/>
+            <w:shd w:val="clear" w:color="auto" w:fill="auto"/>
+            <w:noWrap/>
+            <w:vAlign w:val="center"/>
+            <w:hideMark/>
+          </w:tcPr>
+          <w:p>
+            <w:pPr>
+              <w:spacing w:after="0" w:line="240" w:lineRule="auto"/>
+              <w:jc w:val="center"/>
+              <w:rPr>
+                <w:rFonts w:ascii="Liberation Sans" w:eastAsia="Times New Roman" w:hAnsi="Liberation Sans" w:cs="Times New Roman"/>
+                <w:b/>
+                <w:color w:val="000000"/>
+                <w:lang w:eastAsia="en-IN"/>
+              </w:rPr>
+            </w:pPr>
+            <w:r>
+              <w:rPr>
+                <w:rFonts w:ascii="Liberation Sans" w:eastAsia="Times New Roman" w:hAnsi="Liberation Sans" w:cs="Times New Roman"/>
+                <w:b/>
+                <w:color w:val="000000"/>
+                <w:lang w:eastAsia="en-IN"/>
+              </w:rPr>
+              <w:t>V</w:t>
+            </w:r>
+            <w:r>
+              <w:rPr>
+                <w:rFonts w:ascii="Liberation Sans" w:eastAsia="Times New Roman" w:hAnsi="Liberation Sans" w:cs="Times New Roman"/>
+                <w:b/>
+                <w:color w:val="000000"/>
+                <w:vertAlign w:val="subscript"/>
+                <w:lang w:eastAsia="en-IN"/>
+              </w:rPr>
+              <w:t>C</w:t>
+            </w:r>
+            <w:r>
+              <w:rPr>
+                <w:rFonts w:ascii="Liberation Sans" w:eastAsia="Times New Roman" w:hAnsi="Liberation Sans" w:cs="Times New Roman"/>
+                <w:b/>
+                <w:color w:val="000000"/>
+                <w:lang w:eastAsia="en-IN"/>
+              </w:rPr>
+              <w:t xml:space="preserve"> (V)</w:t>
+            </w:r>
+          </w:p>
+        </w:tc>
+        <w:tc>
+          <w:tcPr>
+            <w:tcW w:w="1531" w:type="dxa"/>
+            <w:shd w:val="clear" w:color="auto" w:fill="auto"/>
+            <w:noWrap/>
+            <w:vAlign w:val="center"/>
+            <w:hideMark/>
+          </w:tcPr>
+          <w:p>
+            <w:pPr>
+              <w:spacing w:after="0" w:line="240" w:lineRule="auto"/>
+              <w:jc w:val="center"/>
+              <w:rPr>
+                <w:rFonts w:ascii="Liberation Sans" w:eastAsia="Times New Roman" w:hAnsi="Liberation Sans" w:cs="Times New Roman"/>
+                <w:b/>
+                <w:color w:val="000000"/>
+                <w:lang w:eastAsia="en-IN"/>
+              </w:rPr>
+            </w:pPr>
+            <w:r>
+              <w:rPr>
+                <w:rFonts w:ascii="Liberation Sans" w:eastAsia="Times New Roman" w:hAnsi="Liberation Sans" w:cs="Times New Roman"/>
+                <w:b/>
+                <w:color w:val="000000"/>
+                <w:lang w:eastAsia="en-IN"/>
+              </w:rPr>
+              <w:t>I</w:t>
+            </w:r>
+            <w:r>
+              <w:rPr>
+                <w:rFonts w:ascii="Liberation Sans" w:eastAsia="Times New Roman" w:hAnsi="Liberation Sans" w:cs="Times New Roman"/>
+                <w:b/>
+                <w:color w:val="000000"/>
+                <w:lang w:eastAsia="en-IN"/>
+              </w:rPr>
+              <w:t xml:space="preserve"> (A)</w:t>
+            </w:r>
+          </w:p>
+        </w:tc>
+      </w:tr>
+      <w:tr>
+        <w:trPr>
+          <w:trHeight w:val="397"/>
+        </w:trPr>
+        <w:tc>
+          <w:tcPr>
+            <w:tcW w:w="1531" w:type="dxa"/>
+            <w:shd w:val="clear" w:color="auto" w:fill="auto"/>
+            <w:noWrap/>
+            <w:vAlign w:val="center"/>
+            <w:hideMark/>
+          </w:tcPr>
+          <w:p>
+            <w:pPr>
+              <w:spacing w:after="0" w:line="240" w:lineRule="auto"/>
+              <w:jc w:val="center"/>
+              <w:rPr>
+                <w:rFonts w:ascii="Liberation Sans" w:eastAsia="Times New Roman" w:hAnsi="Liberation Sans" w:cs="Times New Roman"/>
+                <w:color w:val="000000"/>
+                <w:lang w:eastAsia="en-IN"/>
+              </w:rPr>
+            </w:pPr>
+            <w:r>
+              <w:rPr>
+                <w:rFonts w:ascii="Liberation Sans" w:eastAsia="Times New Roman" w:hAnsi="Liberation Sans" w:cs="Times New Roman"/>
+                <w:color w:val="000000"/>
+                <w:lang w:eastAsia="en-IN"/>
+              </w:rPr>
+              <w:t>1</w:t>
+            </w:r>
+          </w:p>
+        </w:tc>
+        <w:tc>
+          <w:tcPr>
+            <w:tcW w:w="1531" w:type="dxa"/>
+            <w:shd w:val="clear" w:color="auto" w:fill="auto"/>
+            <w:noWrap/>
+            <w:vAlign w:val="center"/>
+            <w:hideMark/>
+          </w:tcPr>
+          <w:p>
+            <w:pPr>
+              <w:spacing w:after="0" w:line="240" w:lineRule="auto"/>
+              <w:jc w:val="center"/>
+              <w:rPr>
+                <w:rFonts w:ascii="Liberation Sans" w:eastAsia="Times New Roman" w:hAnsi="Liberation Sans" w:cs="Times New Roman"/>
+                <w:color w:val="000000"/>
+                <w:lang w:eastAsia="en-IN"/>
+              </w:rPr>
+            </w:pPr>
+            <w:r>
+              <w:rPr>
+                <w:rFonts w:ascii="Liberation Sans" w:eastAsia="Times New Roman" w:hAnsi="Liberation Sans" w:cs="Times New Roman"/>
+                <w:color w:val="000000"/>
+                <w:lang w:eastAsia="en-IN"/>
+              </w:rPr>
+              <w:t>1</w:t>
+            </w:r>
+          </w:p>
+        </w:tc>
+        <w:tc>
+          <w:tcPr>
+            <w:tcW w:w="1531" w:type="dxa"/>
+            <w:shd w:val="clear" w:color="auto" w:fill="auto"/>
+            <w:noWrap/>
+            <w:vAlign w:val="center"/>
+            <w:hideMark/>
+          </w:tcPr>
+          <w:p>
+            <w:pPr>
+              <w:spacing w:after="0" w:line="240" w:lineRule="auto"/>
+              <w:jc w:val="center"/>
+              <w:rPr>
+                <w:rFonts w:ascii="Liberation Sans" w:eastAsia="Times New Roman" w:hAnsi="Liberation Sans" w:cs="Times New Roman"/>
+                <w:color w:val="000000"/>
+                <w:lang w:eastAsia="en-IN"/>
+              </w:rPr>
+            </w:pPr>
+            <w:r>
+              <w:rPr>
+                <w:rFonts w:ascii="Liberation Sans" w:eastAsia="Times New Roman" w:hAnsi="Liberation Sans" w:cs="Times New Roman"/>
+                <w:color w:val="000000"/>
+                <w:lang w:eastAsia="en-IN"/>
+              </w:rPr>
+              <w:t>0.32</w:t>
+            </w:r>
+          </w:p>
+        </w:tc>
+        <w:tc>
+          <w:tcPr>
+            <w:tcW w:w="1531" w:type="dxa"/>
+            <w:shd w:val="clear" w:color="auto" w:fill="auto"/>
+            <w:noWrap/>
+            <w:vAlign w:val="center"/>
+            <w:hideMark/>
+          </w:tcPr>
+          <w:p>
+            <w:pPr>
+              <w:spacing w:after="0" w:line="240" w:lineRule="auto"/>
+              <w:jc w:val="center"/>
+              <w:rPr>
+                <w:rFonts w:ascii="Liberation Sans" w:eastAsia="Times New Roman" w:hAnsi="Liberation Sans" w:cs="Times New Roman"/>
+                <w:color w:val="000000"/>
+                <w:lang w:eastAsia="en-IN"/>
+              </w:rPr>
+            </w:pPr>
+            <w:r>
+              <w:rPr>
+                <w:rFonts w:ascii="Liberation Sans" w:eastAsia="Times New Roman" w:hAnsi="Liberation Sans" w:cs="Times New Roman"/>
+                <w:color w:val="000000"/>
+                <w:lang w:eastAsia="en-IN"/>
+              </w:rPr>
+              <w:t>1.84</w:t>
+            </w:r>
+          </w:p>
+        </w:tc>
+        <w:tc>
+          <w:tcPr>
+            <w:tcW w:w="1531" w:type="dxa"/>
+            <w:shd w:val="clear" w:color="auto" w:fill="auto"/>
+            <w:noWrap/>
+            <w:vAlign w:val="center"/>
+            <w:hideMark/>
+          </w:tcPr>
+          <w:p>
+            <w:pPr>
+              <w:spacing w:after="0" w:line="240" w:lineRule="auto"/>
+              <w:jc w:val="center"/>
+              <w:rPr>
+                <w:rFonts w:ascii="Liberation Sans" w:eastAsia="Times New Roman" w:hAnsi="Liberation Sans" w:cs="Times New Roman"/>
+                <w:color w:val="000000"/>
+                <w:lang w:eastAsia="en-IN"/>
+              </w:rPr>
+            </w:pPr>
+            <w:r>
+              <w:rPr>
+                <w:rFonts w:ascii="Liberation Sans" w:eastAsia="Times New Roman" w:hAnsi="Liberation Sans" w:cs="Times New Roman"/>
+                <w:color w:val="000000"/>
+                <w:lang w:eastAsia="en-IN"/>
+              </w:rPr>
+              <w:t>2.36</w:t>
+            </w:r>
+          </w:p>
+        </w:tc>
+        <w:tc>
+          <w:tcPr>
+            <w:tcW w:w="1531" w:type="dxa"/>
+            <w:shd w:val="clear" w:color="auto" w:fill="auto"/>
+            <w:noWrap/>
+            <w:vAlign w:val="center"/>
+            <w:hideMark/>
+          </w:tcPr>
+          <w:p>
+            <w:pPr>
+              <w:spacing w:after="0" w:line="240" w:lineRule="auto"/>
+              <w:jc w:val="center"/>
+              <w:rPr>
+                <w:rFonts w:ascii="Liberation Sans" w:eastAsia="Times New Roman" w:hAnsi="Liberation Sans" w:cs="Times New Roman"/>
+                <w:color w:val="000000"/>
+                <w:lang w:eastAsia="en-IN"/>
+              </w:rPr>
+            </w:pPr>
+            <w:r>
+              <w:rPr>
+                <w:rFonts w:ascii="Liberation Sans" w:eastAsia="Times New Roman" w:hAnsi="Liberation Sans" w:cs="Times New Roman"/>
+                <w:color w:val="000000"/>
+                <w:lang w:eastAsia="en-IN"/>
+              </w:rPr>
+              <w:t>0.00016</w:t>
+            </w:r>
+          </w:p>
+        </w:tc>
+      </w:tr>
+      <w:tr>
+        <w:trPr>
+          <w:trHeight w:val="397"/>
+        </w:trPr>
+        <w:tc>
+          <w:tcPr>
+            <w:tcW w:w="1531" w:type="dxa"/>
+            <w:shd w:val="clear" w:color="auto" w:fill="auto"/>
+            <w:noWrap/>
+            <w:vAlign w:val="center"/>
+            <w:hideMark/>
+          </w:tcPr>
+          <w:p>
+            <w:pPr>
+              <w:spacing w:after="0" w:line="240" w:lineRule="auto"/>
+              <w:jc w:val="center"/>
+              <w:rPr>
+                <w:rFonts w:ascii="Liberation Sans" w:eastAsia="Times New Roman" w:hAnsi="Liberation Sans" w:cs="Times New Roman"/>
+                <w:color w:val="000000"/>
+                <w:lang w:eastAsia="en-IN"/>
+              </w:rPr>
+            </w:pPr>
+            <w:r>
+              <w:rPr>
+                <w:rFonts w:ascii="Liberation Sans" w:eastAsia="Times New Roman" w:hAnsi="Liberation Sans" w:cs="Times New Roman"/>
+                <w:color w:val="000000"/>
+                <w:lang w:eastAsia="en-IN"/>
+              </w:rPr>
+              <w:t>2</w:t>
+            </w:r>
+          </w:p>
+        </w:tc>
+        <w:tc>
+          <w:tcPr>
+            <w:tcW w:w="1531" w:type="dxa"/>
+            <w:shd w:val="clear" w:color="auto" w:fill="auto"/>
+            <w:noWrap/>
+            <w:vAlign w:val="center"/>
+            <w:hideMark/>
+          </w:tcPr>
+          <w:p>
+            <w:pPr>
+              <w:spacing w:after="0" w:line="240" w:lineRule="auto"/>
+              <w:jc w:val="center"/>
+              <w:rPr>
+                <w:rFonts w:ascii="Liberation Sans" w:eastAsia="Times New Roman" w:hAnsi="Liberation Sans" w:cs="Times New Roman"/>
+                <w:color w:val="000000"/>
+                <w:lang w:eastAsia="en-IN"/>
+              </w:rPr>
+            </w:pPr>
+            <w:r>
+              <w:rPr>
+                <w:rFonts w:ascii="Liberation Sans" w:eastAsia="Times New Roman" w:hAnsi="Liberation Sans" w:cs="Times New Roman"/>
+                <w:color w:val="000000"/>
+                <w:lang w:eastAsia="en-IN"/>
+              </w:rPr>
+              <w:t>1</w:t>
+            </w:r>
+          </w:p>
+        </w:tc>
+        <w:tc>
+          <w:tcPr>
+            <w:tcW w:w="1531" w:type="dxa"/>
+            <w:shd w:val="clear" w:color="auto" w:fill="auto"/>
+            <w:noWrap/>
+            <w:vAlign w:val="center"/>
+            <w:hideMark/>
+          </w:tcPr>
+          <w:p>
+            <w:pPr>
+              <w:spacing w:after="0" w:line="240" w:lineRule="auto"/>
+              <w:jc w:val="center"/>
+              <w:rPr>
+                <w:rFonts w:ascii="Liberation Sans" w:eastAsia="Times New Roman" w:hAnsi="Liberation Sans" w:cs="Times New Roman"/>
+                <w:color w:val="000000"/>
+                <w:lang w:eastAsia="en-IN"/>
+              </w:rPr>
+            </w:pPr>
+            <w:r>
+              <w:rPr>
+                <w:rFonts w:ascii="Liberation Sans" w:eastAsia="Times New Roman" w:hAnsi="Liberation Sans" w:cs="Times New Roman"/>
+                <w:color w:val="000000"/>
+                <w:lang w:eastAsia="en-IN"/>
+              </w:rPr>
+              <w:t>0.134</w:t>
+            </w:r>
+          </w:p>
+        </w:tc>
+        <w:tc>
+          <w:tcPr>
+            <w:tcW w:w="1531" w:type="dxa"/>
+            <w:shd w:val="clear" w:color="auto" w:fill="auto"/>
+            <w:noWrap/>
+            <w:vAlign w:val="center"/>
+            <w:hideMark/>
+          </w:tcPr>
+          <w:p>
+            <w:pPr>
+              <w:spacing w:after="0" w:line="240" w:lineRule="auto"/>
+              <w:jc w:val="center"/>
+              <w:rPr>
+                <w:rFonts w:ascii="Liberation Sans" w:eastAsia="Times New Roman" w:hAnsi="Liberation Sans" w:cs="Times New Roman"/>
+                <w:color w:val="000000"/>
+                <w:lang w:eastAsia="en-IN"/>
+              </w:rPr>
+            </w:pPr>
+            <w:r>
+              <w:rPr>
+                <w:rFonts w:ascii="Liberation Sans" w:eastAsia="Times New Roman" w:hAnsi="Liberation Sans" w:cs="Times New Roman"/>
+                <w:color w:val="000000"/>
+                <w:lang w:eastAsia="en-IN"/>
+              </w:rPr>
+              <w:t>1.35</w:t>
+            </w:r>
+          </w:p>
+        </w:tc>
+        <w:tc>
+          <w:tcPr>
+            <w:tcW w:w="1531" w:type="dxa"/>
+            <w:shd w:val="clear" w:color="auto" w:fill="auto"/>
+            <w:noWrap/>
+            <w:vAlign w:val="center"/>
+            <w:hideMark/>
+          </w:tcPr>
+          <w:p>
+            <w:pPr>
+              <w:spacing w:after="0" w:line="240" w:lineRule="auto"/>
+              <w:jc w:val="center"/>
+              <w:rPr>
+                <w:rFonts w:ascii="Liberation Sans" w:eastAsia="Times New Roman" w:hAnsi="Liberation Sans" w:cs="Times New Roman"/>
+                <w:color w:val="000000"/>
+                <w:lang w:eastAsia="en-IN"/>
+              </w:rPr>
+            </w:pPr>
+            <w:r>
+              <w:rPr>
+                <w:rFonts w:ascii="Liberation Sans" w:eastAsia="Times New Roman" w:hAnsi="Liberation Sans" w:cs="Times New Roman"/>
+                <w:color w:val="000000"/>
+                <w:lang w:eastAsia="en-IN"/>
+              </w:rPr>
+              <w:t>0.496</w:t>
+            </w:r>
+          </w:p>
+        </w:tc>
+        <w:tc>
+          <w:tcPr>
+            <w:tcW w:w="1531" w:type="dxa"/>
+            <w:shd w:val="clear" w:color="auto" w:fill="auto"/>
+            <w:noWrap/>
+            <w:vAlign w:val="center"/>
+            <w:hideMark/>
+          </w:tcPr>
+          <w:p>
+            <w:pPr>
+              <w:spacing w:after="0" w:line="240" w:lineRule="auto"/>
+              <w:jc w:val="center"/>
+              <w:rPr>
+                <w:rFonts w:ascii="Liberation Sans" w:eastAsia="Times New Roman" w:hAnsi="Liberation Sans" w:cs="Times New Roman"/>
+                <w:color w:val="000000"/>
+                <w:lang w:eastAsia="en-IN"/>
+              </w:rPr>
+            </w:pPr>
+            <w:r>
+              <w:rPr>
+                <w:rFonts w:ascii="Liberation Sans" w:eastAsia="Times New Roman" w:hAnsi="Liberation Sans" w:cs="Times New Roman"/>
+                <w:color w:val="000000"/>
+                <w:lang w:eastAsia="en-IN"/>
+              </w:rPr>
+              <w:t>0.000067</w:t>
+            </w:r>
+          </w:p>
+        </w:tc>
+      </w:tr>
+      <w:tr>
+        <w:trPr>
+          <w:trHeight w:val="397"/>
+        </w:trPr>
+        <w:tc>
+          <w:tcPr>
+            <w:tcW w:w="1531" w:type="dxa"/>
+            <w:shd w:val="clear" w:color="auto" w:fill="auto"/>
+            <w:noWrap/>
+            <w:vAlign w:val="center"/>
+            <w:hideMark/>
+          </w:tcPr>
+          <w:p>
+            <w:pPr>
+              <w:spacing w:after="0" w:line="240" w:lineRule="auto"/>
+              <w:jc w:val="center"/>
+              <w:rPr>
+                <w:rFonts w:ascii="Liberation Sans" w:eastAsia="Times New Roman" w:hAnsi="Liberation Sans" w:cs="Times New Roman"/>
+                <w:color w:val="000000"/>
+                <w:lang w:eastAsia="en-IN"/>
+              </w:rPr>
+            </w:pPr>
+            <w:r>
+              <w:rPr>
+                <w:rFonts w:ascii="Liberation Sans" w:eastAsia="Times New Roman" w:hAnsi="Liberation Sans" w:cs="Times New Roman"/>
+                <w:color w:val="000000"/>
+                <w:lang w:eastAsia="en-IN"/>
+              </w:rPr>
+              <w:t>1</w:t>
+            </w:r>
+          </w:p>
+        </w:tc>
+        <w:tc>
+          <w:tcPr>
+            <w:tcW w:w="1531" w:type="dxa"/>
+            <w:shd w:val="clear" w:color="auto" w:fill="auto"/>
+            <w:noWrap/>
+            <w:vAlign w:val="center"/>
+            <w:hideMark/>
+          </w:tcPr>
+          <w:p>
+            <w:pPr>
+              <w:spacing w:after="0" w:line="240" w:lineRule="auto"/>
+              <w:jc w:val="center"/>
+              <w:rPr>
+                <w:rFonts w:ascii="Liberation Sans" w:eastAsia="Times New Roman" w:hAnsi="Liberation Sans" w:cs="Times New Roman"/>
+                <w:color w:val="000000"/>
+                <w:lang w:eastAsia="en-IN"/>
+              </w:rPr>
+            </w:pPr>
+            <w:r>
+              <w:rPr>
+                <w:rFonts w:ascii="Liberation Sans" w:eastAsia="Times New Roman" w:hAnsi="Liberation Sans" w:cs="Times New Roman"/>
+                <w:color w:val="000000"/>
+                <w:lang w:eastAsia="en-IN"/>
+              </w:rPr>
+              <w:t>2</w:t>
+            </w:r>
+          </w:p>
+        </w:tc>
+        <w:tc>
+          <w:tcPr>
+            <w:tcW w:w="1531" w:type="dxa"/>
+            <w:shd w:val="clear" w:color="auto" w:fill="auto"/>
+            <w:noWrap/>
+            <w:vAlign w:val="center"/>
+            <w:hideMark/>
+          </w:tcPr>
+          <w:p>
+            <w:pPr>
+              <w:spacing w:after="0" w:line="240" w:lineRule="auto"/>
+              <w:jc w:val="center"/>
+              <w:rPr>
+                <w:rFonts w:ascii="Liberation Sans" w:eastAsia="Times New Roman" w:hAnsi="Liberation Sans" w:cs="Times New Roman"/>
+                <w:color w:val="000000"/>
+                <w:lang w:eastAsia="en-IN"/>
+              </w:rPr>
+            </w:pPr>
+            <w:r>
+              <w:rPr>
+                <w:rFonts w:ascii="Liberation Sans" w:eastAsia="Times New Roman" w:hAnsi="Liberation Sans" w:cs="Times New Roman"/>
+                <w:color w:val="000000"/>
+                <w:lang w:eastAsia="en-IN"/>
+              </w:rPr>
+              <w:t>0.608</w:t>
+            </w:r>
+          </w:p>
+        </w:tc>
+        <w:tc>
+          <w:tcPr>
+            <w:tcW w:w="1531" w:type="dxa"/>
+            <w:shd w:val="clear" w:color="auto" w:fill="auto"/>
+            <w:noWrap/>
+            <w:vAlign w:val="center"/>
+            <w:hideMark/>
+          </w:tcPr>
+          <w:p>
+            <w:pPr>
+              <w:spacing w:after="0" w:line="240" w:lineRule="auto"/>
+              <w:jc w:val="center"/>
+              <w:rPr>
+                <w:rFonts w:ascii="Liberation Sans" w:eastAsia="Times New Roman" w:hAnsi="Liberation Sans" w:cs="Times New Roman"/>
+                <w:color w:val="000000"/>
+                <w:lang w:eastAsia="en-IN"/>
+              </w:rPr>
+            </w:pPr>
+            <w:r>
+              <w:rPr>
+                <w:rFonts w:ascii="Liberation Sans" w:eastAsia="Times New Roman" w:hAnsi="Liberation Sans" w:cs="Times New Roman"/>
+                <w:color w:val="000000"/>
+                <w:lang w:eastAsia="en-IN"/>
+              </w:rPr>
+              <w:t>3.62</w:t>
+            </w:r>
+          </w:p>
+        </w:tc>
+        <w:tc>
+          <w:tcPr>
+            <w:tcW w:w="1531" w:type="dxa"/>
+            <w:shd w:val="clear" w:color="auto" w:fill="auto"/>
+            <w:noWrap/>
+            <w:vAlign w:val="center"/>
+            <w:hideMark/>
+          </w:tcPr>
+          <w:p>
+            <w:pPr>
+              <w:spacing w:after="0" w:line="240" w:lineRule="auto"/>
+              <w:jc w:val="center"/>
+              <w:rPr>
+                <w:rFonts w:ascii="Liberation Sans" w:eastAsia="Times New Roman" w:hAnsi="Liberation Sans" w:cs="Times New Roman"/>
+                <w:color w:val="000000"/>
+                <w:lang w:eastAsia="en-IN"/>
+              </w:rPr>
+            </w:pPr>
+            <w:r>
+              <w:rPr>
+                <w:rFonts w:ascii="Liberation Sans" w:eastAsia="Times New Roman" w:hAnsi="Liberation Sans" w:cs="Times New Roman"/>
+                <w:color w:val="000000"/>
+                <w:lang w:eastAsia="en-IN"/>
+              </w:rPr>
+              <w:t>4.56</w:t>
+            </w:r>
+          </w:p>
+        </w:tc>
+        <w:tc>
+          <w:tcPr>
+            <w:tcW w:w="1531" w:type="dxa"/>
+            <w:shd w:val="clear" w:color="auto" w:fill="auto"/>
+            <w:noWrap/>
+            <w:vAlign w:val="center"/>
+            <w:hideMark/>
+          </w:tcPr>
+          <w:p>
+            <w:pPr>
+              <w:spacing w:after="0" w:line="240" w:lineRule="auto"/>
+              <w:jc w:val="center"/>
+              <w:rPr>
+                <w:rFonts w:ascii="Liberation Sans" w:eastAsia="Times New Roman" w:hAnsi="Liberation Sans" w:cs="Times New Roman"/>
+                <w:color w:val="000000"/>
+                <w:lang w:eastAsia="en-IN"/>
+              </w:rPr>
+            </w:pPr>
+            <w:r>
+              <w:rPr>
+                <w:rFonts w:ascii="Liberation Sans" w:eastAsia="Times New Roman" w:hAnsi="Liberation Sans" w:cs="Times New Roman"/>
+                <w:color w:val="000000"/>
+                <w:lang w:eastAsia="en-IN"/>
+              </w:rPr>
+              <w:t>0.000304</w:t>
+            </w:r>
+          </w:p>
+        </w:tc>
+      </w:tr>
+      <w:tr>
+        <w:trPr>
+          <w:trHeight w:val="397"/>
+        </w:trPr>
+        <w:tc>
+          <w:tcPr>
+            <w:tcW w:w="1531" w:type="dxa"/>
+            <w:shd w:val="clear" w:color="auto" w:fill="auto"/>
+            <w:noWrap/>
+            <w:vAlign w:val="center"/>
+            <w:hideMark/>
+          </w:tcPr>
+          <w:p>
+            <w:pPr>
+              <w:spacing w:after="0" w:line="240" w:lineRule="auto"/>
+              <w:jc w:val="center"/>
+              <w:rPr>
+                <w:rFonts w:ascii="Liberation Sans" w:eastAsia="Times New Roman" w:hAnsi="Liberation Sans" w:cs="Times New Roman"/>
+                <w:color w:val="000000"/>
+                <w:lang w:eastAsia="en-IN"/>
+              </w:rPr>
+            </w:pPr>
+            <w:r>
+              <w:rPr>
+                <w:rFonts w:ascii="Liberation Sans" w:eastAsia="Times New Roman" w:hAnsi="Liberation Sans" w:cs="Times New Roman"/>
+                <w:color w:val="000000"/>
+                <w:lang w:eastAsia="en-IN"/>
+              </w:rPr>
+              <w:t>2</w:t>
+            </w:r>
+          </w:p>
+        </w:tc>
+        <w:tc>
+          <w:tcPr>
+            <w:tcW w:w="1531" w:type="dxa"/>
+            <w:shd w:val="clear" w:color="auto" w:fill="auto"/>
+            <w:noWrap/>
+            <w:vAlign w:val="center"/>
+            <w:hideMark/>
+          </w:tcPr>
+          <w:p>
+            <w:pPr>
+              <w:spacing w:after="0" w:line="240" w:lineRule="auto"/>
+              <w:jc w:val="center"/>
+              <w:rPr>
+                <w:rFonts w:ascii="Liberation Sans" w:eastAsia="Times New Roman" w:hAnsi="Liberation Sans" w:cs="Times New Roman"/>
+                <w:color w:val="000000"/>
+                <w:lang w:eastAsia="en-IN"/>
+              </w:rPr>
+            </w:pPr>
+            <w:r>
+              <w:rPr>
+                <w:rFonts w:ascii="Liberation Sans" w:eastAsia="Times New Roman" w:hAnsi="Liberation Sans" w:cs="Times New Roman"/>
+                <w:color w:val="000000"/>
+                <w:lang w:eastAsia="en-IN"/>
+              </w:rPr>
+              <w:t>2</w:t>
+            </w:r>
+          </w:p>
+        </w:tc>
+        <w:tc>
+          <w:tcPr>
+            <w:tcW w:w="1531" w:type="dxa"/>
+            <w:shd w:val="clear" w:color="auto" w:fill="auto"/>
+            <w:noWrap/>
+            <w:vAlign w:val="center"/>
+            <w:hideMark/>
+          </w:tcPr>
+          <w:p>
+            <w:pPr>
+              <w:spacing w:after="0" w:line="240" w:lineRule="auto"/>
+              <w:jc w:val="center"/>
+              <w:rPr>
+                <w:rFonts w:ascii="Liberation Sans" w:eastAsia="Times New Roman" w:hAnsi="Liberation Sans" w:cs="Times New Roman"/>
+                <w:color w:val="000000"/>
+                <w:lang w:eastAsia="en-IN"/>
+              </w:rPr>
+            </w:pPr>
+            <w:r>
+              <w:rPr>
+                <w:rFonts w:ascii="Liberation Sans" w:eastAsia="Times New Roman" w:hAnsi="Liberation Sans" w:cs="Times New Roman"/>
+                <w:color w:val="000000"/>
+                <w:lang w:eastAsia="en-IN"/>
+              </w:rPr>
+              <w:t>0.252</w:t>
+            </w:r>
+          </w:p>
+        </w:tc>
+        <w:tc>
+          <w:tcPr>
+            <w:tcW w:w="1531" w:type="dxa"/>
+            <w:shd w:val="clear" w:color="auto" w:fill="auto"/>
+            <w:noWrap/>
+            <w:vAlign w:val="center"/>
+            <w:hideMark/>
+          </w:tcPr>
+          <w:p>
+            <w:pPr>
+              <w:spacing w:after="0" w:line="240" w:lineRule="auto"/>
+              <w:jc w:val="center"/>
+              <w:rPr>
+                <w:rFonts w:ascii="Liberation Sans" w:eastAsia="Times New Roman" w:hAnsi="Liberation Sans" w:cs="Times New Roman"/>
+                <w:color w:val="000000"/>
+                <w:lang w:eastAsia="en-IN"/>
+              </w:rPr>
+            </w:pPr>
+            <w:r>
+              <w:rPr>
+                <w:rFonts w:ascii="Liberation Sans" w:eastAsia="Times New Roman" w:hAnsi="Liberation Sans" w:cs="Times New Roman"/>
+                <w:color w:val="000000"/>
+                <w:lang w:eastAsia="en-IN"/>
+              </w:rPr>
+              <w:t>2.6</w:t>
+            </w:r>
+          </w:p>
+        </w:tc>
+        <w:tc>
+          <w:tcPr>
+            <w:tcW w:w="1531" w:type="dxa"/>
+            <w:shd w:val="clear" w:color="auto" w:fill="auto"/>
+            <w:noWrap/>
+            <w:vAlign w:val="center"/>
+            <w:hideMark/>
+          </w:tcPr>
+          <w:p>
+            <w:pPr>
+              <w:spacing w:after="0" w:line="240" w:lineRule="auto"/>
+              <w:jc w:val="center"/>
+              <w:rPr>
+                <w:rFonts w:ascii="Liberation Sans" w:eastAsia="Times New Roman" w:hAnsi="Liberation Sans" w:cs="Times New Roman"/>
+                <w:color w:val="000000"/>
+                <w:lang w:eastAsia="en-IN"/>
+              </w:rPr>
+            </w:pPr>
+            <w:r>
+              <w:rPr>
+                <w:rFonts w:ascii="Liberation Sans" w:eastAsia="Times New Roman" w:hAnsi="Liberation Sans" w:cs="Times New Roman"/>
+                <w:color w:val="000000"/>
+                <w:lang w:eastAsia="en-IN"/>
+              </w:rPr>
+              <w:t>0.944</w:t>
+            </w:r>
+          </w:p>
+        </w:tc>
+        <w:tc>
+          <w:tcPr>
+            <w:tcW w:w="1531" w:type="dxa"/>
+            <w:shd w:val="clear" w:color="auto" w:fill="auto"/>
+            <w:noWrap/>
+            <w:vAlign w:val="center"/>
+            <w:hideMark/>
+          </w:tcPr>
+          <w:p>
+            <w:pPr>
+              <w:spacing w:after="0" w:line="240" w:lineRule="auto"/>
+              <w:jc w:val="center"/>
+              <w:rPr>
+                <w:rFonts w:ascii="Liberation Sans" w:eastAsia="Times New Roman" w:hAnsi="Liberation Sans" w:cs="Times New Roman"/>
+                <w:color w:val="000000"/>
+                <w:lang w:eastAsia="en-IN"/>
+              </w:rPr>
+            </w:pPr>
+            <w:r>
+              <w:rPr>
+                <w:rFonts w:ascii="Liberation Sans" w:eastAsia="Times New Roman" w:hAnsi="Liberation Sans" w:cs="Times New Roman"/>
+                <w:color w:val="000000"/>
+                <w:lang w:eastAsia="en-IN"/>
+              </w:rPr>
+              <w:t>0.000126</w:t>
+            </w:r>
+          </w:p>
+        </w:tc>
+      </w:tr>
+    </w:tbl>
+    <w:p>
+      <w:pPr>
+        <w:pStyle w:val="Standard"/>
+        <w:rPr>
+          <w:b/>
+          <w:bCs/>
+          <w:sz w:val="40"/>
+          <w:szCs w:val="40"/>
+          <w:u w:val="single"/>
+        </w:rPr>
+      </w:pPr>
+    </w:p>
+    <w:p>
+      <w:pPr>
+        <w:pStyle w:val="Standard"/>
+        <w:rPr>
+          <w:sz w:val="32"/>
+          <w:szCs w:val="32"/>
+        </w:rPr>
+      </w:pPr>
+    </w:p>
+    <w:p>
+      <w:pPr>
+        <w:pStyle w:val="Standard"/>
+        <w:rPr>
+          <w:sz w:val="32"/>
+          <w:szCs w:val="32"/>
+        </w:rPr>
+      </w:pPr>
+    </w:p>
+    <w:p>
+      <w:pPr>
+        <w:pStyle w:val="Standard"/>
+        <w:rPr>
+          <w:sz w:val="32"/>
+          <w:szCs w:val="32"/>
+        </w:rPr>
+      </w:pPr>
     </w:p>
     <w:p>
       <w:pPr>
@@ -1551,8 +2785,9 @@
         <w:rPr>
           <w:noProof/>
         </w:rPr>
+        <w:lastRenderedPageBreak/>
         <w:drawing>
-          <wp:anchor distT="0" distB="0" distL="114300" distR="114300" simplePos="0" relativeHeight="251658240" behindDoc="0" locked="0" layoutInCell="1" allowOverlap="1">
+          <wp:anchor distT="0" distB="0" distL="114300" distR="114300" simplePos="0" relativeHeight="251656704" behindDoc="0" locked="0" layoutInCell="1" allowOverlap="1">
             <wp:simplePos x="0" y="0"/>
             <wp:positionH relativeFrom="column">
               <wp:posOffset>364490</wp:posOffset>
@@ -1577,7 +2812,7 @@
                     </pic:cNvPicPr>
                   </pic:nvPicPr>
                   <pic:blipFill>
-                    <a:blip r:embed="rId7">
+                    <a:blip r:embed="rId8">
                       <a:extLst>
                         <a:ext uri="{28A0092B-C50C-407E-A947-70E740481C1C}">
                           <a14:useLocalDpi xmlns:a14="http://schemas.microsoft.com/office/drawing/2010/main" val="0"/>
@@ -1673,7 +2908,21 @@
           <w:sz w:val="32"/>
           <w:szCs w:val="32"/>
         </w:rPr>
-        <w:t xml:space="preserve">                                 Measured voltages at different inputs as in table given in manual and calculation of resistance of </w:t>
+        <w:t xml:space="preserve">                                 Measured voltages at different inputs as in table given in manual and calculation of resistance of</w:t>
+      </w:r>
+      <w:r>
+        <w:rPr>
+          <w:sz w:val="32"/>
+          <w:szCs w:val="32"/>
+        </w:rPr>
+        <w:t xml:space="preserve"> the</w:t>
+      </w:r>
+      <w:r>
+        <w:rPr>
+          <w:sz w:val="32"/>
+          <w:szCs w:val="32"/>
+        </w:rPr>
+        <w:t xml:space="preserve"> </w:t>
       </w:r>
       <w:r>
         <w:rPr>
@@ -1706,9 +2955,8 @@
         <w:rPr>
           <w:noProof/>
         </w:rPr>
-        <w:lastRenderedPageBreak/>
         <w:drawing>
-          <wp:anchor distT="0" distB="0" distL="114300" distR="114300" simplePos="0" relativeHeight="251658240" behindDoc="0" locked="0" layoutInCell="1" allowOverlap="1">
+          <wp:anchor distT="0" distB="0" distL="114300" distR="114300" simplePos="0" relativeHeight="251657728" behindDoc="0" locked="0" layoutInCell="1" allowOverlap="1">
             <wp:simplePos x="0" y="0"/>
             <wp:positionH relativeFrom="column">
               <wp:align>center</wp:align>
@@ -1733,7 +2981,7 @@
                     </pic:cNvPicPr>
                   </pic:nvPicPr>
                   <pic:blipFill>
-                    <a:blip r:embed="rId8">
+                    <a:blip r:embed="rId9">
                       <a:extLst>
                         <a:ext uri="{28A0092B-C50C-407E-A947-70E740481C1C}">
                           <a14:useLocalDpi xmlns:a14="http://schemas.microsoft.com/office/drawing/2010/main" val="0"/>
@@ -1917,7 +3165,7 @@
         </w:rPr>
         <w:lastRenderedPageBreak/>
         <w:drawing>
-          <wp:anchor distT="0" distB="0" distL="114300" distR="114300" simplePos="0" relativeHeight="251658240" behindDoc="0" locked="0" layoutInCell="1" allowOverlap="1">
+          <wp:anchor distT="0" distB="0" distL="114300" distR="114300" simplePos="0" relativeHeight="251658752" behindDoc="0" locked="0" layoutInCell="1" allowOverlap="1">
             <wp:simplePos x="0" y="0"/>
             <wp:positionH relativeFrom="column">
               <wp:posOffset>280670</wp:posOffset>
@@ -1942,7 +3190,7 @@
                     </pic:cNvPicPr>
                   </pic:nvPicPr>
                   <pic:blipFill>
-                    <a:blip r:embed="rId9">
+                    <a:blip r:embed="rId10">
                       <a:extLst>
                         <a:ext uri="{28A0092B-C50C-407E-A947-70E740481C1C}">
                           <a14:useLocalDpi xmlns:a14="http://schemas.microsoft.com/office/drawing/2010/main" val="0"/>
@@ -2086,10 +3334,32 @@
       </w:r>
       <w:r>
         <w:rPr>
-          <w:sz w:val="32"/>
-          <w:szCs w:val="32"/>
-        </w:rPr>
-        <w:t xml:space="preserve"> we observed the response of </w:t>
+          <w:noProof/>
+          <w:sz w:val="32"/>
+          <w:szCs w:val="32"/>
+        </w:rPr>
+        <w:t>,</w:t>
+      </w:r>
+      <w:r>
+        <w:rPr>
+          <w:sz w:val="32"/>
+          <w:szCs w:val="32"/>
+        </w:rPr>
+        <w:t xml:space="preserve"> we observed the response of</w:t>
+      </w:r>
+      <w:r>
+        <w:rPr>
+          <w:sz w:val="32"/>
+          <w:szCs w:val="32"/>
+        </w:rPr>
+        <w:t xml:space="preserve"> the</w:t>
+      </w:r>
+      <w:r>
+        <w:rPr>
+          <w:sz w:val="32"/>
+          <w:szCs w:val="32"/>
+        </w:rPr>
+        <w:t xml:space="preserve"> </w:t>
       </w:r>
       <w:r>
         <w:rPr>
@@ -2116,10 +3386,32 @@
       </w:r>
       <w:r>
         <w:rPr>
-          <w:sz w:val="32"/>
-          <w:szCs w:val="32"/>
-        </w:rPr>
-        <w:t xml:space="preserve"> all of we connected the setup of RLC series circuit </w:t>
+          <w:noProof/>
+          <w:sz w:val="32"/>
+          <w:szCs w:val="32"/>
+        </w:rPr>
+        <w:t>,</w:t>
+      </w:r>
+      <w:r>
+        <w:rPr>
+          <w:sz w:val="32"/>
+          <w:szCs w:val="32"/>
+        </w:rPr>
+        <w:t xml:space="preserve"> all of we connected the setup of RLC series circuit</w:t>
+      </w:r>
+      <w:r>
+        <w:rPr>
+          <w:sz w:val="32"/>
+          <w:szCs w:val="32"/>
+        </w:rPr>
+        <w:t>,</w:t>
+      </w:r>
+      <w:r>
+        <w:rPr>
+          <w:sz w:val="32"/>
+          <w:szCs w:val="32"/>
+        </w:rPr>
+        <w:t xml:space="preserve"> </w:t>
       </w:r>
       <w:r>
         <w:rPr>
@@ -2136,29 +3428,50 @@
         </w:rPr>
         <w:t xml:space="preserve"> then we applied the input through function generator and then noted down the various voltage drops across all </w:t>
       </w:r>
-      <w:proofErr w:type="gramStart"/>
-      <w:r>
-        <w:rPr>
-          <w:sz w:val="32"/>
-          <w:szCs w:val="32"/>
-        </w:rPr>
-        <w:t xml:space="preserve">elements </w:t>
-      </w:r>
-      <w:r>
-        <w:rPr>
-          <w:noProof/>
-          <w:sz w:val="32"/>
-          <w:szCs w:val="32"/>
-        </w:rPr>
-        <w:t>,namely</w:t>
-      </w:r>
-      <w:proofErr w:type="gramEnd"/>
-      <w:r>
-        <w:rPr>
-          <w:sz w:val="32"/>
-          <w:szCs w:val="32"/>
-        </w:rPr>
-        <w:t xml:space="preserve"> resistor, inductor </w:t>
+      <w:r>
+        <w:rPr>
+          <w:noProof/>
+          <w:sz w:val="32"/>
+          <w:szCs w:val="32"/>
+        </w:rPr>
+        <w:t>elements,</w:t>
+      </w:r>
+      <w:r>
+        <w:rPr>
+          <w:noProof/>
+          <w:sz w:val="32"/>
+          <w:szCs w:val="32"/>
+        </w:rPr>
+        <w:t xml:space="preserve"> </w:t>
+      </w:r>
+      <w:r>
+        <w:rPr>
+          <w:noProof/>
+          <w:sz w:val="32"/>
+          <w:szCs w:val="32"/>
+        </w:rPr>
+        <w:t>namely</w:t>
+      </w:r>
+      <w:r>
+        <w:rPr>
+          <w:sz w:val="32"/>
+          <w:szCs w:val="32"/>
+        </w:rPr>
+        <w:t xml:space="preserve"> resistor, inductor</w:t>
+      </w:r>
+      <w:r>
+        <w:rPr>
+          <w:sz w:val="32"/>
+          <w:szCs w:val="32"/>
+        </w:rPr>
+        <w:t>,</w:t>
+      </w:r>
+      <w:r>
+        <w:rPr>
+          <w:sz w:val="32"/>
+          <w:szCs w:val="32"/>
+        </w:rPr>
+        <w:t xml:space="preserve"> </w:t>
       </w:r>
       <w:r>
         <w:rPr>
@@ -2175,23 +3488,34 @@
         </w:rPr>
         <w:t xml:space="preserve"> capacitor. And then we tried to verify the readings by equating vector sum of voltages of </w:t>
       </w:r>
-      <w:proofErr w:type="gramStart"/>
-      <w:r>
-        <w:rPr>
-          <w:sz w:val="44"/>
-          <w:szCs w:val="44"/>
+      <w:r>
+        <w:rPr>
+          <w:noProof/>
+          <w:sz w:val="32"/>
+          <w:szCs w:val="32"/>
         </w:rPr>
         <w:t>V</w:t>
       </w:r>
       <w:r>
         <w:rPr>
-          <w:sz w:val="26"/>
-          <w:szCs w:val="26"/>
+          <w:noProof/>
+          <w:sz w:val="32"/>
+          <w:szCs w:val="32"/>
+          <w:vertAlign w:val="subscript"/>
         </w:rPr>
         <w:t>L</w:t>
       </w:r>
       <w:r>
         <w:rPr>
+          <w:noProof/>
+          <w:sz w:val="32"/>
+          <w:szCs w:val="32"/>
+        </w:rPr>
+        <w:t>,</w:t>
+      </w:r>
+      <w:r>
+        <w:rPr>
+          <w:noProof/>
           <w:sz w:val="32"/>
           <w:szCs w:val="32"/>
         </w:rPr>
@@ -2203,150 +3527,208 @@
           <w:sz w:val="32"/>
           <w:szCs w:val="32"/>
         </w:rPr>
+        <w:t>V</w:t>
+      </w:r>
+      <w:r>
+        <w:rPr>
+          <w:noProof/>
+          <w:sz w:val="32"/>
+          <w:szCs w:val="32"/>
+          <w:vertAlign w:val="subscript"/>
+        </w:rPr>
+        <w:t>R</w:t>
+      </w:r>
+      <w:r>
+        <w:rPr>
+          <w:noProof/>
+          <w:sz w:val="32"/>
+          <w:szCs w:val="32"/>
+          <w:vertAlign w:val="subscript"/>
+        </w:rPr>
         <w:t>,</w:t>
       </w:r>
       <w:r>
         <w:rPr>
-          <w:noProof/>
-          <w:sz w:val="44"/>
-          <w:szCs w:val="44"/>
+          <w:sz w:val="32"/>
+          <w:szCs w:val="32"/>
+        </w:rPr>
+        <w:t xml:space="preserve"> </w:t>
+      </w:r>
+      <w:r>
+        <w:rPr>
+          <w:noProof/>
+          <w:sz w:val="32"/>
+          <w:szCs w:val="32"/>
+        </w:rPr>
+        <w:t>and</w:t>
+      </w:r>
+      <w:r>
+        <w:rPr>
+          <w:sz w:val="28"/>
+          <w:szCs w:val="32"/>
+        </w:rPr>
+        <w:t xml:space="preserve"> </w:t>
+      </w:r>
+      <w:r>
+        <w:rPr>
+          <w:sz w:val="32"/>
+          <w:szCs w:val="32"/>
         </w:rPr>
         <w:t>V</w:t>
       </w:r>
       <w:r>
         <w:rPr>
-          <w:noProof/>
-          <w:sz w:val="26"/>
-          <w:szCs w:val="26"/>
-        </w:rPr>
-        <w:t>R</w:t>
-      </w:r>
-      <w:proofErr w:type="gramEnd"/>
-      <w:r>
-        <w:rPr>
-          <w:sz w:val="26"/>
-          <w:szCs w:val="26"/>
+          <w:sz w:val="32"/>
+          <w:szCs w:val="32"/>
+          <w:vertAlign w:val="subscript"/>
+        </w:rPr>
+        <w:t>C</w:t>
+      </w:r>
+      <w:r>
+        <w:rPr>
+          <w:sz w:val="32"/>
+          <w:szCs w:val="32"/>
         </w:rPr>
         <w:t xml:space="preserve"> </w:t>
       </w:r>
       <w:r>
         <w:rPr>
-          <w:noProof/>
-          <w:sz w:val="28"/>
+          <w:sz w:val="32"/>
+          <w:szCs w:val="32"/>
+        </w:rPr>
+        <w:t>with the total voltage applied.</w:t>
+      </w:r>
+      <w:r>
+        <w:rPr>
+          <w:sz w:val="32"/>
+          <w:szCs w:val="32"/>
+        </w:rPr>
+        <w:t xml:space="preserve"> </w:t>
+      </w:r>
+      <w:r>
+        <w:rPr>
+          <w:sz w:val="32"/>
+          <w:szCs w:val="32"/>
+        </w:rPr>
+        <w:t>But we realized</w:t>
+      </w:r>
+      <w:r>
+        <w:rPr>
+          <w:sz w:val="32"/>
+          <w:szCs w:val="32"/>
+        </w:rPr>
+        <w:t>,</w:t>
+      </w:r>
+      <w:r>
+        <w:rPr>
+          <w:sz w:val="32"/>
+          <w:szCs w:val="32"/>
+        </w:rPr>
+        <w:t xml:space="preserve"> </w:t>
+      </w:r>
+      <w:r>
+        <w:rPr>
+          <w:noProof/>
+          <w:sz w:val="32"/>
           <w:szCs w:val="32"/>
         </w:rPr>
         <w:t>and</w:t>
       </w:r>
       <w:r>
         <w:rPr>
-          <w:sz w:val="28"/>
+          <w:sz w:val="32"/>
+          <w:szCs w:val="32"/>
+        </w:rPr>
+        <w:t xml:space="preserve"> it came to our vision that solving the RLC circuits through the help of phasor diagrams is far simple</w:t>
+      </w:r>
+      <w:r>
+        <w:rPr>
+          <w:sz w:val="32"/>
+          <w:szCs w:val="32"/>
+        </w:rPr>
+        <w:t>r</w:t>
+      </w:r>
+      <w:r>
+        <w:rPr>
+          <w:sz w:val="32"/>
+          <w:szCs w:val="32"/>
+        </w:rPr>
+        <w:t xml:space="preserve"> than solving it analytically (</w:t>
+      </w:r>
+      <w:r>
+        <w:rPr>
+          <w:noProof/>
+          <w:sz w:val="32"/>
+          <w:szCs w:val="32"/>
+        </w:rPr>
+        <w:t>quite</w:t>
+      </w:r>
+      <w:r>
+        <w:rPr>
+          <w:noProof/>
+          <w:sz w:val="32"/>
+          <w:szCs w:val="32"/>
+        </w:rPr>
+        <w:t xml:space="preserve"> a</w:t>
+      </w:r>
+      <w:r>
+        <w:rPr>
+          <w:sz w:val="32"/>
+          <w:szCs w:val="32"/>
+        </w:rPr>
+        <w:t xml:space="preserve"> rigorous method</w:t>
+      </w:r>
+      <w:r>
+        <w:rPr>
+          <w:sz w:val="32"/>
+          <w:szCs w:val="32"/>
+        </w:rPr>
+        <w:t>).</w:t>
+      </w:r>
+    </w:p>
+    <w:p>
+      <w:pPr>
+        <w:pStyle w:val="Standard"/>
+        <w:rPr>
+          <w:sz w:val="32"/>
+          <w:szCs w:val="32"/>
+        </w:rPr>
+      </w:pPr>
+      <w:r>
+        <w:rPr>
+          <w:noProof/>
+          <w:sz w:val="32"/>
+          <w:szCs w:val="32"/>
+        </w:rPr>
+        <w:t>Hence</w:t>
+      </w:r>
+      <w:r>
+        <w:rPr>
+          <w:noProof/>
+          <w:sz w:val="32"/>
+          <w:szCs w:val="32"/>
+        </w:rPr>
+        <w:t>,</w:t>
+      </w:r>
+      <w:r>
+        <w:rPr>
+          <w:noProof/>
+          <w:sz w:val="32"/>
           <w:szCs w:val="32"/>
         </w:rPr>
         <w:t xml:space="preserve"> </w:t>
       </w:r>
       <w:r>
         <w:rPr>
-          <w:sz w:val="44"/>
-          <w:szCs w:val="44"/>
-        </w:rPr>
-        <w:t>V</w:t>
-      </w:r>
-      <w:r>
-        <w:rPr>
-          <w:sz w:val="26"/>
-          <w:szCs w:val="26"/>
-        </w:rPr>
-        <w:t xml:space="preserve">C </w:t>
-      </w:r>
-      <w:r>
-        <w:rPr>
-          <w:sz w:val="32"/>
-          <w:szCs w:val="32"/>
-        </w:rPr>
-        <w:t xml:space="preserve">with the total voltage </w:t>
-      </w:r>
-      <w:proofErr w:type="spellStart"/>
-      <w:r>
-        <w:rPr>
-          <w:sz w:val="32"/>
-          <w:szCs w:val="32"/>
-        </w:rPr>
-        <w:t>applied.</w:t>
-      </w:r>
-      <w:r>
-        <w:rPr>
-          <w:sz w:val="28"/>
-          <w:szCs w:val="32"/>
-        </w:rPr>
-        <w:t>But</w:t>
-      </w:r>
-      <w:proofErr w:type="spellEnd"/>
-      <w:r>
-        <w:rPr>
-          <w:sz w:val="28"/>
-          <w:szCs w:val="32"/>
-        </w:rPr>
-        <w:t xml:space="preserve"> we realized </w:t>
-      </w:r>
-      <w:r>
-        <w:rPr>
-          <w:noProof/>
-          <w:sz w:val="28"/>
-          <w:szCs w:val="32"/>
-        </w:rPr>
-        <w:t>and</w:t>
-      </w:r>
-      <w:r>
-        <w:rPr>
-          <w:sz w:val="28"/>
-          <w:szCs w:val="32"/>
-        </w:rPr>
-        <w:t xml:space="preserve"> it came to our vision that solving the RLC circuits through the help of phasor diagrams is far more simple than solving it analytically (</w:t>
-      </w:r>
-      <w:r>
-        <w:rPr>
-          <w:noProof/>
-          <w:sz w:val="28"/>
-          <w:szCs w:val="32"/>
-        </w:rPr>
-        <w:t>quite</w:t>
-      </w:r>
-      <w:r>
-        <w:rPr>
-          <w:sz w:val="28"/>
-          <w:szCs w:val="32"/>
-        </w:rPr>
-        <w:t xml:space="preserve"> rigorous method ).</w:t>
-      </w:r>
-    </w:p>
-    <w:p>
-      <w:pPr>
-        <w:pStyle w:val="Standard"/>
-        <w:rPr>
-          <w:sz w:val="32"/>
-          <w:szCs w:val="32"/>
-        </w:rPr>
-      </w:pPr>
-      <w:proofErr w:type="gramStart"/>
-      <w:r>
-        <w:rPr>
-          <w:sz w:val="28"/>
-          <w:szCs w:val="32"/>
-        </w:rPr>
-        <w:t xml:space="preserve">Hence </w:t>
-      </w:r>
-      <w:r>
-        <w:rPr>
-          <w:noProof/>
-          <w:sz w:val="28"/>
-          <w:szCs w:val="32"/>
-        </w:rPr>
-        <w:t>,we</w:t>
-      </w:r>
-      <w:proofErr w:type="gramEnd"/>
-      <w:r>
-        <w:rPr>
-          <w:sz w:val="28"/>
+          <w:noProof/>
+          <w:sz w:val="32"/>
+          <w:szCs w:val="32"/>
+        </w:rPr>
+        <w:t>we</w:t>
+      </w:r>
+      <w:r>
+        <w:rPr>
+          <w:sz w:val="32"/>
           <w:szCs w:val="32"/>
         </w:rPr>
         <w:t xml:space="preserve"> made phasor </w:t>
@@ -2354,14 +3736,14 @@
       <w:r>
         <w:rPr>
           <w:noProof/>
-          <w:sz w:val="28"/>
-          <w:szCs w:val="32"/>
-        </w:rPr>
-        <w:t>diagrams  to</w:t>
-      </w:r>
-      <w:r>
-        <w:rPr>
-          <w:sz w:val="28"/>
+          <w:sz w:val="32"/>
+          <w:szCs w:val="32"/>
+        </w:rPr>
+        <w:t>diagrams to</w:t>
+      </w:r>
+      <w:r>
+        <w:rPr>
+          <w:sz w:val="32"/>
           <w:szCs w:val="32"/>
         </w:rPr>
         <w:t xml:space="preserve"> visualize our circuit more </w:t>
@@ -2369,23 +3751,23 @@
       <w:r>
         <w:rPr>
           <w:noProof/>
-          <w:sz w:val="28"/>
-          <w:szCs w:val="32"/>
-        </w:rPr>
-        <w:t>efficiently .</w:t>
-      </w:r>
-    </w:p>
-    <w:p>
-      <w:pPr>
-        <w:pStyle w:val="Standard"/>
-        <w:rPr>
-          <w:sz w:val="32"/>
-          <w:szCs w:val="32"/>
-        </w:rPr>
-      </w:pPr>
-      <w:r>
-        <w:rPr>
-          <w:sz w:val="28"/>
+          <w:sz w:val="32"/>
+          <w:szCs w:val="32"/>
+        </w:rPr>
+        <w:t>efficiently.</w:t>
+      </w:r>
+    </w:p>
+    <w:p>
+      <w:pPr>
+        <w:pStyle w:val="Standard"/>
+        <w:rPr>
+          <w:sz w:val="32"/>
+          <w:szCs w:val="32"/>
+        </w:rPr>
+      </w:pPr>
+      <w:r>
+        <w:rPr>
+          <w:sz w:val="32"/>
           <w:szCs w:val="32"/>
         </w:rPr>
         <w:t xml:space="preserve">During the </w:t>
@@ -2393,83 +3775,158 @@
       <w:r>
         <w:rPr>
           <w:noProof/>
-          <w:sz w:val="28"/>
+          <w:sz w:val="32"/>
           <w:szCs w:val="32"/>
         </w:rPr>
         <w:t>experiment</w:t>
       </w:r>
       <w:r>
         <w:rPr>
-          <w:sz w:val="28"/>
-          <w:szCs w:val="32"/>
-        </w:rPr>
-        <w:t xml:space="preserve"> there were some errors encountered that may be due to human </w:t>
-      </w:r>
-      <w:proofErr w:type="spellStart"/>
-      <w:proofErr w:type="gramStart"/>
-      <w:r>
-        <w:rPr>
-          <w:sz w:val="28"/>
-          <w:szCs w:val="32"/>
-        </w:rPr>
-        <w:t>reading,manipulation</w:t>
-      </w:r>
-      <w:proofErr w:type="spellEnd"/>
-      <w:proofErr w:type="gramEnd"/>
-      <w:r>
-        <w:rPr>
-          <w:sz w:val="28"/>
+          <w:noProof/>
+          <w:sz w:val="32"/>
+          <w:szCs w:val="32"/>
+        </w:rPr>
+        <w:t>,</w:t>
+      </w:r>
+      <w:r>
+        <w:rPr>
+          <w:sz w:val="32"/>
+          <w:szCs w:val="32"/>
+        </w:rPr>
+        <w:t xml:space="preserve"> there were some errors encountered that may be due to human reading</w:t>
+      </w:r>
+      <w:r>
+        <w:rPr>
+          <w:noProof/>
+          <w:sz w:val="32"/>
+          <w:szCs w:val="32"/>
+        </w:rPr>
+        <w:t>,</w:t>
+      </w:r>
+      <w:r>
+        <w:rPr>
+          <w:noProof/>
+          <w:sz w:val="32"/>
           <w:szCs w:val="32"/>
         </w:rPr>
         <w:t xml:space="preserve"> </w:t>
       </w:r>
-      <w:proofErr w:type="spellStart"/>
-      <w:r>
-        <w:rPr>
-          <w:sz w:val="28"/>
-          <w:szCs w:val="32"/>
-        </w:rPr>
-        <w:t>error,etc</w:t>
-      </w:r>
-      <w:proofErr w:type="spellEnd"/>
-      <w:r>
-        <w:rPr>
-          <w:sz w:val="28"/>
-          <w:szCs w:val="32"/>
-        </w:rPr>
-        <w:t xml:space="preserve">. We need to be cautious as the results may be contrary to what is expected. </w:t>
-      </w:r>
-      <w:proofErr w:type="gramStart"/>
-      <w:r>
-        <w:rPr>
-          <w:sz w:val="28"/>
-          <w:szCs w:val="32"/>
-        </w:rPr>
-        <w:t>So</w:t>
-      </w:r>
-      <w:proofErr w:type="gramEnd"/>
-      <w:r>
-        <w:rPr>
-          <w:sz w:val="28"/>
-          <w:szCs w:val="32"/>
-        </w:rPr>
-        <w:t xml:space="preserve"> we also took the resistance of inductor into account.  </w:t>
-      </w:r>
-      <w:proofErr w:type="gramStart"/>
-      <w:r>
-        <w:rPr>
-          <w:sz w:val="28"/>
+      <w:r>
+        <w:rPr>
+          <w:noProof/>
+          <w:sz w:val="32"/>
+          <w:szCs w:val="32"/>
+        </w:rPr>
+        <w:t>manipulation</w:t>
+      </w:r>
+      <w:r>
+        <w:rPr>
+          <w:sz w:val="32"/>
+          <w:szCs w:val="32"/>
+        </w:rPr>
+        <w:t xml:space="preserve"> error</w:t>
+      </w:r>
+      <w:r>
+        <w:rPr>
+          <w:noProof/>
+          <w:sz w:val="32"/>
+          <w:szCs w:val="32"/>
+        </w:rPr>
+        <w:t>,</w:t>
+      </w:r>
+      <w:r>
+        <w:rPr>
+          <w:noProof/>
+          <w:sz w:val="32"/>
+          <w:szCs w:val="32"/>
+        </w:rPr>
+        <w:t xml:space="preserve"> </w:t>
+      </w:r>
+      <w:r>
+        <w:rPr>
+          <w:noProof/>
+          <w:sz w:val="32"/>
+          <w:szCs w:val="32"/>
+        </w:rPr>
+        <w:t>etc</w:t>
+      </w:r>
+      <w:r>
+        <w:rPr>
+          <w:sz w:val="32"/>
+          <w:szCs w:val="32"/>
+        </w:rPr>
+        <w:t xml:space="preserve">. We need to be cautious as the results may be contrary to what </w:t>
+      </w:r>
+      <w:r>
+        <w:rPr>
+          <w:noProof/>
+          <w:sz w:val="32"/>
+          <w:szCs w:val="32"/>
+        </w:rPr>
+        <w:t>is expected</w:t>
+      </w:r>
+      <w:r>
+        <w:rPr>
+          <w:sz w:val="32"/>
+          <w:szCs w:val="32"/>
+        </w:rPr>
+        <w:t>. So</w:t>
+      </w:r>
+      <w:r>
+        <w:rPr>
+          <w:sz w:val="32"/>
+          <w:szCs w:val="32"/>
+        </w:rPr>
+        <w:t>,</w:t>
+      </w:r>
+      <w:r>
+        <w:rPr>
+          <w:sz w:val="32"/>
+          <w:szCs w:val="32"/>
+        </w:rPr>
+        <w:t xml:space="preserve"> we also took the resist</w:t>
+      </w:r>
+      <w:r>
+        <w:rPr>
+          <w:sz w:val="32"/>
+          <w:szCs w:val="32"/>
+        </w:rPr>
+        <w:t xml:space="preserve">ance of inductor into account. </w:t>
+      </w:r>
+      <w:r>
+        <w:rPr>
+          <w:sz w:val="32"/>
           <w:szCs w:val="32"/>
         </w:rPr>
         <w:t>Thus</w:t>
       </w:r>
-      <w:proofErr w:type="gramEnd"/>
-      <w:r>
-        <w:rPr>
-          <w:sz w:val="28"/>
-          <w:szCs w:val="32"/>
-        </w:rPr>
-        <w:t xml:space="preserve"> this experiment helped me to practically verify the results obtained in ac series RLC circuit and observe the sinusoidal response in the form of waveforms obtained on DSO.</w:t>
+      <w:r>
+        <w:rPr>
+          <w:sz w:val="32"/>
+          <w:szCs w:val="32"/>
+        </w:rPr>
+        <w:t>,</w:t>
+      </w:r>
+      <w:r>
+        <w:rPr>
+          <w:sz w:val="32"/>
+          <w:szCs w:val="32"/>
+        </w:rPr>
+        <w:t xml:space="preserve"> this experiment helped me to practically verify the results obtained in </w:t>
+      </w:r>
+      <w:r>
+        <w:rPr>
+          <w:sz w:val="32"/>
+          <w:szCs w:val="32"/>
+        </w:rPr>
+        <w:t xml:space="preserve">AC </w:t>
+      </w:r>
+      <w:r>
+        <w:rPr>
+          <w:sz w:val="32"/>
+          <w:szCs w:val="32"/>
+        </w:rPr>
+        <w:t>series RLC circuit and observe the sinusoidal response in the form of waveforms obtained on DSO.</w:t>
       </w:r>
     </w:p>
     <w:p/>

</xml_diff>

<commit_message>
Added phasors to lab4_report.docx and edited obs table
</commit_message>
<xml_diff>
--- a/Lab 4/lab4_report.docx
+++ b/Lab 4/lab4_report.docx
@@ -1,6 +1,6 @@
 
 <file path=word/document.xml><?xml version="1.0" encoding="utf-8"?>
-<w:document xmlns:wpc="http://schemas.microsoft.com/office/word/2010/wordprocessingCanvas" xmlns:cx="http://schemas.microsoft.com/office/drawing/2014/chartex" xmlns:cx1="http://schemas.microsoft.com/office/drawing/2015/9/8/chartex" xmlns:cx2="http://schemas.microsoft.com/office/drawing/2015/10/21/chartex" xmlns:cx3="http://schemas.microsoft.com/office/drawing/2016/5/9/chartex" xmlns:cx4="http://schemas.microsoft.com/office/drawing/2016/5/10/chartex" xmlns:cx5="http://schemas.microsoft.com/office/drawing/2016/5/11/chartex" xmlns:cx6="http://schemas.microsoft.com/office/drawing/2016/5/12/chartex" xmlns:cx7="http://schemas.microsoft.com/office/drawing/2016/5/13/chartex" xmlns:cx8="http://schemas.microsoft.com/office/drawing/2016/5/14/chartex" xmlns:mc="http://schemas.openxmlformats.org/markup-compatibility/2006" xmlns:aink="http://schemas.microsoft.com/office/drawing/2016/ink" xmlns:am3d="http://schemas.microsoft.com/office/drawing/2017/model3d" xmlns:o="urn:schemas-microsoft-com:office:office" xmlns:r="http://schemas.openxmlformats.org/officeDocument/2006/relationships" xmlns:m="http://schemas.openxmlformats.org/officeDocument/2006/math" xmlns:v="urn:schemas-microsoft-com:vml" xmlns:wp14="http://schemas.microsoft.com/office/word/2010/wordprocessingDrawing" xmlns:wp="http://schemas.openxmlformats.org/drawingml/2006/wordprocessingDrawing" xmlns:w10="urn:schemas-microsoft-com:office:word" xmlns:w="http://schemas.openxmlformats.org/wordprocessingml/2006/main" xmlns:w14="http://schemas.microsoft.com/office/word/2010/wordml" xmlns:w15="http://schemas.microsoft.com/office/word/2012/wordml" xmlns:w16cid="http://schemas.microsoft.com/office/word/2016/wordml/cid" xmlns:w16se="http://schemas.microsoft.com/office/word/2015/wordml/symex" xmlns:wpg="http://schemas.microsoft.com/office/word/2010/wordprocessingGroup" xmlns:wpi="http://schemas.microsoft.com/office/word/2010/wordprocessingInk" xmlns:wne="http://schemas.microsoft.com/office/word/2006/wordml" xmlns:wps="http://schemas.microsoft.com/office/word/2010/wordprocessingShape" mc:Ignorable="w14 w15 w16se w16cid wp14">
+<w:document xmlns:wpc="http://schemas.microsoft.com/office/word/2010/wordprocessingCanvas" xmlns:cx="http://schemas.microsoft.com/office/drawing/2014/chartex" xmlns:cx1="http://schemas.microsoft.com/office/drawing/2015/9/8/chartex" xmlns:mc="http://schemas.openxmlformats.org/markup-compatibility/2006" xmlns:o="urn:schemas-microsoft-com:office:office" xmlns:r="http://schemas.openxmlformats.org/officeDocument/2006/relationships" xmlns:m="http://schemas.openxmlformats.org/officeDocument/2006/math" xmlns:v="urn:schemas-microsoft-com:vml" xmlns:wp14="http://schemas.microsoft.com/office/word/2010/wordprocessingDrawing" xmlns:wp="http://schemas.openxmlformats.org/drawingml/2006/wordprocessingDrawing" xmlns:w10="urn:schemas-microsoft-com:office:word" xmlns:w="http://schemas.openxmlformats.org/wordprocessingml/2006/main" xmlns:w14="http://schemas.microsoft.com/office/word/2010/wordml" xmlns:w15="http://schemas.microsoft.com/office/word/2012/wordml" xmlns:w16se="http://schemas.microsoft.com/office/word/2015/wordml/symex" xmlns:wpg="http://schemas.microsoft.com/office/word/2010/wordprocessingGroup" xmlns:wpi="http://schemas.microsoft.com/office/word/2010/wordprocessingInk" xmlns:wne="http://schemas.microsoft.com/office/word/2006/wordml" xmlns:wps="http://schemas.microsoft.com/office/word/2010/wordprocessingShape" mc:Ignorable="w14 w15 w16se wp14">
   <w:body>
     <w:p>
       <w:pPr>
@@ -1116,6 +1116,7 @@
       <w:r>
         <w:rPr>
           <w:noProof/>
+          <w:lang w:val="en-IN" w:eastAsia="en-IN" w:bidi="ar-SA"/>
         </w:rPr>
         <w:drawing>
           <wp:inline distT="0" distB="0" distL="0" distR="0" wp14:anchorId="6D0A4C0F" wp14:editId="17ECD890">
@@ -1156,6 +1157,7 @@
       <w:r>
         <w:rPr>
           <w:noProof/>
+          <w:lang w:val="en-IN" w:eastAsia="en-IN" w:bidi="ar-SA"/>
         </w:rPr>
         <w:drawing>
           <wp:inline distT="0" distB="0" distL="0" distR="0">
@@ -1286,6 +1288,7 @@
       <w:r>
         <w:rPr>
           <w:noProof/>
+          <w:lang w:val="en-IN" w:eastAsia="en-IN" w:bidi="ar-SA"/>
         </w:rPr>
         <w:lastRenderedPageBreak/>
         <w:drawing>
@@ -1521,27 +1524,7 @@
                 <w:color w:val="000000"/>
                 <w:lang w:eastAsia="en-IN"/>
               </w:rPr>
-              <w:t xml:space="preserve"> (</w:t>
-            </w:r>
-            <w:proofErr w:type="spellStart"/>
-            <w:r>
-              <w:rPr>
-                <w:rFonts w:ascii="Liberation Sans" w:eastAsia="Times New Roman" w:hAnsi="Liberation Sans" w:cs="Times New Roman"/>
-                <w:b/>
-                <w:color w:val="000000"/>
-                <w:lang w:eastAsia="en-IN"/>
-              </w:rPr>
-              <w:t>KHz</w:t>
-            </w:r>
-            <w:proofErr w:type="spellEnd"/>
-            <w:r>
-              <w:rPr>
-                <w:rFonts w:ascii="Liberation Sans" w:eastAsia="Times New Roman" w:hAnsi="Liberation Sans" w:cs="Times New Roman"/>
-                <w:b/>
-                <w:color w:val="000000"/>
-                <w:lang w:eastAsia="en-IN"/>
-              </w:rPr>
-              <w:t>)</w:t>
+              <w:t xml:space="preserve"> (KHz)</w:t>
             </w:r>
           </w:p>
         </w:tc>
@@ -1887,33 +1870,13 @@
               </w:rPr>
               <w:t>0.32</w:t>
             </w:r>
-          </w:p>
-        </w:tc>
-        <w:tc>
-          <w:tcPr>
-            <w:tcW w:w="1531" w:type="dxa"/>
-            <w:shd w:val="clear" w:color="auto" w:fill="auto"/>
-            <w:noWrap/>
-            <w:vAlign w:val="center"/>
-            <w:hideMark/>
-          </w:tcPr>
-          <w:p>
-            <w:pPr>
-              <w:spacing w:after="0" w:line="240" w:lineRule="auto"/>
-              <w:jc w:val="center"/>
-              <w:rPr>
-                <w:rFonts w:ascii="Liberation Sans" w:eastAsia="Times New Roman" w:hAnsi="Liberation Sans" w:cs="Times New Roman"/>
-                <w:color w:val="000000"/>
-                <w:lang w:eastAsia="en-IN"/>
-              </w:rPr>
-            </w:pPr>
             <w:r>
               <w:rPr>
                 <w:rFonts w:ascii="Liberation Sans" w:eastAsia="Times New Roman" w:hAnsi="Liberation Sans" w:cs="Times New Roman"/>
                 <w:color w:val="000000"/>
                 <w:lang w:eastAsia="en-IN"/>
               </w:rPr>
-              <w:t>1.84</w:t>
+              <w:t>0</w:t>
             </w:r>
           </w:p>
         </w:tc>
@@ -1941,7 +1904,51 @@
                 <w:color w:val="000000"/>
                 <w:lang w:eastAsia="en-IN"/>
               </w:rPr>
+              <w:t>1.84</w:t>
+            </w:r>
+            <w:r>
+              <w:rPr>
+                <w:rFonts w:ascii="Liberation Sans" w:eastAsia="Times New Roman" w:hAnsi="Liberation Sans" w:cs="Times New Roman"/>
+                <w:color w:val="000000"/>
+                <w:lang w:eastAsia="en-IN"/>
+              </w:rPr>
+              <w:t>0</w:t>
+            </w:r>
+          </w:p>
+        </w:tc>
+        <w:tc>
+          <w:tcPr>
+            <w:tcW w:w="1531" w:type="dxa"/>
+            <w:shd w:val="clear" w:color="auto" w:fill="auto"/>
+            <w:noWrap/>
+            <w:vAlign w:val="center"/>
+            <w:hideMark/>
+          </w:tcPr>
+          <w:p>
+            <w:pPr>
+              <w:spacing w:after="0" w:line="240" w:lineRule="auto"/>
+              <w:jc w:val="center"/>
+              <w:rPr>
+                <w:rFonts w:ascii="Liberation Sans" w:eastAsia="Times New Roman" w:hAnsi="Liberation Sans" w:cs="Times New Roman"/>
+                <w:color w:val="000000"/>
+                <w:lang w:eastAsia="en-IN"/>
+              </w:rPr>
+            </w:pPr>
+            <w:r>
+              <w:rPr>
+                <w:rFonts w:ascii="Liberation Sans" w:eastAsia="Times New Roman" w:hAnsi="Liberation Sans" w:cs="Times New Roman"/>
+                <w:color w:val="000000"/>
+                <w:lang w:eastAsia="en-IN"/>
+              </w:rPr>
               <w:t>2.36</w:t>
+            </w:r>
+            <w:r>
+              <w:rPr>
+                <w:rFonts w:ascii="Liberation Sans" w:eastAsia="Times New Roman" w:hAnsi="Liberation Sans" w:cs="Times New Roman"/>
+                <w:color w:val="000000"/>
+                <w:lang w:eastAsia="en-IN"/>
+              </w:rPr>
+              <w:t>0</w:t>
             </w:r>
           </w:p>
         </w:tc>
@@ -2088,6 +2095,14 @@
               </w:rPr>
               <w:t>1.35</w:t>
             </w:r>
+            <w:r>
+              <w:rPr>
+                <w:rFonts w:ascii="Liberation Sans" w:eastAsia="Times New Roman" w:hAnsi="Liberation Sans" w:cs="Times New Roman"/>
+                <w:color w:val="000000"/>
+                <w:lang w:eastAsia="en-IN"/>
+              </w:rPr>
+              <w:t>0</w:t>
+            </w:r>
           </w:p>
         </w:tc>
         <w:tc>
@@ -2261,6 +2276,14 @@
               </w:rPr>
               <w:t>3.62</w:t>
             </w:r>
+            <w:r>
+              <w:rPr>
+                <w:rFonts w:ascii="Liberation Sans" w:eastAsia="Times New Roman" w:hAnsi="Liberation Sans" w:cs="Times New Roman"/>
+                <w:color w:val="000000"/>
+                <w:lang w:eastAsia="en-IN"/>
+              </w:rPr>
+              <w:t>0</w:t>
+            </w:r>
           </w:p>
         </w:tc>
         <w:tc>
@@ -2288,6 +2311,14 @@
                 <w:lang w:eastAsia="en-IN"/>
               </w:rPr>
               <w:t>4.56</w:t>
+            </w:r>
+            <w:r>
+              <w:rPr>
+                <w:rFonts w:ascii="Liberation Sans" w:eastAsia="Times New Roman" w:hAnsi="Liberation Sans" w:cs="Times New Roman"/>
+                <w:color w:val="000000"/>
+                <w:lang w:eastAsia="en-IN"/>
+              </w:rPr>
+              <w:t>0</w:t>
             </w:r>
           </w:p>
         </w:tc>
@@ -2434,6 +2465,14 @@
               </w:rPr>
               <w:t>2.6</w:t>
             </w:r>
+            <w:r>
+              <w:rPr>
+                <w:rFonts w:ascii="Liberation Sans" w:eastAsia="Times New Roman" w:hAnsi="Liberation Sans" w:cs="Times New Roman"/>
+                <w:color w:val="000000"/>
+                <w:lang w:eastAsia="en-IN"/>
+              </w:rPr>
+              <w:t>00</w:t>
+            </w:r>
           </w:p>
         </w:tc>
         <w:tc>
@@ -2555,14 +2594,16 @@
     <w:p>
       <w:pPr>
         <w:pStyle w:val="Standard"/>
-        <w:rPr>
-          <w:sz w:val="32"/>
-          <w:szCs w:val="32"/>
-        </w:rPr>
-      </w:pPr>
-      <w:r>
-        <w:rPr>
-          <w:noProof/>
+        <w:jc w:val="center"/>
+        <w:rPr>
+          <w:sz w:val="32"/>
+          <w:szCs w:val="32"/>
+        </w:rPr>
+      </w:pPr>
+      <w:r>
+        <w:rPr>
+          <w:noProof/>
+          <w:lang w:val="en-IN" w:eastAsia="en-IN" w:bidi="ar-SA"/>
         </w:rPr>
         <w:drawing>
           <wp:inline distT="0" distB="0" distL="0" distR="0">
@@ -2617,6 +2658,7 @@
     <w:p>
       <w:pPr>
         <w:pStyle w:val="Standard"/>
+        <w:jc w:val="center"/>
         <w:rPr>
           <w:sz w:val="28"/>
           <w:szCs w:val="28"/>
@@ -2627,44 +2669,39 @@
           <w:sz w:val="28"/>
           <w:szCs w:val="28"/>
         </w:rPr>
-        <w:tab/>
+        <w:t>Input Waveform</w:t>
       </w:r>
       <w:r>
         <w:rPr>
           <w:sz w:val="28"/>
           <w:szCs w:val="28"/>
         </w:rPr>
-        <w:tab/>
-        <w:t>Input Waveform</w:t>
-      </w:r>
-      <w:r>
+        <w:t xml:space="preserve"> (1 V)</w:t>
+      </w:r>
+    </w:p>
+    <w:p>
+      <w:pPr>
+        <w:pStyle w:val="Standard"/>
+        <w:jc w:val="center"/>
         <w:rPr>
           <w:sz w:val="28"/>
           <w:szCs w:val="28"/>
         </w:rPr>
-        <w:t xml:space="preserve"> (1 V)</w:t>
-      </w:r>
-    </w:p>
-    <w:p>
-      <w:pPr>
-        <w:pStyle w:val="Standard"/>
+      </w:pPr>
+    </w:p>
+    <w:p>
+      <w:pPr>
+        <w:pStyle w:val="Standard"/>
+        <w:jc w:val="center"/>
         <w:rPr>
           <w:sz w:val="28"/>
           <w:szCs w:val="28"/>
         </w:rPr>
       </w:pPr>
-    </w:p>
-    <w:p>
-      <w:pPr>
-        <w:pStyle w:val="Standard"/>
-        <w:rPr>
-          <w:sz w:val="28"/>
-          <w:szCs w:val="28"/>
-        </w:rPr>
-      </w:pPr>
-      <w:r>
-        <w:rPr>
-          <w:noProof/>
+      <w:r>
+        <w:rPr>
+          <w:noProof/>
+          <w:lang w:val="en-IN" w:eastAsia="en-IN" w:bidi="ar-SA"/>
         </w:rPr>
         <w:drawing>
           <wp:inline distT="0" distB="0" distL="0" distR="0">
@@ -2719,31 +2756,17 @@
     <w:p>
       <w:pPr>
         <w:pStyle w:val="Standard"/>
-        <w:rPr>
-          <w:sz w:val="32"/>
-          <w:szCs w:val="32"/>
-        </w:rPr>
-      </w:pPr>
-      <w:r>
-        <w:rPr>
-          <w:sz w:val="32"/>
-          <w:szCs w:val="32"/>
-        </w:rPr>
-        <w:tab/>
-      </w:r>
-      <w:r>
-        <w:rPr>
-          <w:sz w:val="32"/>
-          <w:szCs w:val="32"/>
-        </w:rPr>
-        <w:tab/>
-      </w:r>
-      <w:r>
-        <w:rPr>
-          <w:sz w:val="32"/>
-          <w:szCs w:val="32"/>
-        </w:rPr>
-        <w:tab/>
+        <w:jc w:val="center"/>
+        <w:rPr>
+          <w:sz w:val="32"/>
+          <w:szCs w:val="32"/>
+        </w:rPr>
+      </w:pPr>
+      <w:r>
+        <w:rPr>
+          <w:sz w:val="32"/>
+          <w:szCs w:val="32"/>
+        </w:rPr>
         <w:t>V</w:t>
       </w:r>
       <w:r>
@@ -2759,28 +2782,13 @@
           <w:sz w:val="32"/>
           <w:szCs w:val="32"/>
         </w:rPr>
-        <w:t xml:space="preserve"> (1 </w:t>
-      </w:r>
-      <w:proofErr w:type="spellStart"/>
-      <w:r>
-        <w:rPr>
-          <w:sz w:val="32"/>
-          <w:szCs w:val="32"/>
-        </w:rPr>
-        <w:t>KHz</w:t>
-      </w:r>
-      <w:proofErr w:type="spellEnd"/>
-      <w:r>
-        <w:rPr>
-          <w:sz w:val="32"/>
-          <w:szCs w:val="32"/>
-        </w:rPr>
-        <w:t>)</w:t>
-      </w:r>
-    </w:p>
-    <w:p>
-      <w:pPr>
-        <w:pStyle w:val="Standard"/>
+        <w:t xml:space="preserve"> (1 KHz)</w:t>
+      </w:r>
+    </w:p>
+    <w:p>
+      <w:pPr>
+        <w:pStyle w:val="Standard"/>
+        <w:jc w:val="center"/>
         <w:rPr>
           <w:sz w:val="32"/>
           <w:szCs w:val="32"/>
@@ -2791,6 +2799,7 @@
     <w:p>
       <w:pPr>
         <w:pStyle w:val="Standard"/>
+        <w:jc w:val="center"/>
         <w:rPr>
           <w:sz w:val="32"/>
           <w:szCs w:val="32"/>
@@ -2800,6 +2809,7 @@
       <w:r>
         <w:rPr>
           <w:noProof/>
+          <w:lang w:val="en-IN" w:eastAsia="en-IN" w:bidi="ar-SA"/>
         </w:rPr>
         <w:drawing>
           <wp:inline distT="0" distB="0" distL="0" distR="0">
@@ -2854,40 +2864,25 @@
     <w:p>
       <w:pPr>
         <w:pStyle w:val="Standard"/>
-        <w:rPr>
-          <w:sz w:val="32"/>
-          <w:szCs w:val="32"/>
-        </w:rPr>
-      </w:pPr>
+        <w:jc w:val="center"/>
+        <w:rPr>
+          <w:sz w:val="32"/>
+          <w:szCs w:val="32"/>
+        </w:rPr>
+      </w:pPr>
+      <w:r>
+        <w:rPr>
+          <w:sz w:val="32"/>
+          <w:szCs w:val="32"/>
+        </w:rPr>
+        <w:t>V</w:t>
+      </w:r>
       <w:r>
         <w:rPr>
           <w:sz w:val="32"/>
           <w:szCs w:val="32"/>
           <w:vertAlign w:val="subscript"/>
         </w:rPr>
-        <w:tab/>
-      </w:r>
-      <w:r>
-        <w:rPr>
-          <w:sz w:val="32"/>
-          <w:szCs w:val="32"/>
-        </w:rPr>
-        <w:tab/>
-      </w:r>
-      <w:r>
-        <w:rPr>
-          <w:sz w:val="32"/>
-          <w:szCs w:val="32"/>
-        </w:rPr>
-        <w:tab/>
-        <w:t>V</w:t>
-      </w:r>
-      <w:r>
-        <w:rPr>
-          <w:sz w:val="32"/>
-          <w:szCs w:val="32"/>
-          <w:vertAlign w:val="subscript"/>
-        </w:rPr>
         <w:t>L</w:t>
       </w:r>
       <w:r>
@@ -2895,36 +2890,22 @@
           <w:sz w:val="32"/>
           <w:szCs w:val="32"/>
         </w:rPr>
-        <w:t xml:space="preserve"> (1 </w:t>
-      </w:r>
-      <w:proofErr w:type="spellStart"/>
-      <w:r>
-        <w:rPr>
-          <w:sz w:val="32"/>
-          <w:szCs w:val="32"/>
-        </w:rPr>
-        <w:t>KHz</w:t>
-      </w:r>
-      <w:proofErr w:type="spellEnd"/>
-      <w:r>
-        <w:rPr>
-          <w:sz w:val="32"/>
-          <w:szCs w:val="32"/>
-        </w:rPr>
-        <w:t>)</w:t>
-      </w:r>
-    </w:p>
-    <w:p>
-      <w:pPr>
-        <w:pStyle w:val="Standard"/>
-        <w:rPr>
-          <w:sz w:val="32"/>
-          <w:szCs w:val="32"/>
-        </w:rPr>
-      </w:pPr>
-      <w:r>
-        <w:rPr>
-          <w:noProof/>
+        <w:t xml:space="preserve"> (1 KHz)</w:t>
+      </w:r>
+    </w:p>
+    <w:p>
+      <w:pPr>
+        <w:pStyle w:val="Standard"/>
+        <w:jc w:val="center"/>
+        <w:rPr>
+          <w:sz w:val="32"/>
+          <w:szCs w:val="32"/>
+        </w:rPr>
+      </w:pPr>
+      <w:r>
+        <w:rPr>
+          <w:noProof/>
+          <w:lang w:val="en-IN" w:eastAsia="en-IN" w:bidi="ar-SA"/>
         </w:rPr>
         <w:lastRenderedPageBreak/>
         <w:drawing>
@@ -2980,31 +2961,17 @@
     <w:p>
       <w:pPr>
         <w:pStyle w:val="Standard"/>
-        <w:rPr>
-          <w:sz w:val="32"/>
-          <w:szCs w:val="32"/>
-        </w:rPr>
-      </w:pPr>
-      <w:r>
-        <w:rPr>
-          <w:sz w:val="32"/>
-          <w:szCs w:val="32"/>
-        </w:rPr>
-        <w:tab/>
-      </w:r>
-      <w:r>
-        <w:rPr>
-          <w:sz w:val="32"/>
-          <w:szCs w:val="32"/>
-        </w:rPr>
-        <w:tab/>
-      </w:r>
-      <w:r>
-        <w:rPr>
-          <w:sz w:val="32"/>
-          <w:szCs w:val="32"/>
-        </w:rPr>
-        <w:tab/>
+        <w:jc w:val="center"/>
+        <w:rPr>
+          <w:sz w:val="32"/>
+          <w:szCs w:val="32"/>
+        </w:rPr>
+      </w:pPr>
+      <w:r>
+        <w:rPr>
+          <w:sz w:val="32"/>
+          <w:szCs w:val="32"/>
+        </w:rPr>
         <w:t>V</w:t>
       </w:r>
       <w:r>
@@ -3020,45 +2987,32 @@
           <w:sz w:val="32"/>
           <w:szCs w:val="32"/>
         </w:rPr>
-        <w:t xml:space="preserve"> (1 </w:t>
-      </w:r>
-      <w:proofErr w:type="spellStart"/>
-      <w:r>
-        <w:rPr>
-          <w:sz w:val="32"/>
-          <w:szCs w:val="32"/>
-        </w:rPr>
-        <w:t>KHz</w:t>
-      </w:r>
-      <w:proofErr w:type="spellEnd"/>
-      <w:r>
-        <w:rPr>
-          <w:sz w:val="32"/>
-          <w:szCs w:val="32"/>
-        </w:rPr>
-        <w:t>)</w:t>
-      </w:r>
-    </w:p>
-    <w:p>
-      <w:pPr>
-        <w:pStyle w:val="Standard"/>
-        <w:rPr>
-          <w:sz w:val="32"/>
-          <w:szCs w:val="32"/>
-        </w:rPr>
-      </w:pPr>
-    </w:p>
-    <w:p>
-      <w:pPr>
-        <w:pStyle w:val="Standard"/>
-        <w:rPr>
-          <w:sz w:val="32"/>
-          <w:szCs w:val="32"/>
-        </w:rPr>
-      </w:pPr>
-      <w:r>
-        <w:rPr>
-          <w:noProof/>
+        <w:t xml:space="preserve"> (1 KHz)</w:t>
+      </w:r>
+    </w:p>
+    <w:p>
+      <w:pPr>
+        <w:pStyle w:val="Standard"/>
+        <w:jc w:val="center"/>
+        <w:rPr>
+          <w:sz w:val="32"/>
+          <w:szCs w:val="32"/>
+        </w:rPr>
+      </w:pPr>
+    </w:p>
+    <w:p>
+      <w:pPr>
+        <w:pStyle w:val="Standard"/>
+        <w:jc w:val="center"/>
+        <w:rPr>
+          <w:sz w:val="32"/>
+          <w:szCs w:val="32"/>
+        </w:rPr>
+      </w:pPr>
+      <w:r>
+        <w:rPr>
+          <w:noProof/>
+          <w:lang w:val="en-IN" w:eastAsia="en-IN" w:bidi="ar-SA"/>
         </w:rPr>
         <w:drawing>
           <wp:inline distT="0" distB="0" distL="0" distR="0">
@@ -3113,31 +3067,17 @@
     <w:p>
       <w:pPr>
         <w:pStyle w:val="Standard"/>
-        <w:rPr>
-          <w:sz w:val="32"/>
-          <w:szCs w:val="32"/>
-        </w:rPr>
-      </w:pPr>
-      <w:r>
-        <w:rPr>
-          <w:sz w:val="32"/>
-          <w:szCs w:val="32"/>
-        </w:rPr>
-        <w:tab/>
-      </w:r>
-      <w:r>
-        <w:rPr>
-          <w:sz w:val="32"/>
-          <w:szCs w:val="32"/>
-        </w:rPr>
-        <w:tab/>
-      </w:r>
-      <w:r>
-        <w:rPr>
-          <w:sz w:val="32"/>
-          <w:szCs w:val="32"/>
-        </w:rPr>
-        <w:tab/>
+        <w:jc w:val="center"/>
+        <w:rPr>
+          <w:sz w:val="32"/>
+          <w:szCs w:val="32"/>
+        </w:rPr>
+      </w:pPr>
+      <w:r>
+        <w:rPr>
+          <w:sz w:val="32"/>
+          <w:szCs w:val="32"/>
+        </w:rPr>
         <w:t>V</w:t>
       </w:r>
       <w:r>
@@ -3153,45 +3093,32 @@
           <w:sz w:val="32"/>
           <w:szCs w:val="32"/>
         </w:rPr>
-        <w:t xml:space="preserve"> (2 </w:t>
-      </w:r>
-      <w:proofErr w:type="spellStart"/>
-      <w:r>
-        <w:rPr>
-          <w:sz w:val="32"/>
-          <w:szCs w:val="32"/>
-        </w:rPr>
-        <w:t>KHz</w:t>
-      </w:r>
-      <w:proofErr w:type="spellEnd"/>
-      <w:r>
-        <w:rPr>
-          <w:sz w:val="32"/>
-          <w:szCs w:val="32"/>
-        </w:rPr>
-        <w:t>)</w:t>
-      </w:r>
-    </w:p>
-    <w:p>
-      <w:pPr>
-        <w:pStyle w:val="Standard"/>
-        <w:rPr>
-          <w:sz w:val="32"/>
-          <w:szCs w:val="32"/>
-        </w:rPr>
-      </w:pPr>
-    </w:p>
-    <w:p>
-      <w:pPr>
-        <w:pStyle w:val="Standard"/>
-        <w:rPr>
-          <w:sz w:val="32"/>
-          <w:szCs w:val="32"/>
-        </w:rPr>
-      </w:pPr>
-      <w:r>
-        <w:rPr>
-          <w:noProof/>
+        <w:t xml:space="preserve"> (2 KHz)</w:t>
+      </w:r>
+    </w:p>
+    <w:p>
+      <w:pPr>
+        <w:pStyle w:val="Standard"/>
+        <w:jc w:val="center"/>
+        <w:rPr>
+          <w:sz w:val="32"/>
+          <w:szCs w:val="32"/>
+        </w:rPr>
+      </w:pPr>
+    </w:p>
+    <w:p>
+      <w:pPr>
+        <w:pStyle w:val="Standard"/>
+        <w:jc w:val="center"/>
+        <w:rPr>
+          <w:sz w:val="32"/>
+          <w:szCs w:val="32"/>
+        </w:rPr>
+      </w:pPr>
+      <w:r>
+        <w:rPr>
+          <w:noProof/>
+          <w:lang w:val="en-IN" w:eastAsia="en-IN" w:bidi="ar-SA"/>
         </w:rPr>
         <w:drawing>
           <wp:inline distT="0" distB="0" distL="0" distR="0">
@@ -3246,31 +3173,17 @@
     <w:p>
       <w:pPr>
         <w:pStyle w:val="Standard"/>
-        <w:rPr>
-          <w:sz w:val="32"/>
-          <w:szCs w:val="32"/>
-        </w:rPr>
-      </w:pPr>
-      <w:r>
-        <w:rPr>
-          <w:sz w:val="32"/>
-          <w:szCs w:val="32"/>
-        </w:rPr>
-        <w:tab/>
-      </w:r>
-      <w:r>
-        <w:rPr>
-          <w:sz w:val="32"/>
-          <w:szCs w:val="32"/>
-        </w:rPr>
-        <w:tab/>
-      </w:r>
-      <w:r>
-        <w:rPr>
-          <w:sz w:val="32"/>
-          <w:szCs w:val="32"/>
-        </w:rPr>
-        <w:tab/>
+        <w:jc w:val="center"/>
+        <w:rPr>
+          <w:sz w:val="32"/>
+          <w:szCs w:val="32"/>
+        </w:rPr>
+      </w:pPr>
+      <w:r>
+        <w:rPr>
+          <w:sz w:val="32"/>
+          <w:szCs w:val="32"/>
+        </w:rPr>
         <w:t>V</w:t>
       </w:r>
       <w:r>
@@ -3286,45 +3199,32 @@
           <w:sz w:val="32"/>
           <w:szCs w:val="32"/>
         </w:rPr>
-        <w:t xml:space="preserve"> (2 </w:t>
-      </w:r>
-      <w:proofErr w:type="spellStart"/>
-      <w:r>
-        <w:rPr>
-          <w:sz w:val="32"/>
-          <w:szCs w:val="32"/>
-        </w:rPr>
-        <w:t>KHz</w:t>
-      </w:r>
-      <w:proofErr w:type="spellEnd"/>
-      <w:r>
-        <w:rPr>
-          <w:sz w:val="32"/>
-          <w:szCs w:val="32"/>
-        </w:rPr>
-        <w:t>)</w:t>
-      </w:r>
-    </w:p>
-    <w:p>
-      <w:pPr>
-        <w:pStyle w:val="Standard"/>
-        <w:rPr>
-          <w:sz w:val="32"/>
-          <w:szCs w:val="32"/>
-        </w:rPr>
-      </w:pPr>
-    </w:p>
-    <w:p>
-      <w:pPr>
-        <w:pStyle w:val="Standard"/>
-        <w:rPr>
-          <w:sz w:val="32"/>
-          <w:szCs w:val="32"/>
-        </w:rPr>
-      </w:pPr>
-      <w:r>
-        <w:rPr>
-          <w:noProof/>
+        <w:t xml:space="preserve"> (2 KHz)</w:t>
+      </w:r>
+    </w:p>
+    <w:p>
+      <w:pPr>
+        <w:pStyle w:val="Standard"/>
+        <w:jc w:val="center"/>
+        <w:rPr>
+          <w:sz w:val="32"/>
+          <w:szCs w:val="32"/>
+        </w:rPr>
+      </w:pPr>
+    </w:p>
+    <w:p>
+      <w:pPr>
+        <w:pStyle w:val="Standard"/>
+        <w:jc w:val="center"/>
+        <w:rPr>
+          <w:sz w:val="32"/>
+          <w:szCs w:val="32"/>
+        </w:rPr>
+      </w:pPr>
+      <w:r>
+        <w:rPr>
+          <w:noProof/>
+          <w:lang w:val="en-IN" w:eastAsia="en-IN" w:bidi="ar-SA"/>
         </w:rPr>
         <w:lastRenderedPageBreak/>
         <w:drawing>
@@ -3380,31 +3280,17 @@
     <w:p>
       <w:pPr>
         <w:pStyle w:val="Standard"/>
-        <w:rPr>
-          <w:sz w:val="32"/>
-          <w:szCs w:val="32"/>
-        </w:rPr>
-      </w:pPr>
-      <w:r>
-        <w:rPr>
-          <w:sz w:val="32"/>
-          <w:szCs w:val="32"/>
-        </w:rPr>
-        <w:tab/>
-      </w:r>
-      <w:r>
-        <w:rPr>
-          <w:sz w:val="32"/>
-          <w:szCs w:val="32"/>
-        </w:rPr>
-        <w:tab/>
-      </w:r>
-      <w:r>
-        <w:rPr>
-          <w:sz w:val="32"/>
-          <w:szCs w:val="32"/>
-        </w:rPr>
-        <w:tab/>
+        <w:jc w:val="center"/>
+        <w:rPr>
+          <w:sz w:val="32"/>
+          <w:szCs w:val="32"/>
+        </w:rPr>
+      </w:pPr>
+      <w:r>
+        <w:rPr>
+          <w:sz w:val="32"/>
+          <w:szCs w:val="32"/>
+        </w:rPr>
         <w:t>V</w:t>
       </w:r>
       <w:r>
@@ -3420,45 +3306,32 @@
           <w:sz w:val="32"/>
           <w:szCs w:val="32"/>
         </w:rPr>
-        <w:t xml:space="preserve">(2 </w:t>
-      </w:r>
-      <w:proofErr w:type="spellStart"/>
-      <w:r>
-        <w:rPr>
-          <w:sz w:val="32"/>
-          <w:szCs w:val="32"/>
-        </w:rPr>
-        <w:t>KHz</w:t>
-      </w:r>
-      <w:proofErr w:type="spellEnd"/>
-      <w:r>
-        <w:rPr>
-          <w:sz w:val="32"/>
-          <w:szCs w:val="32"/>
-        </w:rPr>
-        <w:t>)</w:t>
-      </w:r>
-    </w:p>
-    <w:p>
-      <w:pPr>
-        <w:pStyle w:val="Standard"/>
-        <w:rPr>
-          <w:sz w:val="32"/>
-          <w:szCs w:val="32"/>
-        </w:rPr>
-      </w:pPr>
-    </w:p>
-    <w:p>
-      <w:pPr>
-        <w:pStyle w:val="Standard"/>
-        <w:rPr>
-          <w:sz w:val="32"/>
-          <w:szCs w:val="32"/>
-        </w:rPr>
-      </w:pPr>
-      <w:r>
-        <w:rPr>
-          <w:noProof/>
+        <w:t>(2 KHz)</w:t>
+      </w:r>
+    </w:p>
+    <w:p>
+      <w:pPr>
+        <w:pStyle w:val="Standard"/>
+        <w:jc w:val="center"/>
+        <w:rPr>
+          <w:sz w:val="32"/>
+          <w:szCs w:val="32"/>
+        </w:rPr>
+      </w:pPr>
+    </w:p>
+    <w:p>
+      <w:pPr>
+        <w:pStyle w:val="Standard"/>
+        <w:jc w:val="center"/>
+        <w:rPr>
+          <w:sz w:val="32"/>
+          <w:szCs w:val="32"/>
+        </w:rPr>
+      </w:pPr>
+      <w:r>
+        <w:rPr>
+          <w:noProof/>
+          <w:lang w:val="en-IN" w:eastAsia="en-IN" w:bidi="ar-SA"/>
         </w:rPr>
         <w:drawing>
           <wp:inline distT="0" distB="0" distL="0" distR="0">
@@ -3513,47 +3386,43 @@
     <w:p>
       <w:pPr>
         <w:pStyle w:val="Standard"/>
-        <w:rPr>
-          <w:sz w:val="32"/>
-          <w:szCs w:val="32"/>
-        </w:rPr>
-      </w:pPr>
-      <w:r>
-        <w:rPr>
-          <w:sz w:val="32"/>
-          <w:szCs w:val="32"/>
-        </w:rPr>
-        <w:tab/>
-      </w:r>
-      <w:r>
-        <w:rPr>
-          <w:sz w:val="32"/>
-          <w:szCs w:val="32"/>
-        </w:rPr>
-        <w:tab/>
+        <w:jc w:val="center"/>
+        <w:rPr>
+          <w:sz w:val="32"/>
+          <w:szCs w:val="32"/>
+        </w:rPr>
+      </w:pPr>
+      <w:r>
+        <w:rPr>
+          <w:sz w:val="32"/>
+          <w:szCs w:val="32"/>
+        </w:rPr>
         <w:t>Input Waveform (2 V)</w:t>
       </w:r>
     </w:p>
     <w:p>
       <w:pPr>
         <w:pStyle w:val="Standard"/>
-        <w:rPr>
-          <w:sz w:val="32"/>
-          <w:szCs w:val="32"/>
-        </w:rPr>
-      </w:pPr>
-    </w:p>
-    <w:p>
-      <w:pPr>
-        <w:pStyle w:val="Standard"/>
-        <w:rPr>
-          <w:sz w:val="32"/>
-          <w:szCs w:val="32"/>
-        </w:rPr>
-      </w:pPr>
-      <w:r>
-        <w:rPr>
-          <w:noProof/>
+        <w:jc w:val="center"/>
+        <w:rPr>
+          <w:sz w:val="32"/>
+          <w:szCs w:val="32"/>
+        </w:rPr>
+      </w:pPr>
+    </w:p>
+    <w:p>
+      <w:pPr>
+        <w:pStyle w:val="Standard"/>
+        <w:jc w:val="center"/>
+        <w:rPr>
+          <w:sz w:val="32"/>
+          <w:szCs w:val="32"/>
+        </w:rPr>
+      </w:pPr>
+      <w:r>
+        <w:rPr>
+          <w:noProof/>
+          <w:lang w:val="en-IN" w:eastAsia="en-IN" w:bidi="ar-SA"/>
         </w:rPr>
         <w:drawing>
           <wp:inline distT="0" distB="0" distL="0" distR="0">
@@ -3608,31 +3477,17 @@
     <w:p>
       <w:pPr>
         <w:pStyle w:val="Standard"/>
-        <w:rPr>
-          <w:sz w:val="32"/>
-          <w:szCs w:val="32"/>
-        </w:rPr>
-      </w:pPr>
-      <w:r>
-        <w:rPr>
-          <w:sz w:val="32"/>
-          <w:szCs w:val="32"/>
-        </w:rPr>
-        <w:tab/>
-      </w:r>
-      <w:r>
-        <w:rPr>
-          <w:sz w:val="32"/>
-          <w:szCs w:val="32"/>
-        </w:rPr>
-        <w:tab/>
-      </w:r>
-      <w:r>
-        <w:rPr>
-          <w:sz w:val="32"/>
-          <w:szCs w:val="32"/>
-        </w:rPr>
-        <w:tab/>
+        <w:jc w:val="center"/>
+        <w:rPr>
+          <w:sz w:val="32"/>
+          <w:szCs w:val="32"/>
+        </w:rPr>
+      </w:pPr>
+      <w:r>
+        <w:rPr>
+          <w:sz w:val="32"/>
+          <w:szCs w:val="32"/>
+        </w:rPr>
         <w:t>V</w:t>
       </w:r>
       <w:r>
@@ -3648,45 +3503,32 @@
           <w:sz w:val="32"/>
           <w:szCs w:val="32"/>
         </w:rPr>
-        <w:t xml:space="preserve">(2 </w:t>
-      </w:r>
-      <w:proofErr w:type="spellStart"/>
-      <w:r>
-        <w:rPr>
-          <w:sz w:val="32"/>
-          <w:szCs w:val="32"/>
-        </w:rPr>
-        <w:t>KHz</w:t>
-      </w:r>
-      <w:proofErr w:type="spellEnd"/>
-      <w:r>
-        <w:rPr>
-          <w:sz w:val="32"/>
-          <w:szCs w:val="32"/>
-        </w:rPr>
-        <w:t>)</w:t>
-      </w:r>
-    </w:p>
-    <w:p>
-      <w:pPr>
-        <w:pStyle w:val="Standard"/>
-        <w:rPr>
-          <w:sz w:val="32"/>
-          <w:szCs w:val="32"/>
-        </w:rPr>
-      </w:pPr>
-    </w:p>
-    <w:p>
-      <w:pPr>
-        <w:pStyle w:val="Standard"/>
-        <w:rPr>
-          <w:sz w:val="32"/>
-          <w:szCs w:val="32"/>
-        </w:rPr>
-      </w:pPr>
-      <w:r>
-        <w:rPr>
-          <w:noProof/>
+        <w:t>(2 KHz)</w:t>
+      </w:r>
+    </w:p>
+    <w:p>
+      <w:pPr>
+        <w:pStyle w:val="Standard"/>
+        <w:jc w:val="center"/>
+        <w:rPr>
+          <w:sz w:val="32"/>
+          <w:szCs w:val="32"/>
+        </w:rPr>
+      </w:pPr>
+    </w:p>
+    <w:p>
+      <w:pPr>
+        <w:pStyle w:val="Standard"/>
+        <w:jc w:val="center"/>
+        <w:rPr>
+          <w:sz w:val="32"/>
+          <w:szCs w:val="32"/>
+        </w:rPr>
+      </w:pPr>
+      <w:r>
+        <w:rPr>
+          <w:noProof/>
+          <w:lang w:val="en-IN" w:eastAsia="en-IN" w:bidi="ar-SA"/>
         </w:rPr>
         <w:lastRenderedPageBreak/>
         <w:drawing>
@@ -3742,31 +3584,17 @@
     <w:p>
       <w:pPr>
         <w:pStyle w:val="Standard"/>
-        <w:rPr>
-          <w:sz w:val="32"/>
-          <w:szCs w:val="32"/>
-        </w:rPr>
-      </w:pPr>
-      <w:r>
-        <w:rPr>
-          <w:sz w:val="32"/>
-          <w:szCs w:val="32"/>
-        </w:rPr>
-        <w:tab/>
-      </w:r>
-      <w:r>
-        <w:rPr>
-          <w:sz w:val="32"/>
-          <w:szCs w:val="32"/>
-        </w:rPr>
-        <w:tab/>
-      </w:r>
-      <w:r>
-        <w:rPr>
-          <w:sz w:val="32"/>
-          <w:szCs w:val="32"/>
-        </w:rPr>
-        <w:tab/>
+        <w:jc w:val="center"/>
+        <w:rPr>
+          <w:sz w:val="32"/>
+          <w:szCs w:val="32"/>
+        </w:rPr>
+      </w:pPr>
+      <w:r>
+        <w:rPr>
+          <w:sz w:val="32"/>
+          <w:szCs w:val="32"/>
+        </w:rPr>
         <w:t>V</w:t>
       </w:r>
       <w:r>
@@ -3782,45 +3610,32 @@
           <w:sz w:val="32"/>
           <w:szCs w:val="32"/>
         </w:rPr>
-        <w:t xml:space="preserve"> (1 </w:t>
-      </w:r>
-      <w:proofErr w:type="spellStart"/>
-      <w:r>
-        <w:rPr>
-          <w:sz w:val="32"/>
-          <w:szCs w:val="32"/>
-        </w:rPr>
-        <w:t>KHz</w:t>
-      </w:r>
-      <w:proofErr w:type="spellEnd"/>
-      <w:r>
-        <w:rPr>
-          <w:sz w:val="32"/>
-          <w:szCs w:val="32"/>
-        </w:rPr>
-        <w:t>)</w:t>
-      </w:r>
-    </w:p>
-    <w:p>
-      <w:pPr>
-        <w:pStyle w:val="Standard"/>
-        <w:rPr>
-          <w:sz w:val="32"/>
-          <w:szCs w:val="32"/>
-        </w:rPr>
-      </w:pPr>
-    </w:p>
-    <w:p>
-      <w:pPr>
-        <w:pStyle w:val="Standard"/>
-        <w:rPr>
-          <w:sz w:val="32"/>
-          <w:szCs w:val="32"/>
-        </w:rPr>
-      </w:pPr>
-      <w:r>
-        <w:rPr>
-          <w:noProof/>
+        <w:t xml:space="preserve"> (1 KHz)</w:t>
+      </w:r>
+    </w:p>
+    <w:p>
+      <w:pPr>
+        <w:pStyle w:val="Standard"/>
+        <w:jc w:val="center"/>
+        <w:rPr>
+          <w:sz w:val="32"/>
+          <w:szCs w:val="32"/>
+        </w:rPr>
+      </w:pPr>
+    </w:p>
+    <w:p>
+      <w:pPr>
+        <w:pStyle w:val="Standard"/>
+        <w:jc w:val="center"/>
+        <w:rPr>
+          <w:sz w:val="32"/>
+          <w:szCs w:val="32"/>
+        </w:rPr>
+      </w:pPr>
+      <w:r>
+        <w:rPr>
+          <w:noProof/>
+          <w:lang w:val="en-IN" w:eastAsia="en-IN" w:bidi="ar-SA"/>
         </w:rPr>
         <w:drawing>
           <wp:inline distT="0" distB="0" distL="0" distR="0">
@@ -3875,31 +3690,17 @@
     <w:p>
       <w:pPr>
         <w:pStyle w:val="Standard"/>
-        <w:rPr>
-          <w:sz w:val="32"/>
-          <w:szCs w:val="32"/>
-        </w:rPr>
-      </w:pPr>
-      <w:r>
-        <w:rPr>
-          <w:sz w:val="32"/>
-          <w:szCs w:val="32"/>
-        </w:rPr>
-        <w:tab/>
-      </w:r>
-      <w:r>
-        <w:rPr>
-          <w:sz w:val="32"/>
-          <w:szCs w:val="32"/>
-        </w:rPr>
-        <w:tab/>
-      </w:r>
-      <w:r>
-        <w:rPr>
-          <w:sz w:val="32"/>
-          <w:szCs w:val="32"/>
-        </w:rPr>
-        <w:tab/>
+        <w:jc w:val="center"/>
+        <w:rPr>
+          <w:sz w:val="32"/>
+          <w:szCs w:val="32"/>
+        </w:rPr>
+      </w:pPr>
+      <w:r>
+        <w:rPr>
+          <w:sz w:val="32"/>
+          <w:szCs w:val="32"/>
+        </w:rPr>
         <w:t>V</w:t>
       </w:r>
       <w:r>
@@ -3915,45 +3716,32 @@
           <w:sz w:val="32"/>
           <w:szCs w:val="32"/>
         </w:rPr>
-        <w:t xml:space="preserve"> (1 </w:t>
-      </w:r>
-      <w:proofErr w:type="spellStart"/>
-      <w:r>
-        <w:rPr>
-          <w:sz w:val="32"/>
-          <w:szCs w:val="32"/>
-        </w:rPr>
-        <w:t>KHz</w:t>
-      </w:r>
-      <w:proofErr w:type="spellEnd"/>
-      <w:r>
-        <w:rPr>
-          <w:sz w:val="32"/>
-          <w:szCs w:val="32"/>
-        </w:rPr>
-        <w:t>)</w:t>
-      </w:r>
-    </w:p>
-    <w:p>
-      <w:pPr>
-        <w:pStyle w:val="Standard"/>
-        <w:rPr>
-          <w:sz w:val="32"/>
-          <w:szCs w:val="32"/>
-        </w:rPr>
-      </w:pPr>
-    </w:p>
-    <w:p>
-      <w:pPr>
-        <w:pStyle w:val="Standard"/>
-        <w:rPr>
-          <w:sz w:val="32"/>
-          <w:szCs w:val="32"/>
-        </w:rPr>
-      </w:pPr>
-      <w:r>
-        <w:rPr>
-          <w:noProof/>
+        <w:t xml:space="preserve"> (1 KHz)</w:t>
+      </w:r>
+    </w:p>
+    <w:p>
+      <w:pPr>
+        <w:pStyle w:val="Standard"/>
+        <w:jc w:val="center"/>
+        <w:rPr>
+          <w:sz w:val="32"/>
+          <w:szCs w:val="32"/>
+        </w:rPr>
+      </w:pPr>
+    </w:p>
+    <w:p>
+      <w:pPr>
+        <w:pStyle w:val="Standard"/>
+        <w:jc w:val="center"/>
+        <w:rPr>
+          <w:sz w:val="32"/>
+          <w:szCs w:val="32"/>
+        </w:rPr>
+      </w:pPr>
+      <w:r>
+        <w:rPr>
+          <w:noProof/>
+          <w:lang w:val="en-IN" w:eastAsia="en-IN" w:bidi="ar-SA"/>
         </w:rPr>
         <w:drawing>
           <wp:inline distT="0" distB="0" distL="0" distR="0">
@@ -4008,31 +3796,17 @@
     <w:p>
       <w:pPr>
         <w:pStyle w:val="Standard"/>
-        <w:rPr>
-          <w:sz w:val="32"/>
-          <w:szCs w:val="32"/>
-        </w:rPr>
-      </w:pPr>
-      <w:r>
-        <w:rPr>
-          <w:sz w:val="32"/>
-          <w:szCs w:val="32"/>
-        </w:rPr>
-        <w:tab/>
-      </w:r>
-      <w:r>
-        <w:rPr>
-          <w:sz w:val="32"/>
-          <w:szCs w:val="32"/>
-        </w:rPr>
-        <w:tab/>
-      </w:r>
-      <w:r>
-        <w:rPr>
-          <w:sz w:val="32"/>
-          <w:szCs w:val="32"/>
-        </w:rPr>
-        <w:tab/>
+        <w:jc w:val="center"/>
+        <w:rPr>
+          <w:sz w:val="32"/>
+          <w:szCs w:val="32"/>
+        </w:rPr>
+      </w:pPr>
+      <w:r>
+        <w:rPr>
+          <w:sz w:val="32"/>
+          <w:szCs w:val="32"/>
+        </w:rPr>
         <w:t>V</w:t>
       </w:r>
       <w:r>
@@ -4048,45 +3822,32 @@
           <w:sz w:val="32"/>
           <w:szCs w:val="32"/>
         </w:rPr>
-        <w:t xml:space="preserve"> (2 </w:t>
-      </w:r>
-      <w:proofErr w:type="spellStart"/>
-      <w:r>
-        <w:rPr>
-          <w:sz w:val="32"/>
-          <w:szCs w:val="32"/>
-        </w:rPr>
-        <w:t>KHz</w:t>
-      </w:r>
-      <w:proofErr w:type="spellEnd"/>
-      <w:r>
-        <w:rPr>
-          <w:sz w:val="32"/>
-          <w:szCs w:val="32"/>
-        </w:rPr>
-        <w:t>)</w:t>
-      </w:r>
-    </w:p>
-    <w:p>
-      <w:pPr>
-        <w:pStyle w:val="Standard"/>
-        <w:rPr>
-          <w:sz w:val="32"/>
-          <w:szCs w:val="32"/>
-        </w:rPr>
-      </w:pPr>
-    </w:p>
-    <w:p>
-      <w:pPr>
-        <w:pStyle w:val="Standard"/>
-        <w:rPr>
-          <w:sz w:val="32"/>
-          <w:szCs w:val="32"/>
-        </w:rPr>
-      </w:pPr>
-      <w:r>
-        <w:rPr>
-          <w:noProof/>
+        <w:t xml:space="preserve"> (2 KHz)</w:t>
+      </w:r>
+    </w:p>
+    <w:p>
+      <w:pPr>
+        <w:pStyle w:val="Standard"/>
+        <w:jc w:val="center"/>
+        <w:rPr>
+          <w:sz w:val="32"/>
+          <w:szCs w:val="32"/>
+        </w:rPr>
+      </w:pPr>
+    </w:p>
+    <w:p>
+      <w:pPr>
+        <w:pStyle w:val="Standard"/>
+        <w:jc w:val="center"/>
+        <w:rPr>
+          <w:sz w:val="32"/>
+          <w:szCs w:val="32"/>
+        </w:rPr>
+      </w:pPr>
+      <w:r>
+        <w:rPr>
+          <w:noProof/>
+          <w:lang w:val="en-IN" w:eastAsia="en-IN" w:bidi="ar-SA"/>
         </w:rPr>
         <w:lastRenderedPageBreak/>
         <w:drawing>
@@ -4142,31 +3903,17 @@
     <w:p>
       <w:pPr>
         <w:pStyle w:val="Standard"/>
-        <w:rPr>
-          <w:sz w:val="32"/>
-          <w:szCs w:val="32"/>
-        </w:rPr>
-      </w:pPr>
-      <w:r>
-        <w:rPr>
-          <w:sz w:val="32"/>
-          <w:szCs w:val="32"/>
-        </w:rPr>
-        <w:tab/>
-      </w:r>
-      <w:r>
-        <w:rPr>
-          <w:sz w:val="32"/>
-          <w:szCs w:val="32"/>
-        </w:rPr>
-        <w:tab/>
-      </w:r>
-      <w:r>
-        <w:rPr>
-          <w:sz w:val="32"/>
-          <w:szCs w:val="32"/>
-        </w:rPr>
-        <w:tab/>
+        <w:jc w:val="center"/>
+        <w:rPr>
+          <w:sz w:val="32"/>
+          <w:szCs w:val="32"/>
+        </w:rPr>
+      </w:pPr>
+      <w:r>
+        <w:rPr>
+          <w:sz w:val="32"/>
+          <w:szCs w:val="32"/>
+        </w:rPr>
         <w:t>V</w:t>
       </w:r>
       <w:r>
@@ -4182,45 +3929,32 @@
           <w:sz w:val="32"/>
           <w:szCs w:val="32"/>
         </w:rPr>
-        <w:t xml:space="preserve"> (2 </w:t>
-      </w:r>
-      <w:proofErr w:type="spellStart"/>
-      <w:r>
-        <w:rPr>
-          <w:sz w:val="32"/>
-          <w:szCs w:val="32"/>
-        </w:rPr>
-        <w:t>KHz</w:t>
-      </w:r>
-      <w:proofErr w:type="spellEnd"/>
-      <w:r>
-        <w:rPr>
-          <w:sz w:val="32"/>
-          <w:szCs w:val="32"/>
-        </w:rPr>
-        <w:t>)</w:t>
-      </w:r>
-    </w:p>
-    <w:p>
-      <w:pPr>
-        <w:pStyle w:val="Standard"/>
-        <w:rPr>
-          <w:sz w:val="32"/>
-          <w:szCs w:val="32"/>
-        </w:rPr>
-      </w:pPr>
-    </w:p>
-    <w:p>
-      <w:pPr>
-        <w:pStyle w:val="Standard"/>
-        <w:rPr>
-          <w:sz w:val="32"/>
-          <w:szCs w:val="32"/>
-        </w:rPr>
-      </w:pPr>
-      <w:r>
-        <w:rPr>
-          <w:noProof/>
+        <w:t xml:space="preserve"> (2 KHz)</w:t>
+      </w:r>
+    </w:p>
+    <w:p>
+      <w:pPr>
+        <w:pStyle w:val="Standard"/>
+        <w:jc w:val="center"/>
+        <w:rPr>
+          <w:sz w:val="32"/>
+          <w:szCs w:val="32"/>
+        </w:rPr>
+      </w:pPr>
+    </w:p>
+    <w:p>
+      <w:pPr>
+        <w:pStyle w:val="Standard"/>
+        <w:jc w:val="center"/>
+        <w:rPr>
+          <w:sz w:val="32"/>
+          <w:szCs w:val="32"/>
+        </w:rPr>
+      </w:pPr>
+      <w:r>
+        <w:rPr>
+          <w:noProof/>
+          <w:lang w:val="en-IN" w:eastAsia="en-IN" w:bidi="ar-SA"/>
         </w:rPr>
         <w:drawing>
           <wp:inline distT="0" distB="0" distL="0" distR="0">
@@ -4275,31 +4009,17 @@
     <w:p>
       <w:pPr>
         <w:pStyle w:val="Standard"/>
-        <w:rPr>
-          <w:sz w:val="32"/>
-          <w:szCs w:val="32"/>
-        </w:rPr>
-      </w:pPr>
-      <w:r>
-        <w:rPr>
-          <w:sz w:val="32"/>
-          <w:szCs w:val="32"/>
-        </w:rPr>
-        <w:tab/>
-      </w:r>
-      <w:r>
-        <w:rPr>
-          <w:sz w:val="32"/>
-          <w:szCs w:val="32"/>
-        </w:rPr>
-        <w:tab/>
-      </w:r>
-      <w:r>
-        <w:rPr>
-          <w:sz w:val="32"/>
-          <w:szCs w:val="32"/>
-        </w:rPr>
-        <w:tab/>
+        <w:jc w:val="center"/>
+        <w:rPr>
+          <w:sz w:val="32"/>
+          <w:szCs w:val="32"/>
+        </w:rPr>
+      </w:pPr>
+      <w:r>
+        <w:rPr>
+          <w:sz w:val="32"/>
+          <w:szCs w:val="32"/>
+        </w:rPr>
         <w:t>V</w:t>
       </w:r>
       <w:r>
@@ -4315,24 +4035,527 @@
           <w:sz w:val="32"/>
           <w:szCs w:val="32"/>
         </w:rPr>
-        <w:t xml:space="preserve"> (1 </w:t>
-      </w:r>
-      <w:proofErr w:type="spellStart"/>
-      <w:r>
-        <w:rPr>
-          <w:sz w:val="32"/>
-          <w:szCs w:val="32"/>
-        </w:rPr>
-        <w:t>KHz</w:t>
-      </w:r>
-      <w:proofErr w:type="spellEnd"/>
-      <w:r>
-        <w:rPr>
-          <w:sz w:val="32"/>
-          <w:szCs w:val="32"/>
-        </w:rPr>
-        <w:t xml:space="preserve">) </w:t>
-      </w:r>
+        <w:t xml:space="preserve"> (1 KHz)</w:t>
+      </w:r>
+    </w:p>
+    <w:p>
+      <w:pPr>
+        <w:pStyle w:val="Standard"/>
+        <w:rPr>
+          <w:sz w:val="32"/>
+          <w:szCs w:val="32"/>
+        </w:rPr>
+      </w:pPr>
+    </w:p>
+    <w:p>
+      <w:pPr>
+        <w:pStyle w:val="Standard"/>
+        <w:rPr>
+          <w:sz w:val="32"/>
+          <w:szCs w:val="32"/>
+          <w:u w:val="single"/>
+        </w:rPr>
+      </w:pPr>
+      <w:r>
+        <w:rPr>
+          <w:sz w:val="32"/>
+          <w:szCs w:val="32"/>
+          <w:u w:val="single"/>
+        </w:rPr>
+        <w:t>Phasor Diagrams</w:t>
+      </w:r>
+      <w:r>
+        <w:rPr>
+          <w:sz w:val="32"/>
+          <w:szCs w:val="32"/>
+          <w:u w:val="single"/>
+        </w:rPr>
+        <w:t>:</w:t>
+      </w:r>
+    </w:p>
+    <w:p>
+      <w:pPr>
+        <w:pStyle w:val="Standard"/>
+        <w:rPr>
+          <w:sz w:val="32"/>
+          <w:szCs w:val="32"/>
+          <w:u w:val="single"/>
+        </w:rPr>
+      </w:pPr>
+    </w:p>
+    <w:p>
+      <w:pPr>
+        <w:pStyle w:val="Standard"/>
+        <w:jc w:val="center"/>
+        <w:rPr>
+          <w:sz w:val="32"/>
+          <w:szCs w:val="32"/>
+          <w:u w:val="single"/>
+        </w:rPr>
+      </w:pPr>
+      <w:r>
+        <w:rPr>
+          <w:noProof/>
+          <w:sz w:val="32"/>
+          <w:szCs w:val="32"/>
+          <w:u w:val="single"/>
+          <w:lang w:val="en-IN" w:eastAsia="en-IN" w:bidi="ar-SA"/>
+        </w:rPr>
+        <w:lastRenderedPageBreak/>
+        <w:drawing>
+          <wp:inline distT="0" distB="0" distL="0" distR="0">
+            <wp:extent cx="3885996" cy="2956560"/>
+            <wp:effectExtent l="19050" t="19050" r="19685" b="15240"/>
+            <wp:docPr id="1" name="Picture 1"/>
+            <wp:cNvGraphicFramePr>
+              <a:graphicFrameLocks xmlns:a="http://schemas.openxmlformats.org/drawingml/2006/main" noChangeAspect="1"/>
+            </wp:cNvGraphicFramePr>
+            <a:graphic xmlns:a="http://schemas.openxmlformats.org/drawingml/2006/main">
+              <a:graphicData uri="http://schemas.openxmlformats.org/drawingml/2006/picture">
+                <pic:pic xmlns:pic="http://schemas.openxmlformats.org/drawingml/2006/picture">
+                  <pic:nvPicPr>
+                    <pic:cNvPr id="1" name="ph1.jpg"/>
+                    <pic:cNvPicPr/>
+                  </pic:nvPicPr>
+                  <pic:blipFill>
+                    <a:blip r:embed="rId22">
+                      <a:extLst>
+                        <a:ext uri="{28A0092B-C50C-407E-A947-70E740481C1C}">
+                          <a14:useLocalDpi xmlns:a14="http://schemas.microsoft.com/office/drawing/2010/main" val="0"/>
+                        </a:ext>
+                      </a:extLst>
+                    </a:blip>
+                    <a:stretch>
+                      <a:fillRect/>
+                    </a:stretch>
+                  </pic:blipFill>
+                  <pic:spPr>
+                    <a:xfrm>
+                      <a:off x="0" y="0"/>
+                      <a:ext cx="3940728" cy="2998201"/>
+                    </a:xfrm>
+                    <a:prstGeom prst="rect">
+                      <a:avLst/>
+                    </a:prstGeom>
+                    <a:ln>
+                      <a:solidFill>
+                        <a:schemeClr val="accent1"/>
+                      </a:solidFill>
+                    </a:ln>
+                  </pic:spPr>
+                </pic:pic>
+              </a:graphicData>
+            </a:graphic>
+          </wp:inline>
+        </w:drawing>
+      </w:r>
+    </w:p>
+    <w:p>
+      <w:pPr>
+        <w:pStyle w:val="Standard"/>
+        <w:jc w:val="center"/>
+        <w:rPr>
+          <w:sz w:val="32"/>
+          <w:szCs w:val="32"/>
+          <w:u w:val="single"/>
+        </w:rPr>
+      </w:pPr>
+    </w:p>
+    <w:p>
+      <w:pPr>
+        <w:pStyle w:val="Standard"/>
+        <w:jc w:val="center"/>
+        <w:rPr>
+          <w:sz w:val="32"/>
+          <w:szCs w:val="32"/>
+        </w:rPr>
+      </w:pPr>
+      <w:r>
+        <w:rPr>
+          <w:sz w:val="32"/>
+          <w:szCs w:val="32"/>
+        </w:rPr>
+        <w:t>Phasor diagram for input voltage (1V) and Frequency (1000 Hz)</w:t>
+      </w:r>
+    </w:p>
+    <w:p>
+      <w:pPr>
+        <w:pStyle w:val="Standard"/>
+        <w:jc w:val="center"/>
+        <w:rPr>
+          <w:sz w:val="32"/>
+          <w:szCs w:val="32"/>
+          <w:u w:val="single"/>
+        </w:rPr>
+      </w:pPr>
+    </w:p>
+    <w:p>
+      <w:pPr>
+        <w:pStyle w:val="Standard"/>
+        <w:jc w:val="center"/>
+        <w:rPr>
+          <w:sz w:val="32"/>
+          <w:szCs w:val="32"/>
+          <w:u w:val="single"/>
+        </w:rPr>
+      </w:pPr>
+    </w:p>
+    <w:p>
+      <w:pPr>
+        <w:pStyle w:val="Standard"/>
+        <w:jc w:val="center"/>
+        <w:rPr>
+          <w:sz w:val="32"/>
+          <w:szCs w:val="32"/>
+          <w:u w:val="single"/>
+        </w:rPr>
+      </w:pPr>
+      <w:r>
+        <w:rPr>
+          <w:noProof/>
+          <w:sz w:val="32"/>
+          <w:szCs w:val="32"/>
+          <w:u w:val="single"/>
+          <w:lang w:val="en-IN" w:eastAsia="en-IN" w:bidi="ar-SA"/>
+        </w:rPr>
+        <w:drawing>
+          <wp:inline distT="0" distB="0" distL="0" distR="0">
+            <wp:extent cx="3703320" cy="2801820"/>
+            <wp:effectExtent l="19050" t="19050" r="11430" b="17780"/>
+            <wp:docPr id="2" name="Picture 2"/>
+            <wp:cNvGraphicFramePr>
+              <a:graphicFrameLocks xmlns:a="http://schemas.openxmlformats.org/drawingml/2006/main" noChangeAspect="1"/>
+            </wp:cNvGraphicFramePr>
+            <a:graphic xmlns:a="http://schemas.openxmlformats.org/drawingml/2006/main">
+              <a:graphicData uri="http://schemas.openxmlformats.org/drawingml/2006/picture">
+                <pic:pic xmlns:pic="http://schemas.openxmlformats.org/drawingml/2006/picture">
+                  <pic:nvPicPr>
+                    <pic:cNvPr id="2" name="ph2.jpg"/>
+                    <pic:cNvPicPr/>
+                  </pic:nvPicPr>
+                  <pic:blipFill>
+                    <a:blip r:embed="rId23">
+                      <a:extLst>
+                        <a:ext uri="{28A0092B-C50C-407E-A947-70E740481C1C}">
+                          <a14:useLocalDpi xmlns:a14="http://schemas.microsoft.com/office/drawing/2010/main" val="0"/>
+                        </a:ext>
+                      </a:extLst>
+                    </a:blip>
+                    <a:stretch>
+                      <a:fillRect/>
+                    </a:stretch>
+                  </pic:blipFill>
+                  <pic:spPr>
+                    <a:xfrm>
+                      <a:off x="0" y="0"/>
+                      <a:ext cx="3730528" cy="2822404"/>
+                    </a:xfrm>
+                    <a:prstGeom prst="rect">
+                      <a:avLst/>
+                    </a:prstGeom>
+                    <a:ln>
+                      <a:solidFill>
+                        <a:schemeClr val="accent1"/>
+                      </a:solidFill>
+                    </a:ln>
+                  </pic:spPr>
+                </pic:pic>
+              </a:graphicData>
+            </a:graphic>
+          </wp:inline>
+        </w:drawing>
+      </w:r>
+    </w:p>
+    <w:p>
+      <w:pPr>
+        <w:pStyle w:val="Standard"/>
+        <w:jc w:val="center"/>
+        <w:rPr>
+          <w:sz w:val="32"/>
+          <w:szCs w:val="32"/>
+          <w:u w:val="single"/>
+        </w:rPr>
+      </w:pPr>
+    </w:p>
+    <w:p>
+      <w:pPr>
+        <w:pStyle w:val="Standard"/>
+        <w:jc w:val="center"/>
+        <w:rPr>
+          <w:sz w:val="32"/>
+          <w:szCs w:val="32"/>
+        </w:rPr>
+      </w:pPr>
+      <w:r>
+        <w:rPr>
+          <w:sz w:val="32"/>
+          <w:szCs w:val="32"/>
+        </w:rPr>
+        <w:t>Pha</w:t>
+      </w:r>
+      <w:r>
+        <w:rPr>
+          <w:sz w:val="32"/>
+          <w:szCs w:val="32"/>
+        </w:rPr>
+        <w:t>sor diagram for input voltage (1V) and Frequency (2</w:t>
+      </w:r>
+      <w:r>
+        <w:rPr>
+          <w:sz w:val="32"/>
+          <w:szCs w:val="32"/>
+        </w:rPr>
+        <w:t>000 Hz)</w:t>
+      </w:r>
+    </w:p>
+    <w:p>
+      <w:pPr>
+        <w:pStyle w:val="Standard"/>
+        <w:jc w:val="center"/>
+        <w:rPr>
+          <w:sz w:val="32"/>
+          <w:szCs w:val="32"/>
+          <w:u w:val="single"/>
+        </w:rPr>
+      </w:pPr>
+    </w:p>
+    <w:p>
+      <w:pPr>
+        <w:pStyle w:val="Standard"/>
+        <w:jc w:val="center"/>
+        <w:rPr>
+          <w:sz w:val="32"/>
+          <w:szCs w:val="32"/>
+          <w:u w:val="single"/>
+        </w:rPr>
+      </w:pPr>
+      <w:r>
+        <w:rPr>
+          <w:noProof/>
+          <w:sz w:val="32"/>
+          <w:szCs w:val="32"/>
+          <w:u w:val="single"/>
+          <w:lang w:val="en-IN" w:eastAsia="en-IN" w:bidi="ar-SA"/>
+        </w:rPr>
+        <w:lastRenderedPageBreak/>
+        <w:drawing>
+          <wp:inline distT="0" distB="0" distL="0" distR="0">
+            <wp:extent cx="3733800" cy="2819400"/>
+            <wp:effectExtent l="19050" t="19050" r="19050" b="19050"/>
+            <wp:docPr id="3" name="Picture 3"/>
+            <wp:cNvGraphicFramePr>
+              <a:graphicFrameLocks xmlns:a="http://schemas.openxmlformats.org/drawingml/2006/main" noChangeAspect="1"/>
+            </wp:cNvGraphicFramePr>
+            <a:graphic xmlns:a="http://schemas.openxmlformats.org/drawingml/2006/main">
+              <a:graphicData uri="http://schemas.openxmlformats.org/drawingml/2006/picture">
+                <pic:pic xmlns:pic="http://schemas.openxmlformats.org/drawingml/2006/picture">
+                  <pic:nvPicPr>
+                    <pic:cNvPr id="3" name="ph3.jpg"/>
+                    <pic:cNvPicPr/>
+                  </pic:nvPicPr>
+                  <pic:blipFill>
+                    <a:blip r:embed="rId24">
+                      <a:extLst>
+                        <a:ext uri="{28A0092B-C50C-407E-A947-70E740481C1C}">
+                          <a14:useLocalDpi xmlns:a14="http://schemas.microsoft.com/office/drawing/2010/main" val="0"/>
+                        </a:ext>
+                      </a:extLst>
+                    </a:blip>
+                    <a:stretch>
+                      <a:fillRect/>
+                    </a:stretch>
+                  </pic:blipFill>
+                  <pic:spPr>
+                    <a:xfrm>
+                      <a:off x="0" y="0"/>
+                      <a:ext cx="3733800" cy="2819400"/>
+                    </a:xfrm>
+                    <a:prstGeom prst="rect">
+                      <a:avLst/>
+                    </a:prstGeom>
+                    <a:ln>
+                      <a:solidFill>
+                        <a:schemeClr val="accent1"/>
+                      </a:solidFill>
+                    </a:ln>
+                  </pic:spPr>
+                </pic:pic>
+              </a:graphicData>
+            </a:graphic>
+          </wp:inline>
+        </w:drawing>
+      </w:r>
+    </w:p>
+    <w:p>
+      <w:pPr>
+        <w:pStyle w:val="Standard"/>
+        <w:jc w:val="center"/>
+        <w:rPr>
+          <w:sz w:val="32"/>
+          <w:szCs w:val="32"/>
+          <w:u w:val="single"/>
+        </w:rPr>
+      </w:pPr>
+    </w:p>
+    <w:p>
+      <w:pPr>
+        <w:pStyle w:val="Standard"/>
+        <w:jc w:val="center"/>
+        <w:rPr>
+          <w:sz w:val="32"/>
+          <w:szCs w:val="32"/>
+        </w:rPr>
+      </w:pPr>
+      <w:r>
+        <w:rPr>
+          <w:sz w:val="32"/>
+          <w:szCs w:val="32"/>
+        </w:rPr>
+        <w:t>Pha</w:t>
+      </w:r>
+      <w:r>
+        <w:rPr>
+          <w:sz w:val="32"/>
+          <w:szCs w:val="32"/>
+        </w:rPr>
+        <w:t>sor diagram for input voltage (2</w:t>
+      </w:r>
+      <w:r>
+        <w:rPr>
+          <w:sz w:val="32"/>
+          <w:szCs w:val="32"/>
+        </w:rPr>
+        <w:t>V) and Frequency (1000 Hz)</w:t>
+      </w:r>
+    </w:p>
+    <w:p>
+      <w:pPr>
+        <w:pStyle w:val="Standard"/>
+        <w:jc w:val="center"/>
+        <w:rPr>
+          <w:sz w:val="32"/>
+          <w:szCs w:val="32"/>
+          <w:u w:val="single"/>
+        </w:rPr>
+      </w:pPr>
+    </w:p>
+    <w:p>
+      <w:pPr>
+        <w:pStyle w:val="Standard"/>
+        <w:jc w:val="center"/>
+        <w:rPr>
+          <w:sz w:val="32"/>
+          <w:szCs w:val="32"/>
+          <w:u w:val="single"/>
+        </w:rPr>
+      </w:pPr>
+      <w:r>
+        <w:rPr>
+          <w:noProof/>
+          <w:sz w:val="32"/>
+          <w:szCs w:val="32"/>
+          <w:u w:val="single"/>
+          <w:lang w:val="en-IN" w:eastAsia="en-IN" w:bidi="ar-SA"/>
+        </w:rPr>
+        <w:drawing>
+          <wp:inline distT="0" distB="0" distL="0" distR="0">
+            <wp:extent cx="3718560" cy="2792756"/>
+            <wp:effectExtent l="19050" t="19050" r="15240" b="26670"/>
+            <wp:docPr id="21" name="Picture 21"/>
+            <wp:cNvGraphicFramePr>
+              <a:graphicFrameLocks xmlns:a="http://schemas.openxmlformats.org/drawingml/2006/main" noChangeAspect="1"/>
+            </wp:cNvGraphicFramePr>
+            <a:graphic xmlns:a="http://schemas.openxmlformats.org/drawingml/2006/main">
+              <a:graphicData uri="http://schemas.openxmlformats.org/drawingml/2006/picture">
+                <pic:pic xmlns:pic="http://schemas.openxmlformats.org/drawingml/2006/picture">
+                  <pic:nvPicPr>
+                    <pic:cNvPr id="21" name="ph4.jpg"/>
+                    <pic:cNvPicPr/>
+                  </pic:nvPicPr>
+                  <pic:blipFill>
+                    <a:blip r:embed="rId25">
+                      <a:extLst>
+                        <a:ext uri="{28A0092B-C50C-407E-A947-70E740481C1C}">
+                          <a14:useLocalDpi xmlns:a14="http://schemas.microsoft.com/office/drawing/2010/main" val="0"/>
+                        </a:ext>
+                      </a:extLst>
+                    </a:blip>
+                    <a:stretch>
+                      <a:fillRect/>
+                    </a:stretch>
+                  </pic:blipFill>
+                  <pic:spPr>
+                    <a:xfrm>
+                      <a:off x="0" y="0"/>
+                      <a:ext cx="3728843" cy="2800479"/>
+                    </a:xfrm>
+                    <a:prstGeom prst="rect">
+                      <a:avLst/>
+                    </a:prstGeom>
+                    <a:ln>
+                      <a:solidFill>
+                        <a:schemeClr val="accent1"/>
+                      </a:solidFill>
+                    </a:ln>
+                  </pic:spPr>
+                </pic:pic>
+              </a:graphicData>
+            </a:graphic>
+          </wp:inline>
+        </w:drawing>
+      </w:r>
+    </w:p>
+    <w:p>
+      <w:pPr>
+        <w:pStyle w:val="Standard"/>
+        <w:jc w:val="center"/>
+        <w:rPr>
+          <w:sz w:val="32"/>
+          <w:szCs w:val="32"/>
+          <w:u w:val="single"/>
+        </w:rPr>
+      </w:pPr>
+    </w:p>
+    <w:p>
+      <w:pPr>
+        <w:pStyle w:val="Standard"/>
+        <w:jc w:val="center"/>
+        <w:rPr>
+          <w:sz w:val="32"/>
+          <w:szCs w:val="32"/>
+        </w:rPr>
+      </w:pPr>
+      <w:r>
+        <w:rPr>
+          <w:sz w:val="32"/>
+          <w:szCs w:val="32"/>
+        </w:rPr>
+        <w:t>Pha</w:t>
+      </w:r>
+      <w:r>
+        <w:rPr>
+          <w:sz w:val="32"/>
+          <w:szCs w:val="32"/>
+        </w:rPr>
+        <w:t>sor diagram for input voltage (2V) and Frequency (2</w:t>
+      </w:r>
+      <w:r>
+        <w:rPr>
+          <w:sz w:val="32"/>
+          <w:szCs w:val="32"/>
+        </w:rPr>
+        <w:t>000 Hz)</w:t>
+      </w:r>
+    </w:p>
+    <w:p>
+      <w:pPr>
+        <w:pStyle w:val="Standard"/>
+        <w:rPr>
+          <w:sz w:val="32"/>
+          <w:szCs w:val="32"/>
+          <w:u w:val="single"/>
+        </w:rPr>
+      </w:pPr>
     </w:p>
     <w:p>
       <w:pPr>
@@ -4345,6 +4568,8 @@
           <w:u w:val="single"/>
         </w:rPr>
       </w:pPr>
+      <w:bookmarkStart w:id="0" w:name="_GoBack"/>
+      <w:bookmarkEnd w:id="0"/>
     </w:p>
     <w:p>
       <w:pPr>
@@ -4357,8 +4582,6 @@
           <w:u w:val="single"/>
         </w:rPr>
       </w:pPr>
-      <w:bookmarkStart w:id="0" w:name="_GoBack"/>
-      <w:bookmarkEnd w:id="0"/>
       <w:r>
         <w:rPr>
           <w:b/>
@@ -4495,6 +4718,7 @@
           <w:sz w:val="32"/>
           <w:szCs w:val="32"/>
         </w:rPr>
+        <w:lastRenderedPageBreak/>
         <w:t>elements,</w:t>
       </w:r>
       <w:r>
@@ -4815,7 +5039,6 @@
           <w:sz w:val="32"/>
           <w:szCs w:val="32"/>
         </w:rPr>
-        <w:lastRenderedPageBreak/>
         <w:t>efficiently.</w:t>
       </w:r>
     </w:p>
@@ -5003,7 +5226,7 @@
 </file>
 
 <file path=word/numbering.xml><?xml version="1.0" encoding="utf-8"?>
-<w:numbering xmlns:wpc="http://schemas.microsoft.com/office/word/2010/wordprocessingCanvas" xmlns:cx="http://schemas.microsoft.com/office/drawing/2014/chartex" xmlns:cx1="http://schemas.microsoft.com/office/drawing/2015/9/8/chartex" xmlns:cx2="http://schemas.microsoft.com/office/drawing/2015/10/21/chartex" xmlns:cx3="http://schemas.microsoft.com/office/drawing/2016/5/9/chartex" xmlns:cx4="http://schemas.microsoft.com/office/drawing/2016/5/10/chartex" xmlns:cx5="http://schemas.microsoft.com/office/drawing/2016/5/11/chartex" xmlns:cx6="http://schemas.microsoft.com/office/drawing/2016/5/12/chartex" xmlns:cx7="http://schemas.microsoft.com/office/drawing/2016/5/13/chartex" xmlns:cx8="http://schemas.microsoft.com/office/drawing/2016/5/14/chartex" xmlns:mc="http://schemas.openxmlformats.org/markup-compatibility/2006" xmlns:aink="http://schemas.microsoft.com/office/drawing/2016/ink" xmlns:am3d="http://schemas.microsoft.com/office/drawing/2017/model3d" xmlns:o="urn:schemas-microsoft-com:office:office" xmlns:r="http://schemas.openxmlformats.org/officeDocument/2006/relationships" xmlns:m="http://schemas.openxmlformats.org/officeDocument/2006/math" xmlns:v="urn:schemas-microsoft-com:vml" xmlns:wp14="http://schemas.microsoft.com/office/word/2010/wordprocessingDrawing" xmlns:wp="http://schemas.openxmlformats.org/drawingml/2006/wordprocessingDrawing" xmlns:w10="urn:schemas-microsoft-com:office:word" xmlns:w="http://schemas.openxmlformats.org/wordprocessingml/2006/main" xmlns:w14="http://schemas.microsoft.com/office/word/2010/wordml" xmlns:w15="http://schemas.microsoft.com/office/word/2012/wordml" xmlns:w16cid="http://schemas.microsoft.com/office/word/2016/wordml/cid" xmlns:w16se="http://schemas.microsoft.com/office/word/2015/wordml/symex" xmlns:wpg="http://schemas.microsoft.com/office/word/2010/wordprocessingGroup" xmlns:wpi="http://schemas.microsoft.com/office/word/2010/wordprocessingInk" xmlns:wne="http://schemas.microsoft.com/office/word/2006/wordml" xmlns:wps="http://schemas.microsoft.com/office/word/2010/wordprocessingShape" mc:Ignorable="w14 w15 w16se w16cid wp14">
+<w:numbering xmlns:wpc="http://schemas.microsoft.com/office/word/2010/wordprocessingCanvas" xmlns:cx="http://schemas.microsoft.com/office/drawing/2014/chartex" xmlns:cx1="http://schemas.microsoft.com/office/drawing/2015/9/8/chartex" xmlns:mc="http://schemas.openxmlformats.org/markup-compatibility/2006" xmlns:o="urn:schemas-microsoft-com:office:office" xmlns:r="http://schemas.openxmlformats.org/officeDocument/2006/relationships" xmlns:m="http://schemas.openxmlformats.org/officeDocument/2006/math" xmlns:v="urn:schemas-microsoft-com:vml" xmlns:wp14="http://schemas.microsoft.com/office/word/2010/wordprocessingDrawing" xmlns:wp="http://schemas.openxmlformats.org/drawingml/2006/wordprocessingDrawing" xmlns:w10="urn:schemas-microsoft-com:office:word" xmlns:w="http://schemas.openxmlformats.org/wordprocessingml/2006/main" xmlns:w14="http://schemas.microsoft.com/office/word/2010/wordml" xmlns:w15="http://schemas.microsoft.com/office/word/2012/wordml" xmlns:w16se="http://schemas.microsoft.com/office/word/2015/wordml/symex" xmlns:wpg="http://schemas.microsoft.com/office/word/2010/wordprocessingGroup" xmlns:wpi="http://schemas.microsoft.com/office/word/2010/wordprocessingInk" xmlns:wne="http://schemas.microsoft.com/office/word/2006/wordml" xmlns:wps="http://schemas.microsoft.com/office/word/2010/wordprocessingShape" mc:Ignorable="w14 w15 w16se wp14">
   <w:abstractNum w:abstractNumId="0" w15:restartNumberingAfterBreak="0">
     <w:nsid w:val="343C1060"/>
     <w:multiLevelType w:val="hybridMultilevel"/>
@@ -5192,7 +5415,7 @@
 </file>
 
 <file path=word/styles.xml><?xml version="1.0" encoding="utf-8"?>
-<w:styles xmlns:mc="http://schemas.openxmlformats.org/markup-compatibility/2006" xmlns:r="http://schemas.openxmlformats.org/officeDocument/2006/relationships" xmlns:w="http://schemas.openxmlformats.org/wordprocessingml/2006/main" xmlns:w14="http://schemas.microsoft.com/office/word/2010/wordml" xmlns:w15="http://schemas.microsoft.com/office/word/2012/wordml" xmlns:w16cid="http://schemas.microsoft.com/office/word/2016/wordml/cid" xmlns:w16se="http://schemas.microsoft.com/office/word/2015/wordml/symex" mc:Ignorable="w14 w15 w16se w16cid">
+<w:styles xmlns:mc="http://schemas.openxmlformats.org/markup-compatibility/2006" xmlns:r="http://schemas.openxmlformats.org/officeDocument/2006/relationships" xmlns:w="http://schemas.openxmlformats.org/wordprocessingml/2006/main" xmlns:w14="http://schemas.microsoft.com/office/word/2010/wordml" xmlns:w15="http://schemas.microsoft.com/office/word/2012/wordml" xmlns:w16se="http://schemas.microsoft.com/office/word/2015/wordml/symex" mc:Ignorable="w14 w15 w16se">
   <w:docDefaults>
     <w:rPrDefault>
       <w:rPr>
@@ -5208,7 +5431,7 @@
       </w:pPr>
     </w:pPrDefault>
   </w:docDefaults>
-  <w:latentStyles w:defLockedState="0" w:defUIPriority="99" w:defSemiHidden="0" w:defUnhideWhenUsed="0" w:defQFormat="0" w:count="375">
+  <w:latentStyles w:defLockedState="0" w:defUIPriority="99" w:defSemiHidden="0" w:defUnhideWhenUsed="0" w:defQFormat="0" w:count="371">
     <w:lsdException w:name="Normal" w:uiPriority="0" w:qFormat="1"/>
     <w:lsdException w:name="heading 1" w:uiPriority="9" w:qFormat="1"/>
     <w:lsdException w:name="heading 2" w:semiHidden="1" w:uiPriority="9" w:unhideWhenUsed="1" w:qFormat="1"/>
@@ -5580,10 +5803,6 @@
     <w:lsdException w:name="List Table 5 Dark Accent 6" w:uiPriority="50"/>
     <w:lsdException w:name="List Table 6 Colorful Accent 6" w:uiPriority="51"/>
     <w:lsdException w:name="List Table 7 Colorful Accent 6" w:uiPriority="52"/>
-    <w:lsdException w:name="Mention" w:semiHidden="1" w:unhideWhenUsed="1"/>
-    <w:lsdException w:name="Smart Hyperlink" w:semiHidden="1" w:unhideWhenUsed="1"/>
-    <w:lsdException w:name="Hashtag" w:semiHidden="1" w:unhideWhenUsed="1"/>
-    <w:lsdException w:name="Unresolved Mention" w:semiHidden="1" w:unhideWhenUsed="1"/>
   </w:latentStyles>
   <w:style w:type="paragraph" w:default="1" w:styleId="Normal">
     <w:name w:val="Normal"/>

</xml_diff>

<commit_message>
Added Analysis table to lab4_report
</commit_message>
<xml_diff>
--- a/Lab 4/lab4_report.docx
+++ b/Lab 4/lab4_report.docx
@@ -31,20 +31,35 @@
     </w:p>
     <w:p>
       <w:pPr>
-        <w:pStyle w:val="Standard"/>
-        <w:rPr>
-          <w:sz w:val="40"/>
-          <w:szCs w:val="40"/>
-        </w:rPr>
-      </w:pPr>
-    </w:p>
-    <w:p>
-      <w:pPr>
-        <w:pStyle w:val="Standard"/>
-        <w:rPr>
-          <w:sz w:val="40"/>
-          <w:szCs w:val="40"/>
-        </w:rPr>
+        <w:shd w:val="clear" w:color="auto" w:fill="FFFFFF"/>
+        <w:spacing w:before="150" w:after="150" w:line="600" w:lineRule="atLeast"/>
+        <w:outlineLvl w:val="1"/>
+        <w:rPr>
+          <w:rFonts w:ascii="Helvetica" w:eastAsia="Times New Roman" w:hAnsi="Helvetica" w:cs="Times New Roman"/>
+          <w:b/>
+          <w:bCs/>
+          <w:color w:val="333333"/>
+          <w:sz w:val="42"/>
+          <w:szCs w:val="42"/>
+          <w:lang w:eastAsia="en-IN"/>
+        </w:rPr>
+      </w:pPr>
+      <w:r>
+        <w:rPr>
+          <w:rFonts w:ascii="Helvetica" w:eastAsia="Times New Roman" w:hAnsi="Helvetica" w:cs="Times New Roman"/>
+          <w:b/>
+          <w:bCs/>
+          <w:color w:val="333333"/>
+          <w:sz w:val="42"/>
+          <w:szCs w:val="42"/>
+          <w:lang w:eastAsia="en-IN"/>
+        </w:rPr>
+        <w:t>Steady state response of RLC circuits</w:t>
+      </w:r>
+    </w:p>
+    <w:p>
+      <w:pPr>
+        <w:pStyle w:val="Standard"/>
       </w:pPr>
       <w:r>
         <w:rPr>
@@ -54,7 +69,7 @@
           <w:szCs w:val="40"/>
           <w:u w:val="single"/>
         </w:rPr>
-        <w:t>OBJECTIVE</w:t>
+        <w:t>Objective:</w:t>
       </w:r>
     </w:p>
     <w:p>
@@ -86,7 +101,6 @@
       <w:pPr>
         <w:pStyle w:val="Standard"/>
       </w:pPr>
-      <w:proofErr w:type="spellStart"/>
       <w:r>
         <w:rPr>
           <w:b/>
@@ -95,9 +109,8 @@
           <w:szCs w:val="40"/>
           <w:u w:val="single"/>
         </w:rPr>
-        <w:t>Equipments</w:t>
-      </w:r>
-      <w:proofErr w:type="spellEnd"/>
+        <w:t>Equipment</w:t>
+      </w:r>
       <w:r>
         <w:rPr>
           <w:b/>
@@ -571,6 +584,7 @@
           <w:sz w:val="32"/>
           <w:szCs w:val="32"/>
         </w:rPr>
+        <w:lastRenderedPageBreak/>
         <w:t xml:space="preserve">C= 11 </w:t>
       </w:r>
       <w:proofErr w:type="spellStart"/>
@@ -600,7 +614,6 @@
           <w:sz w:val="32"/>
           <w:szCs w:val="32"/>
         </w:rPr>
-        <w:lastRenderedPageBreak/>
         <w:t xml:space="preserve">r = 80.2 </w:t>
       </w:r>
       <w:r>
@@ -843,239 +856,6 @@
           <w:szCs w:val="32"/>
         </w:rPr>
         <w:t xml:space="preserve"> </w:t>
-      </w:r>
-    </w:p>
-    <w:p>
-      <w:pPr>
-        <w:pStyle w:val="Standard"/>
-        <w:rPr>
-          <w:sz w:val="32"/>
-          <w:szCs w:val="32"/>
-        </w:rPr>
-      </w:pPr>
-      <w:r>
-        <w:rPr>
-          <w:sz w:val="32"/>
-          <w:szCs w:val="32"/>
-        </w:rPr>
-        <w:t>Notice if</w:t>
-      </w:r>
-    </w:p>
-    <w:p>
-      <w:pPr>
-        <w:pStyle w:val="Standard"/>
-        <w:rPr>
-          <w:sz w:val="32"/>
-          <w:szCs w:val="32"/>
-        </w:rPr>
-      </w:pPr>
-      <w:r>
-        <w:rPr>
-          <w:sz w:val="32"/>
-          <w:szCs w:val="32"/>
-        </w:rPr>
-        <w:t>1.Electrical resistance - Resistance is independent of frequency, so it remains constant with change in frequency.</w:t>
-      </w:r>
-    </w:p>
-    <w:p>
-      <w:pPr>
-        <w:pStyle w:val="Standard"/>
-        <w:rPr>
-          <w:sz w:val="32"/>
-          <w:szCs w:val="32"/>
-        </w:rPr>
-      </w:pPr>
-      <w:r>
-        <w:rPr>
-          <w:sz w:val="32"/>
-          <w:szCs w:val="32"/>
-        </w:rPr>
-        <w:t>2.Inductive reactance, X</w:t>
-      </w:r>
-      <w:r>
-        <w:rPr>
-          <w:sz w:val="32"/>
-          <w:szCs w:val="32"/>
-          <w:vertAlign w:val="subscript"/>
-        </w:rPr>
-        <w:t>L</w:t>
-      </w:r>
-      <w:r>
-        <w:rPr>
-          <w:sz w:val="32"/>
-          <w:szCs w:val="32"/>
-        </w:rPr>
-        <w:t xml:space="preserve"> - We know that X</w:t>
-      </w:r>
-      <w:r>
-        <w:rPr>
-          <w:sz w:val="32"/>
-          <w:szCs w:val="32"/>
-          <w:vertAlign w:val="subscript"/>
-        </w:rPr>
-        <w:t>L</w:t>
-      </w:r>
-      <w:r>
-        <w:rPr>
-          <w:sz w:val="32"/>
-          <w:szCs w:val="32"/>
-        </w:rPr>
-        <w:t xml:space="preserve"> = 2π</w:t>
-      </w:r>
-      <w:proofErr w:type="spellStart"/>
-      <w:r>
-        <w:rPr>
-          <w:sz w:val="32"/>
-          <w:szCs w:val="32"/>
-        </w:rPr>
-        <w:t>fL</w:t>
-      </w:r>
-      <w:proofErr w:type="spellEnd"/>
-      <w:r>
-        <w:rPr>
-          <w:sz w:val="32"/>
-          <w:szCs w:val="32"/>
-        </w:rPr>
-        <w:t xml:space="preserve"> so, </w:t>
-      </w:r>
-      <w:r>
-        <w:rPr>
-          <w:noProof/>
-          <w:sz w:val="32"/>
-          <w:szCs w:val="32"/>
-        </w:rPr>
-        <w:t>inductive reactance</w:t>
-      </w:r>
-      <w:r>
-        <w:rPr>
-          <w:sz w:val="32"/>
-          <w:szCs w:val="32"/>
-        </w:rPr>
-        <w:t xml:space="preserve"> </w:t>
-      </w:r>
-      <w:r>
-        <w:rPr>
-          <w:sz w:val="32"/>
-          <w:szCs w:val="32"/>
-        </w:rPr>
-        <w:t>varies directly with frequency.</w:t>
-      </w:r>
-    </w:p>
-    <w:p>
-      <w:pPr>
-        <w:pStyle w:val="Standard"/>
-        <w:rPr>
-          <w:sz w:val="32"/>
-          <w:szCs w:val="32"/>
-        </w:rPr>
-      </w:pPr>
-      <w:r>
-        <w:rPr>
-          <w:sz w:val="32"/>
-          <w:szCs w:val="32"/>
-        </w:rPr>
-        <w:t>3.Capacitive reactance, X</w:t>
-      </w:r>
-      <w:r>
-        <w:rPr>
-          <w:sz w:val="32"/>
-          <w:szCs w:val="32"/>
-          <w:vertAlign w:val="subscript"/>
-        </w:rPr>
-        <w:t>C</w:t>
-      </w:r>
-      <w:r>
-        <w:rPr>
-          <w:sz w:val="32"/>
-          <w:szCs w:val="32"/>
-        </w:rPr>
-        <w:tab/>
-        <w:t>- From the</w:t>
-      </w:r>
-      <w:r>
-        <w:rPr>
-          <w:sz w:val="32"/>
-          <w:szCs w:val="32"/>
-        </w:rPr>
-        <w:tab/>
-        <w:t>formu</w:t>
-      </w:r>
-      <w:r>
-        <w:rPr>
-          <w:sz w:val="32"/>
-          <w:szCs w:val="32"/>
-        </w:rPr>
-        <w:t>la of</w:t>
-      </w:r>
-      <w:r>
-        <w:rPr>
-          <w:sz w:val="32"/>
-          <w:szCs w:val="32"/>
-        </w:rPr>
-        <w:tab/>
-        <w:t xml:space="preserve">capacitive </w:t>
-      </w:r>
-      <w:r>
-        <w:rPr>
-          <w:sz w:val="32"/>
-          <w:szCs w:val="32"/>
-        </w:rPr>
-        <w:t>reactance,</w:t>
-      </w:r>
-      <w:r>
-        <w:rPr>
-          <w:sz w:val="32"/>
-          <w:szCs w:val="32"/>
-        </w:rPr>
-        <w:tab/>
-        <w:t>X</w:t>
-      </w:r>
-      <w:r>
-        <w:rPr>
-          <w:sz w:val="32"/>
-          <w:szCs w:val="32"/>
-          <w:vertAlign w:val="subscript"/>
-        </w:rPr>
-        <w:t>C</w:t>
-      </w:r>
-      <w:r>
-        <w:rPr>
-          <w:sz w:val="32"/>
-          <w:szCs w:val="32"/>
-        </w:rPr>
-        <w:t xml:space="preserve"> = 1/2π</w:t>
-      </w:r>
-      <w:proofErr w:type="spellStart"/>
-      <w:r>
-        <w:rPr>
-          <w:sz w:val="32"/>
-          <w:szCs w:val="32"/>
-        </w:rPr>
-        <w:t>fC</w:t>
-      </w:r>
-      <w:proofErr w:type="spellEnd"/>
-      <w:r>
-        <w:rPr>
-          <w:sz w:val="32"/>
-          <w:szCs w:val="32"/>
-        </w:rPr>
-        <w:t xml:space="preserve"> so,</w:t>
-      </w:r>
-      <w:r>
-        <w:rPr>
-          <w:sz w:val="32"/>
-          <w:szCs w:val="32"/>
-        </w:rPr>
-        <w:tab/>
-        <w:t xml:space="preserve"> capacitive</w:t>
-      </w:r>
-      <w:r>
-        <w:rPr>
-          <w:sz w:val="32"/>
-          <w:szCs w:val="32"/>
-        </w:rPr>
-        <w:tab/>
-        <w:t>reactance varies inversely with frequency.</w:t>
       </w:r>
     </w:p>
     <w:p>
@@ -4568,12 +4348,7 @@
           <w:u w:val="single"/>
         </w:rPr>
       </w:pPr>
-      <w:bookmarkStart w:id="0" w:name="_GoBack"/>
-      <w:bookmarkEnd w:id="0"/>
-    </w:p>
-    <w:p>
-      <w:pPr>
-        <w:pStyle w:val="Standard"/>
+      <w:r>
         <w:rPr>
           <w:b/>
           <w:bCs/>
@@ -4581,8 +4356,12 @@
           <w:szCs w:val="44"/>
           <w:u w:val="single"/>
         </w:rPr>
-      </w:pPr>
-      <w:r>
+        <w:t>Analysis:</w:t>
+      </w:r>
+    </w:p>
+    <w:p>
+      <w:pPr>
+        <w:pStyle w:val="Standard"/>
         <w:rPr>
           <w:b/>
           <w:bCs/>
@@ -4590,6 +4369,1154 @@
           <w:szCs w:val="44"/>
           <w:u w:val="single"/>
         </w:rPr>
+      </w:pPr>
+    </w:p>
+    <w:tbl>
+      <w:tblPr>
+        <w:tblW w:w="9186" w:type="dxa"/>
+        <w:tblBorders>
+          <w:top w:val="single" w:sz="4" w:space="0" w:color="auto"/>
+          <w:left w:val="single" w:sz="4" w:space="0" w:color="auto"/>
+          <w:bottom w:val="single" w:sz="4" w:space="0" w:color="auto"/>
+          <w:right w:val="single" w:sz="4" w:space="0" w:color="auto"/>
+          <w:insideH w:val="single" w:sz="4" w:space="0" w:color="auto"/>
+          <w:insideV w:val="single" w:sz="4" w:space="0" w:color="auto"/>
+        </w:tblBorders>
+        <w:tblLook w:val="04A0" w:firstRow="1" w:lastRow="0" w:firstColumn="1" w:lastColumn="0" w:noHBand="0" w:noVBand="1"/>
+      </w:tblPr>
+      <w:tblGrid>
+        <w:gridCol w:w="1531"/>
+        <w:gridCol w:w="1531"/>
+        <w:gridCol w:w="1531"/>
+        <w:gridCol w:w="1531"/>
+        <w:gridCol w:w="1531"/>
+        <w:gridCol w:w="1531"/>
+      </w:tblGrid>
+      <w:tr>
+        <w:trPr>
+          <w:trHeight w:val="397"/>
+        </w:trPr>
+        <w:tc>
+          <w:tcPr>
+            <w:tcW w:w="1531" w:type="dxa"/>
+            <w:shd w:val="clear" w:color="auto" w:fill="auto"/>
+            <w:noWrap/>
+            <w:vAlign w:val="center"/>
+            <w:hideMark/>
+          </w:tcPr>
+          <w:p>
+            <w:pPr>
+              <w:spacing w:after="0" w:line="240" w:lineRule="auto"/>
+              <w:jc w:val="center"/>
+              <w:rPr>
+                <w:rFonts w:ascii="Liberation Sans" w:eastAsia="Times New Roman" w:hAnsi="Liberation Sans" w:cs="Times New Roman"/>
+                <w:b/>
+                <w:color w:val="000000"/>
+                <w:lang w:eastAsia="en-IN"/>
+              </w:rPr>
+            </w:pPr>
+            <w:r>
+              <w:rPr>
+                <w:rFonts w:ascii="Liberation Sans" w:eastAsia="Times New Roman" w:hAnsi="Liberation Sans" w:cs="Times New Roman"/>
+                <w:b/>
+                <w:color w:val="000000"/>
+                <w:lang w:eastAsia="en-IN"/>
+              </w:rPr>
+              <w:t>Frequency</w:t>
+            </w:r>
+            <w:r>
+              <w:rPr>
+                <w:rFonts w:ascii="Liberation Sans" w:eastAsia="Times New Roman" w:hAnsi="Liberation Sans" w:cs="Times New Roman"/>
+                <w:b/>
+                <w:color w:val="000000"/>
+                <w:lang w:eastAsia="en-IN"/>
+              </w:rPr>
+              <w:t xml:space="preserve"> (KHz)</w:t>
+            </w:r>
+          </w:p>
+        </w:tc>
+        <w:tc>
+          <w:tcPr>
+            <w:tcW w:w="1531" w:type="dxa"/>
+            <w:shd w:val="clear" w:color="auto" w:fill="auto"/>
+            <w:noWrap/>
+            <w:vAlign w:val="center"/>
+            <w:hideMark/>
+          </w:tcPr>
+          <w:p>
+            <w:pPr>
+              <w:spacing w:after="0" w:line="240" w:lineRule="auto"/>
+              <w:jc w:val="center"/>
+              <w:rPr>
+                <w:rFonts w:ascii="Liberation Sans" w:eastAsia="Times New Roman" w:hAnsi="Liberation Sans" w:cs="Times New Roman"/>
+                <w:b/>
+                <w:color w:val="000000"/>
+                <w:lang w:eastAsia="en-IN"/>
+              </w:rPr>
+            </w:pPr>
+            <w:proofErr w:type="spellStart"/>
+            <w:r>
+              <w:rPr>
+                <w:rFonts w:ascii="Liberation Sans" w:eastAsia="Times New Roman" w:hAnsi="Liberation Sans" w:cs="Times New Roman"/>
+                <w:b/>
+                <w:color w:val="000000"/>
+                <w:lang w:eastAsia="en-IN"/>
+              </w:rPr>
+              <w:t>V</w:t>
+            </w:r>
+            <w:r>
+              <w:rPr>
+                <w:rFonts w:ascii="Liberation Sans" w:eastAsia="Times New Roman" w:hAnsi="Liberation Sans" w:cs="Times New Roman"/>
+                <w:b/>
+                <w:color w:val="000000"/>
+                <w:vertAlign w:val="subscript"/>
+                <w:lang w:eastAsia="en-IN"/>
+              </w:rPr>
+              <w:t>max</w:t>
+            </w:r>
+            <w:proofErr w:type="spellEnd"/>
+            <w:r>
+              <w:rPr>
+                <w:rFonts w:ascii="Liberation Sans" w:eastAsia="Times New Roman" w:hAnsi="Liberation Sans" w:cs="Times New Roman"/>
+                <w:b/>
+                <w:color w:val="000000"/>
+                <w:vertAlign w:val="subscript"/>
+                <w:lang w:eastAsia="en-IN"/>
+              </w:rPr>
+              <w:t xml:space="preserve"> </w:t>
+            </w:r>
+            <w:r>
+              <w:rPr>
+                <w:rFonts w:ascii="Liberation Sans" w:eastAsia="Times New Roman" w:hAnsi="Liberation Sans" w:cs="Times New Roman"/>
+                <w:b/>
+                <w:color w:val="000000"/>
+                <w:lang w:eastAsia="en-IN"/>
+              </w:rPr>
+              <w:t>(V)</w:t>
+            </w:r>
+          </w:p>
+        </w:tc>
+        <w:tc>
+          <w:tcPr>
+            <w:tcW w:w="1531" w:type="dxa"/>
+            <w:shd w:val="clear" w:color="auto" w:fill="auto"/>
+            <w:noWrap/>
+            <w:vAlign w:val="center"/>
+            <w:hideMark/>
+          </w:tcPr>
+          <w:p>
+            <w:pPr>
+              <w:spacing w:after="0" w:line="240" w:lineRule="auto"/>
+              <w:jc w:val="center"/>
+              <w:rPr>
+                <w:rFonts w:ascii="Liberation Sans" w:eastAsia="Times New Roman" w:hAnsi="Liberation Sans" w:cs="Times New Roman"/>
+                <w:b/>
+                <w:color w:val="000000"/>
+                <w:lang w:eastAsia="en-IN"/>
+              </w:rPr>
+            </w:pPr>
+            <w:r>
+              <w:rPr>
+                <w:rFonts w:ascii="Liberation Sans" w:eastAsia="Times New Roman" w:hAnsi="Liberation Sans" w:cs="Times New Roman"/>
+                <w:b/>
+                <w:color w:val="000000"/>
+                <w:lang w:eastAsia="en-IN"/>
+              </w:rPr>
+              <w:t>R = V</w:t>
+            </w:r>
+            <w:r>
+              <w:rPr>
+                <w:rFonts w:ascii="Liberation Sans" w:eastAsia="Times New Roman" w:hAnsi="Liberation Sans" w:cs="Times New Roman"/>
+                <w:b/>
+                <w:color w:val="000000"/>
+                <w:vertAlign w:val="subscript"/>
+                <w:lang w:eastAsia="en-IN"/>
+              </w:rPr>
+              <w:t>R</w:t>
+            </w:r>
+            <w:r>
+              <w:rPr>
+                <w:rFonts w:ascii="Liberation Sans" w:eastAsia="Times New Roman" w:hAnsi="Liberation Sans" w:cs="Times New Roman"/>
+                <w:b/>
+                <w:color w:val="000000"/>
+                <w:lang w:eastAsia="en-IN"/>
+              </w:rPr>
+              <w:t>/I(V)</w:t>
+            </w:r>
+          </w:p>
+        </w:tc>
+        <w:tc>
+          <w:tcPr>
+            <w:tcW w:w="1531" w:type="dxa"/>
+            <w:shd w:val="clear" w:color="auto" w:fill="auto"/>
+            <w:noWrap/>
+            <w:vAlign w:val="center"/>
+            <w:hideMark/>
+          </w:tcPr>
+          <w:p>
+            <w:pPr>
+              <w:spacing w:after="0" w:line="240" w:lineRule="auto"/>
+              <w:jc w:val="center"/>
+              <w:rPr>
+                <w:rFonts w:ascii="Liberation Sans" w:eastAsia="Times New Roman" w:hAnsi="Liberation Sans" w:cs="Times New Roman"/>
+                <w:b/>
+                <w:color w:val="000000"/>
+                <w:lang w:eastAsia="en-IN"/>
+              </w:rPr>
+            </w:pPr>
+            <w:r>
+              <w:rPr>
+                <w:rFonts w:ascii="Liberation Sans" w:eastAsia="Times New Roman" w:hAnsi="Liberation Sans" w:cs="Times New Roman"/>
+                <w:b/>
+                <w:color w:val="000000"/>
+                <w:lang w:eastAsia="en-IN"/>
+              </w:rPr>
+              <w:t>X</w:t>
+            </w:r>
+            <w:r>
+              <w:rPr>
+                <w:rFonts w:ascii="Liberation Sans" w:eastAsia="Times New Roman" w:hAnsi="Liberation Sans" w:cs="Times New Roman"/>
+                <w:b/>
+                <w:color w:val="000000"/>
+                <w:vertAlign w:val="subscript"/>
+                <w:lang w:eastAsia="en-IN"/>
+              </w:rPr>
+              <w:t>L</w:t>
+            </w:r>
+            <w:r>
+              <w:rPr>
+                <w:rFonts w:ascii="Liberation Sans" w:eastAsia="Times New Roman" w:hAnsi="Liberation Sans" w:cs="Times New Roman"/>
+                <w:b/>
+                <w:color w:val="000000"/>
+                <w:lang w:eastAsia="en-IN"/>
+              </w:rPr>
+              <w:t xml:space="preserve"> = </w:t>
+            </w:r>
+            <w:r>
+              <w:rPr>
+                <w:rFonts w:ascii="Liberation Sans" w:eastAsia="Times New Roman" w:hAnsi="Liberation Sans" w:cs="Times New Roman"/>
+                <w:b/>
+                <w:color w:val="000000"/>
+                <w:lang w:eastAsia="en-IN"/>
+              </w:rPr>
+              <w:t>V</w:t>
+            </w:r>
+            <w:r>
+              <w:rPr>
+                <w:rFonts w:ascii="Liberation Sans" w:eastAsia="Times New Roman" w:hAnsi="Liberation Sans" w:cs="Times New Roman"/>
+                <w:b/>
+                <w:color w:val="000000"/>
+                <w:vertAlign w:val="subscript"/>
+                <w:lang w:eastAsia="en-IN"/>
+              </w:rPr>
+              <w:t>L</w:t>
+            </w:r>
+            <w:r>
+              <w:rPr>
+                <w:rFonts w:ascii="Liberation Sans" w:eastAsia="Times New Roman" w:hAnsi="Liberation Sans" w:cs="Times New Roman"/>
+                <w:b/>
+                <w:color w:val="000000"/>
+                <w:lang w:eastAsia="en-IN"/>
+              </w:rPr>
+              <w:t>/I</w:t>
+            </w:r>
+            <w:r>
+              <w:rPr>
+                <w:rFonts w:ascii="Liberation Sans" w:eastAsia="Times New Roman" w:hAnsi="Liberation Sans" w:cs="Times New Roman"/>
+                <w:b/>
+                <w:color w:val="000000"/>
+                <w:lang w:eastAsia="en-IN"/>
+              </w:rPr>
+              <w:t>(V)</w:t>
+            </w:r>
+          </w:p>
+        </w:tc>
+        <w:tc>
+          <w:tcPr>
+            <w:tcW w:w="1531" w:type="dxa"/>
+            <w:shd w:val="clear" w:color="auto" w:fill="auto"/>
+            <w:noWrap/>
+            <w:vAlign w:val="center"/>
+            <w:hideMark/>
+          </w:tcPr>
+          <w:p>
+            <w:pPr>
+              <w:spacing w:after="0" w:line="240" w:lineRule="auto"/>
+              <w:jc w:val="center"/>
+              <w:rPr>
+                <w:rFonts w:ascii="Liberation Sans" w:eastAsia="Times New Roman" w:hAnsi="Liberation Sans" w:cs="Times New Roman"/>
+                <w:b/>
+                <w:color w:val="000000"/>
+                <w:lang w:eastAsia="en-IN"/>
+              </w:rPr>
+            </w:pPr>
+            <w:r>
+              <w:rPr>
+                <w:rFonts w:ascii="Liberation Sans" w:eastAsia="Times New Roman" w:hAnsi="Liberation Sans" w:cs="Times New Roman"/>
+                <w:b/>
+                <w:color w:val="000000"/>
+                <w:lang w:eastAsia="en-IN"/>
+              </w:rPr>
+              <w:t xml:space="preserve">XC = </w:t>
+            </w:r>
+            <w:r>
+              <w:rPr>
+                <w:rFonts w:ascii="Liberation Sans" w:eastAsia="Times New Roman" w:hAnsi="Liberation Sans" w:cs="Times New Roman"/>
+                <w:b/>
+                <w:color w:val="000000"/>
+                <w:lang w:eastAsia="en-IN"/>
+              </w:rPr>
+              <w:t>V</w:t>
+            </w:r>
+            <w:r>
+              <w:rPr>
+                <w:rFonts w:ascii="Liberation Sans" w:eastAsia="Times New Roman" w:hAnsi="Liberation Sans" w:cs="Times New Roman"/>
+                <w:b/>
+                <w:color w:val="000000"/>
+                <w:vertAlign w:val="subscript"/>
+                <w:lang w:eastAsia="en-IN"/>
+              </w:rPr>
+              <w:t>C</w:t>
+            </w:r>
+            <w:r>
+              <w:rPr>
+                <w:rFonts w:ascii="Liberation Sans" w:eastAsia="Times New Roman" w:hAnsi="Liberation Sans" w:cs="Times New Roman"/>
+                <w:b/>
+                <w:color w:val="000000"/>
+                <w:lang w:eastAsia="en-IN"/>
+              </w:rPr>
+              <w:t>/I</w:t>
+            </w:r>
+            <w:r>
+              <w:rPr>
+                <w:rFonts w:ascii="Liberation Sans" w:eastAsia="Times New Roman" w:hAnsi="Liberation Sans" w:cs="Times New Roman"/>
+                <w:b/>
+                <w:color w:val="000000"/>
+                <w:lang w:eastAsia="en-IN"/>
+              </w:rPr>
+              <w:t>(V)</w:t>
+            </w:r>
+          </w:p>
+        </w:tc>
+        <w:tc>
+          <w:tcPr>
+            <w:tcW w:w="1531" w:type="dxa"/>
+            <w:shd w:val="clear" w:color="auto" w:fill="auto"/>
+            <w:noWrap/>
+            <w:vAlign w:val="center"/>
+            <w:hideMark/>
+          </w:tcPr>
+          <w:p>
+            <w:pPr>
+              <w:spacing w:after="0" w:line="240" w:lineRule="auto"/>
+              <w:jc w:val="center"/>
+              <w:rPr>
+                <w:rFonts w:ascii="Liberation Sans" w:eastAsia="Times New Roman" w:hAnsi="Liberation Sans" w:cs="Times New Roman"/>
+                <w:b/>
+                <w:color w:val="000000"/>
+                <w:lang w:eastAsia="en-IN"/>
+              </w:rPr>
+            </w:pPr>
+            <w:r>
+              <w:rPr>
+                <w:rFonts w:ascii="Liberation Sans" w:eastAsia="Times New Roman" w:hAnsi="Liberation Sans" w:cs="Times New Roman"/>
+                <w:b/>
+                <w:color w:val="000000"/>
+                <w:lang w:eastAsia="en-IN"/>
+              </w:rPr>
+              <w:t>I</w:t>
+            </w:r>
+            <w:r>
+              <w:rPr>
+                <w:rFonts w:ascii="Liberation Sans" w:eastAsia="Times New Roman" w:hAnsi="Liberation Sans" w:cs="Times New Roman"/>
+                <w:b/>
+                <w:color w:val="000000"/>
+                <w:lang w:eastAsia="en-IN"/>
+              </w:rPr>
+              <w:t xml:space="preserve"> (A)</w:t>
+            </w:r>
+          </w:p>
+        </w:tc>
+      </w:tr>
+      <w:tr>
+        <w:trPr>
+          <w:trHeight w:val="397"/>
+        </w:trPr>
+        <w:tc>
+          <w:tcPr>
+            <w:tcW w:w="1531" w:type="dxa"/>
+            <w:shd w:val="clear" w:color="auto" w:fill="auto"/>
+            <w:noWrap/>
+            <w:vAlign w:val="center"/>
+            <w:hideMark/>
+          </w:tcPr>
+          <w:p>
+            <w:pPr>
+              <w:spacing w:after="0" w:line="240" w:lineRule="auto"/>
+              <w:jc w:val="center"/>
+              <w:rPr>
+                <w:rFonts w:ascii="Liberation Sans" w:eastAsia="Times New Roman" w:hAnsi="Liberation Sans" w:cs="Times New Roman"/>
+                <w:color w:val="000000"/>
+                <w:lang w:eastAsia="en-IN"/>
+              </w:rPr>
+            </w:pPr>
+            <w:r>
+              <w:rPr>
+                <w:rFonts w:ascii="Liberation Sans" w:eastAsia="Times New Roman" w:hAnsi="Liberation Sans" w:cs="Times New Roman"/>
+                <w:color w:val="000000"/>
+                <w:lang w:eastAsia="en-IN"/>
+              </w:rPr>
+              <w:t>1</w:t>
+            </w:r>
+          </w:p>
+        </w:tc>
+        <w:tc>
+          <w:tcPr>
+            <w:tcW w:w="1531" w:type="dxa"/>
+            <w:shd w:val="clear" w:color="auto" w:fill="auto"/>
+            <w:noWrap/>
+            <w:vAlign w:val="center"/>
+            <w:hideMark/>
+          </w:tcPr>
+          <w:p>
+            <w:pPr>
+              <w:spacing w:after="0" w:line="240" w:lineRule="auto"/>
+              <w:jc w:val="center"/>
+              <w:rPr>
+                <w:rFonts w:ascii="Liberation Sans" w:eastAsia="Times New Roman" w:hAnsi="Liberation Sans" w:cs="Times New Roman"/>
+                <w:color w:val="000000"/>
+                <w:lang w:eastAsia="en-IN"/>
+              </w:rPr>
+            </w:pPr>
+            <w:r>
+              <w:rPr>
+                <w:rFonts w:ascii="Liberation Sans" w:eastAsia="Times New Roman" w:hAnsi="Liberation Sans" w:cs="Times New Roman"/>
+                <w:color w:val="000000"/>
+                <w:lang w:eastAsia="en-IN"/>
+              </w:rPr>
+              <w:t>1</w:t>
+            </w:r>
+          </w:p>
+        </w:tc>
+        <w:tc>
+          <w:tcPr>
+            <w:tcW w:w="1531" w:type="dxa"/>
+            <w:shd w:val="clear" w:color="auto" w:fill="auto"/>
+            <w:noWrap/>
+            <w:vAlign w:val="center"/>
+            <w:hideMark/>
+          </w:tcPr>
+          <w:p>
+            <w:pPr>
+              <w:spacing w:after="0" w:line="240" w:lineRule="auto"/>
+              <w:jc w:val="center"/>
+              <w:rPr>
+                <w:rFonts w:ascii="Liberation Sans" w:eastAsia="Times New Roman" w:hAnsi="Liberation Sans" w:cs="Times New Roman"/>
+                <w:color w:val="000000"/>
+                <w:lang w:eastAsia="en-IN"/>
+              </w:rPr>
+            </w:pPr>
+            <w:r>
+              <w:rPr>
+                <w:rFonts w:ascii="Liberation Sans" w:eastAsia="Times New Roman" w:hAnsi="Liberation Sans" w:cs="Times New Roman"/>
+                <w:color w:val="000000"/>
+                <w:lang w:eastAsia="en-IN"/>
+              </w:rPr>
+              <w:t>2000</w:t>
+            </w:r>
+          </w:p>
+        </w:tc>
+        <w:tc>
+          <w:tcPr>
+            <w:tcW w:w="1531" w:type="dxa"/>
+            <w:shd w:val="clear" w:color="auto" w:fill="auto"/>
+            <w:noWrap/>
+            <w:vAlign w:val="center"/>
+            <w:hideMark/>
+          </w:tcPr>
+          <w:p>
+            <w:pPr>
+              <w:spacing w:after="0" w:line="240" w:lineRule="auto"/>
+              <w:jc w:val="center"/>
+              <w:rPr>
+                <w:rFonts w:ascii="Liberation Sans" w:eastAsia="Times New Roman" w:hAnsi="Liberation Sans" w:cs="Times New Roman"/>
+                <w:color w:val="000000"/>
+                <w:lang w:eastAsia="en-IN"/>
+              </w:rPr>
+            </w:pPr>
+            <w:r>
+              <w:rPr>
+                <w:rFonts w:ascii="Liberation Sans" w:eastAsia="Times New Roman" w:hAnsi="Liberation Sans" w:cs="Times New Roman"/>
+                <w:color w:val="000000"/>
+                <w:lang w:eastAsia="en-IN"/>
+              </w:rPr>
+              <w:t>11500</w:t>
+            </w:r>
+          </w:p>
+        </w:tc>
+        <w:tc>
+          <w:tcPr>
+            <w:tcW w:w="1531" w:type="dxa"/>
+            <w:shd w:val="clear" w:color="auto" w:fill="auto"/>
+            <w:noWrap/>
+            <w:vAlign w:val="center"/>
+            <w:hideMark/>
+          </w:tcPr>
+          <w:p>
+            <w:pPr>
+              <w:spacing w:after="0" w:line="240" w:lineRule="auto"/>
+              <w:jc w:val="center"/>
+              <w:rPr>
+                <w:rFonts w:ascii="Liberation Sans" w:eastAsia="Times New Roman" w:hAnsi="Liberation Sans" w:cs="Times New Roman"/>
+                <w:color w:val="000000"/>
+                <w:lang w:eastAsia="en-IN"/>
+              </w:rPr>
+            </w:pPr>
+            <w:r>
+              <w:rPr>
+                <w:rFonts w:ascii="Liberation Sans" w:eastAsia="Times New Roman" w:hAnsi="Liberation Sans" w:cs="Times New Roman"/>
+                <w:color w:val="000000"/>
+                <w:lang w:eastAsia="en-IN"/>
+              </w:rPr>
+              <w:t>2.36</w:t>
+            </w:r>
+            <w:r>
+              <w:rPr>
+                <w:rFonts w:ascii="Liberation Sans" w:eastAsia="Times New Roman" w:hAnsi="Liberation Sans" w:cs="Times New Roman"/>
+                <w:color w:val="000000"/>
+                <w:lang w:eastAsia="en-IN"/>
+              </w:rPr>
+              <w:t>0</w:t>
+            </w:r>
+          </w:p>
+        </w:tc>
+        <w:tc>
+          <w:tcPr>
+            <w:tcW w:w="1531" w:type="dxa"/>
+            <w:shd w:val="clear" w:color="auto" w:fill="auto"/>
+            <w:noWrap/>
+            <w:vAlign w:val="center"/>
+            <w:hideMark/>
+          </w:tcPr>
+          <w:p>
+            <w:pPr>
+              <w:spacing w:after="0" w:line="240" w:lineRule="auto"/>
+              <w:jc w:val="center"/>
+              <w:rPr>
+                <w:rFonts w:ascii="Liberation Sans" w:eastAsia="Times New Roman" w:hAnsi="Liberation Sans" w:cs="Times New Roman"/>
+                <w:color w:val="000000"/>
+                <w:lang w:eastAsia="en-IN"/>
+              </w:rPr>
+            </w:pPr>
+            <w:r>
+              <w:rPr>
+                <w:rFonts w:ascii="Liberation Sans" w:eastAsia="Times New Roman" w:hAnsi="Liberation Sans" w:cs="Times New Roman"/>
+                <w:color w:val="000000"/>
+                <w:lang w:eastAsia="en-IN"/>
+              </w:rPr>
+              <w:t>0.00016</w:t>
+            </w:r>
+          </w:p>
+        </w:tc>
+      </w:tr>
+      <w:tr>
+        <w:trPr>
+          <w:trHeight w:val="397"/>
+        </w:trPr>
+        <w:tc>
+          <w:tcPr>
+            <w:tcW w:w="1531" w:type="dxa"/>
+            <w:shd w:val="clear" w:color="auto" w:fill="auto"/>
+            <w:noWrap/>
+            <w:vAlign w:val="center"/>
+            <w:hideMark/>
+          </w:tcPr>
+          <w:p>
+            <w:pPr>
+              <w:spacing w:after="0" w:line="240" w:lineRule="auto"/>
+              <w:jc w:val="center"/>
+              <w:rPr>
+                <w:rFonts w:ascii="Liberation Sans" w:eastAsia="Times New Roman" w:hAnsi="Liberation Sans" w:cs="Times New Roman"/>
+                <w:color w:val="000000"/>
+                <w:lang w:eastAsia="en-IN"/>
+              </w:rPr>
+            </w:pPr>
+            <w:r>
+              <w:rPr>
+                <w:rFonts w:ascii="Liberation Sans" w:eastAsia="Times New Roman" w:hAnsi="Liberation Sans" w:cs="Times New Roman"/>
+                <w:color w:val="000000"/>
+                <w:lang w:eastAsia="en-IN"/>
+              </w:rPr>
+              <w:t>2</w:t>
+            </w:r>
+          </w:p>
+        </w:tc>
+        <w:tc>
+          <w:tcPr>
+            <w:tcW w:w="1531" w:type="dxa"/>
+            <w:shd w:val="clear" w:color="auto" w:fill="auto"/>
+            <w:noWrap/>
+            <w:vAlign w:val="center"/>
+            <w:hideMark/>
+          </w:tcPr>
+          <w:p>
+            <w:pPr>
+              <w:spacing w:after="0" w:line="240" w:lineRule="auto"/>
+              <w:jc w:val="center"/>
+              <w:rPr>
+                <w:rFonts w:ascii="Liberation Sans" w:eastAsia="Times New Roman" w:hAnsi="Liberation Sans" w:cs="Times New Roman"/>
+                <w:color w:val="000000"/>
+                <w:lang w:eastAsia="en-IN"/>
+              </w:rPr>
+            </w:pPr>
+            <w:r>
+              <w:rPr>
+                <w:rFonts w:ascii="Liberation Sans" w:eastAsia="Times New Roman" w:hAnsi="Liberation Sans" w:cs="Times New Roman"/>
+                <w:color w:val="000000"/>
+                <w:lang w:eastAsia="en-IN"/>
+              </w:rPr>
+              <w:t>1</w:t>
+            </w:r>
+          </w:p>
+        </w:tc>
+        <w:tc>
+          <w:tcPr>
+            <w:tcW w:w="1531" w:type="dxa"/>
+            <w:shd w:val="clear" w:color="auto" w:fill="auto"/>
+            <w:noWrap/>
+            <w:vAlign w:val="center"/>
+            <w:hideMark/>
+          </w:tcPr>
+          <w:p>
+            <w:pPr>
+              <w:spacing w:after="0" w:line="240" w:lineRule="auto"/>
+              <w:jc w:val="center"/>
+              <w:rPr>
+                <w:rFonts w:ascii="Liberation Sans" w:eastAsia="Times New Roman" w:hAnsi="Liberation Sans" w:cs="Times New Roman"/>
+                <w:color w:val="000000"/>
+                <w:lang w:eastAsia="en-IN"/>
+              </w:rPr>
+            </w:pPr>
+            <w:r>
+              <w:rPr>
+                <w:rFonts w:ascii="Liberation Sans" w:eastAsia="Times New Roman" w:hAnsi="Liberation Sans" w:cs="Times New Roman"/>
+                <w:color w:val="000000"/>
+                <w:lang w:eastAsia="en-IN"/>
+              </w:rPr>
+              <w:t>2000</w:t>
+            </w:r>
+          </w:p>
+        </w:tc>
+        <w:tc>
+          <w:tcPr>
+            <w:tcW w:w="1531" w:type="dxa"/>
+            <w:shd w:val="clear" w:color="auto" w:fill="auto"/>
+            <w:noWrap/>
+            <w:vAlign w:val="center"/>
+            <w:hideMark/>
+          </w:tcPr>
+          <w:p>
+            <w:pPr>
+              <w:spacing w:after="0" w:line="240" w:lineRule="auto"/>
+              <w:jc w:val="center"/>
+              <w:rPr>
+                <w:rFonts w:ascii="Liberation Sans" w:eastAsia="Times New Roman" w:hAnsi="Liberation Sans" w:cs="Times New Roman"/>
+                <w:color w:val="000000"/>
+                <w:lang w:eastAsia="en-IN"/>
+              </w:rPr>
+            </w:pPr>
+            <w:r>
+              <w:rPr>
+                <w:rFonts w:ascii="Liberation Sans" w:eastAsia="Times New Roman" w:hAnsi="Liberation Sans" w:cs="Times New Roman"/>
+                <w:color w:val="000000"/>
+                <w:lang w:eastAsia="en-IN"/>
+              </w:rPr>
+              <w:t>1.35</w:t>
+            </w:r>
+            <w:r>
+              <w:rPr>
+                <w:rFonts w:ascii="Liberation Sans" w:eastAsia="Times New Roman" w:hAnsi="Liberation Sans" w:cs="Times New Roman"/>
+                <w:color w:val="000000"/>
+                <w:lang w:eastAsia="en-IN"/>
+              </w:rPr>
+              <w:t>0</w:t>
+            </w:r>
+            <w:bookmarkStart w:id="0" w:name="_GoBack"/>
+            <w:bookmarkEnd w:id="0"/>
+          </w:p>
+        </w:tc>
+        <w:tc>
+          <w:tcPr>
+            <w:tcW w:w="1531" w:type="dxa"/>
+            <w:shd w:val="clear" w:color="auto" w:fill="auto"/>
+            <w:noWrap/>
+            <w:vAlign w:val="center"/>
+            <w:hideMark/>
+          </w:tcPr>
+          <w:p>
+            <w:pPr>
+              <w:spacing w:after="0" w:line="240" w:lineRule="auto"/>
+              <w:jc w:val="center"/>
+              <w:rPr>
+                <w:rFonts w:ascii="Liberation Sans" w:eastAsia="Times New Roman" w:hAnsi="Liberation Sans" w:cs="Times New Roman"/>
+                <w:color w:val="000000"/>
+                <w:lang w:eastAsia="en-IN"/>
+              </w:rPr>
+            </w:pPr>
+            <w:r>
+              <w:rPr>
+                <w:rFonts w:ascii="Liberation Sans" w:eastAsia="Times New Roman" w:hAnsi="Liberation Sans" w:cs="Times New Roman"/>
+                <w:color w:val="000000"/>
+                <w:lang w:eastAsia="en-IN"/>
+              </w:rPr>
+              <w:t>0.496</w:t>
+            </w:r>
+          </w:p>
+        </w:tc>
+        <w:tc>
+          <w:tcPr>
+            <w:tcW w:w="1531" w:type="dxa"/>
+            <w:shd w:val="clear" w:color="auto" w:fill="auto"/>
+            <w:noWrap/>
+            <w:vAlign w:val="center"/>
+            <w:hideMark/>
+          </w:tcPr>
+          <w:p>
+            <w:pPr>
+              <w:spacing w:after="0" w:line="240" w:lineRule="auto"/>
+              <w:jc w:val="center"/>
+              <w:rPr>
+                <w:rFonts w:ascii="Liberation Sans" w:eastAsia="Times New Roman" w:hAnsi="Liberation Sans" w:cs="Times New Roman"/>
+                <w:color w:val="000000"/>
+                <w:lang w:eastAsia="en-IN"/>
+              </w:rPr>
+            </w:pPr>
+            <w:r>
+              <w:rPr>
+                <w:rFonts w:ascii="Liberation Sans" w:eastAsia="Times New Roman" w:hAnsi="Liberation Sans" w:cs="Times New Roman"/>
+                <w:color w:val="000000"/>
+                <w:lang w:eastAsia="en-IN"/>
+              </w:rPr>
+              <w:t>0.000067</w:t>
+            </w:r>
+          </w:p>
+        </w:tc>
+      </w:tr>
+      <w:tr>
+        <w:trPr>
+          <w:trHeight w:val="397"/>
+        </w:trPr>
+        <w:tc>
+          <w:tcPr>
+            <w:tcW w:w="1531" w:type="dxa"/>
+            <w:shd w:val="clear" w:color="auto" w:fill="auto"/>
+            <w:noWrap/>
+            <w:vAlign w:val="center"/>
+            <w:hideMark/>
+          </w:tcPr>
+          <w:p>
+            <w:pPr>
+              <w:spacing w:after="0" w:line="240" w:lineRule="auto"/>
+              <w:jc w:val="center"/>
+              <w:rPr>
+                <w:rFonts w:ascii="Liberation Sans" w:eastAsia="Times New Roman" w:hAnsi="Liberation Sans" w:cs="Times New Roman"/>
+                <w:color w:val="000000"/>
+                <w:lang w:eastAsia="en-IN"/>
+              </w:rPr>
+            </w:pPr>
+            <w:r>
+              <w:rPr>
+                <w:rFonts w:ascii="Liberation Sans" w:eastAsia="Times New Roman" w:hAnsi="Liberation Sans" w:cs="Times New Roman"/>
+                <w:color w:val="000000"/>
+                <w:lang w:eastAsia="en-IN"/>
+              </w:rPr>
+              <w:lastRenderedPageBreak/>
+              <w:t>1</w:t>
+            </w:r>
+          </w:p>
+        </w:tc>
+        <w:tc>
+          <w:tcPr>
+            <w:tcW w:w="1531" w:type="dxa"/>
+            <w:shd w:val="clear" w:color="auto" w:fill="auto"/>
+            <w:noWrap/>
+            <w:vAlign w:val="center"/>
+            <w:hideMark/>
+          </w:tcPr>
+          <w:p>
+            <w:pPr>
+              <w:spacing w:after="0" w:line="240" w:lineRule="auto"/>
+              <w:jc w:val="center"/>
+              <w:rPr>
+                <w:rFonts w:ascii="Liberation Sans" w:eastAsia="Times New Roman" w:hAnsi="Liberation Sans" w:cs="Times New Roman"/>
+                <w:color w:val="000000"/>
+                <w:lang w:eastAsia="en-IN"/>
+              </w:rPr>
+            </w:pPr>
+            <w:r>
+              <w:rPr>
+                <w:rFonts w:ascii="Liberation Sans" w:eastAsia="Times New Roman" w:hAnsi="Liberation Sans" w:cs="Times New Roman"/>
+                <w:color w:val="000000"/>
+                <w:lang w:eastAsia="en-IN"/>
+              </w:rPr>
+              <w:t>2</w:t>
+            </w:r>
+          </w:p>
+        </w:tc>
+        <w:tc>
+          <w:tcPr>
+            <w:tcW w:w="1531" w:type="dxa"/>
+            <w:shd w:val="clear" w:color="auto" w:fill="auto"/>
+            <w:noWrap/>
+            <w:vAlign w:val="center"/>
+            <w:hideMark/>
+          </w:tcPr>
+          <w:p>
+            <w:pPr>
+              <w:spacing w:after="0" w:line="240" w:lineRule="auto"/>
+              <w:jc w:val="center"/>
+              <w:rPr>
+                <w:rFonts w:ascii="Liberation Sans" w:eastAsia="Times New Roman" w:hAnsi="Liberation Sans" w:cs="Times New Roman"/>
+                <w:color w:val="000000"/>
+                <w:lang w:eastAsia="en-IN"/>
+              </w:rPr>
+            </w:pPr>
+            <w:r>
+              <w:rPr>
+                <w:rFonts w:ascii="Liberation Sans" w:eastAsia="Times New Roman" w:hAnsi="Liberation Sans" w:cs="Times New Roman"/>
+                <w:color w:val="000000"/>
+                <w:lang w:eastAsia="en-IN"/>
+              </w:rPr>
+              <w:t>2000</w:t>
+            </w:r>
+          </w:p>
+        </w:tc>
+        <w:tc>
+          <w:tcPr>
+            <w:tcW w:w="1531" w:type="dxa"/>
+            <w:shd w:val="clear" w:color="auto" w:fill="auto"/>
+            <w:noWrap/>
+            <w:vAlign w:val="center"/>
+            <w:hideMark/>
+          </w:tcPr>
+          <w:p>
+            <w:pPr>
+              <w:spacing w:after="0" w:line="240" w:lineRule="auto"/>
+              <w:jc w:val="center"/>
+              <w:rPr>
+                <w:rFonts w:ascii="Liberation Sans" w:eastAsia="Times New Roman" w:hAnsi="Liberation Sans" w:cs="Times New Roman"/>
+                <w:color w:val="000000"/>
+                <w:lang w:eastAsia="en-IN"/>
+              </w:rPr>
+            </w:pPr>
+            <w:r>
+              <w:rPr>
+                <w:rFonts w:ascii="Liberation Sans" w:eastAsia="Times New Roman" w:hAnsi="Liberation Sans" w:cs="Times New Roman"/>
+                <w:color w:val="000000"/>
+                <w:lang w:eastAsia="en-IN"/>
+              </w:rPr>
+              <w:t>3.62</w:t>
+            </w:r>
+            <w:r>
+              <w:rPr>
+                <w:rFonts w:ascii="Liberation Sans" w:eastAsia="Times New Roman" w:hAnsi="Liberation Sans" w:cs="Times New Roman"/>
+                <w:color w:val="000000"/>
+                <w:lang w:eastAsia="en-IN"/>
+              </w:rPr>
+              <w:t>0</w:t>
+            </w:r>
+          </w:p>
+        </w:tc>
+        <w:tc>
+          <w:tcPr>
+            <w:tcW w:w="1531" w:type="dxa"/>
+            <w:shd w:val="clear" w:color="auto" w:fill="auto"/>
+            <w:noWrap/>
+            <w:vAlign w:val="center"/>
+            <w:hideMark/>
+          </w:tcPr>
+          <w:p>
+            <w:pPr>
+              <w:spacing w:after="0" w:line="240" w:lineRule="auto"/>
+              <w:jc w:val="center"/>
+              <w:rPr>
+                <w:rFonts w:ascii="Liberation Sans" w:eastAsia="Times New Roman" w:hAnsi="Liberation Sans" w:cs="Times New Roman"/>
+                <w:color w:val="000000"/>
+                <w:lang w:eastAsia="en-IN"/>
+              </w:rPr>
+            </w:pPr>
+            <w:r>
+              <w:rPr>
+                <w:rFonts w:ascii="Liberation Sans" w:eastAsia="Times New Roman" w:hAnsi="Liberation Sans" w:cs="Times New Roman"/>
+                <w:color w:val="000000"/>
+                <w:lang w:eastAsia="en-IN"/>
+              </w:rPr>
+              <w:t>4.56</w:t>
+            </w:r>
+            <w:r>
+              <w:rPr>
+                <w:rFonts w:ascii="Liberation Sans" w:eastAsia="Times New Roman" w:hAnsi="Liberation Sans" w:cs="Times New Roman"/>
+                <w:color w:val="000000"/>
+                <w:lang w:eastAsia="en-IN"/>
+              </w:rPr>
+              <w:t>0</w:t>
+            </w:r>
+          </w:p>
+        </w:tc>
+        <w:tc>
+          <w:tcPr>
+            <w:tcW w:w="1531" w:type="dxa"/>
+            <w:shd w:val="clear" w:color="auto" w:fill="auto"/>
+            <w:noWrap/>
+            <w:vAlign w:val="center"/>
+            <w:hideMark/>
+          </w:tcPr>
+          <w:p>
+            <w:pPr>
+              <w:spacing w:after="0" w:line="240" w:lineRule="auto"/>
+              <w:jc w:val="center"/>
+              <w:rPr>
+                <w:rFonts w:ascii="Liberation Sans" w:eastAsia="Times New Roman" w:hAnsi="Liberation Sans" w:cs="Times New Roman"/>
+                <w:color w:val="000000"/>
+                <w:lang w:eastAsia="en-IN"/>
+              </w:rPr>
+            </w:pPr>
+            <w:r>
+              <w:rPr>
+                <w:rFonts w:ascii="Liberation Sans" w:eastAsia="Times New Roman" w:hAnsi="Liberation Sans" w:cs="Times New Roman"/>
+                <w:color w:val="000000"/>
+                <w:lang w:eastAsia="en-IN"/>
+              </w:rPr>
+              <w:t>0.000304</w:t>
+            </w:r>
+          </w:p>
+        </w:tc>
+      </w:tr>
+      <w:tr>
+        <w:trPr>
+          <w:trHeight w:val="397"/>
+        </w:trPr>
+        <w:tc>
+          <w:tcPr>
+            <w:tcW w:w="1531" w:type="dxa"/>
+            <w:shd w:val="clear" w:color="auto" w:fill="auto"/>
+            <w:noWrap/>
+            <w:vAlign w:val="center"/>
+            <w:hideMark/>
+          </w:tcPr>
+          <w:p>
+            <w:pPr>
+              <w:spacing w:after="0" w:line="240" w:lineRule="auto"/>
+              <w:jc w:val="center"/>
+              <w:rPr>
+                <w:rFonts w:ascii="Liberation Sans" w:eastAsia="Times New Roman" w:hAnsi="Liberation Sans" w:cs="Times New Roman"/>
+                <w:color w:val="000000"/>
+                <w:lang w:eastAsia="en-IN"/>
+              </w:rPr>
+            </w:pPr>
+            <w:r>
+              <w:rPr>
+                <w:rFonts w:ascii="Liberation Sans" w:eastAsia="Times New Roman" w:hAnsi="Liberation Sans" w:cs="Times New Roman"/>
+                <w:color w:val="000000"/>
+                <w:lang w:eastAsia="en-IN"/>
+              </w:rPr>
+              <w:t>2</w:t>
+            </w:r>
+          </w:p>
+        </w:tc>
+        <w:tc>
+          <w:tcPr>
+            <w:tcW w:w="1531" w:type="dxa"/>
+            <w:shd w:val="clear" w:color="auto" w:fill="auto"/>
+            <w:noWrap/>
+            <w:vAlign w:val="center"/>
+            <w:hideMark/>
+          </w:tcPr>
+          <w:p>
+            <w:pPr>
+              <w:spacing w:after="0" w:line="240" w:lineRule="auto"/>
+              <w:jc w:val="center"/>
+              <w:rPr>
+                <w:rFonts w:ascii="Liberation Sans" w:eastAsia="Times New Roman" w:hAnsi="Liberation Sans" w:cs="Times New Roman"/>
+                <w:color w:val="000000"/>
+                <w:lang w:eastAsia="en-IN"/>
+              </w:rPr>
+            </w:pPr>
+            <w:r>
+              <w:rPr>
+                <w:rFonts w:ascii="Liberation Sans" w:eastAsia="Times New Roman" w:hAnsi="Liberation Sans" w:cs="Times New Roman"/>
+                <w:color w:val="000000"/>
+                <w:lang w:eastAsia="en-IN"/>
+              </w:rPr>
+              <w:t>2</w:t>
+            </w:r>
+          </w:p>
+        </w:tc>
+        <w:tc>
+          <w:tcPr>
+            <w:tcW w:w="1531" w:type="dxa"/>
+            <w:shd w:val="clear" w:color="auto" w:fill="auto"/>
+            <w:noWrap/>
+            <w:vAlign w:val="center"/>
+            <w:hideMark/>
+          </w:tcPr>
+          <w:p>
+            <w:pPr>
+              <w:spacing w:after="0" w:line="240" w:lineRule="auto"/>
+              <w:jc w:val="center"/>
+              <w:rPr>
+                <w:rFonts w:ascii="Liberation Sans" w:eastAsia="Times New Roman" w:hAnsi="Liberation Sans" w:cs="Times New Roman"/>
+                <w:color w:val="000000"/>
+                <w:lang w:eastAsia="en-IN"/>
+              </w:rPr>
+            </w:pPr>
+            <w:r>
+              <w:rPr>
+                <w:rFonts w:ascii="Liberation Sans" w:eastAsia="Times New Roman" w:hAnsi="Liberation Sans" w:cs="Times New Roman"/>
+                <w:color w:val="000000"/>
+                <w:lang w:eastAsia="en-IN"/>
+              </w:rPr>
+              <w:t>2000</w:t>
+            </w:r>
+          </w:p>
+        </w:tc>
+        <w:tc>
+          <w:tcPr>
+            <w:tcW w:w="1531" w:type="dxa"/>
+            <w:shd w:val="clear" w:color="auto" w:fill="auto"/>
+            <w:noWrap/>
+            <w:vAlign w:val="center"/>
+            <w:hideMark/>
+          </w:tcPr>
+          <w:p>
+            <w:pPr>
+              <w:spacing w:after="0" w:line="240" w:lineRule="auto"/>
+              <w:jc w:val="center"/>
+              <w:rPr>
+                <w:rFonts w:ascii="Liberation Sans" w:eastAsia="Times New Roman" w:hAnsi="Liberation Sans" w:cs="Times New Roman"/>
+                <w:color w:val="000000"/>
+                <w:lang w:eastAsia="en-IN"/>
+              </w:rPr>
+            </w:pPr>
+            <w:r>
+              <w:rPr>
+                <w:rFonts w:ascii="Liberation Sans" w:eastAsia="Times New Roman" w:hAnsi="Liberation Sans" w:cs="Times New Roman"/>
+                <w:color w:val="000000"/>
+                <w:lang w:eastAsia="en-IN"/>
+              </w:rPr>
+              <w:t>2.6</w:t>
+            </w:r>
+            <w:r>
+              <w:rPr>
+                <w:rFonts w:ascii="Liberation Sans" w:eastAsia="Times New Roman" w:hAnsi="Liberation Sans" w:cs="Times New Roman"/>
+                <w:color w:val="000000"/>
+                <w:lang w:eastAsia="en-IN"/>
+              </w:rPr>
+              <w:t>00</w:t>
+            </w:r>
+          </w:p>
+        </w:tc>
+        <w:tc>
+          <w:tcPr>
+            <w:tcW w:w="1531" w:type="dxa"/>
+            <w:shd w:val="clear" w:color="auto" w:fill="auto"/>
+            <w:noWrap/>
+            <w:vAlign w:val="center"/>
+            <w:hideMark/>
+          </w:tcPr>
+          <w:p>
+            <w:pPr>
+              <w:spacing w:after="0" w:line="240" w:lineRule="auto"/>
+              <w:jc w:val="center"/>
+              <w:rPr>
+                <w:rFonts w:ascii="Liberation Sans" w:eastAsia="Times New Roman" w:hAnsi="Liberation Sans" w:cs="Times New Roman"/>
+                <w:color w:val="000000"/>
+                <w:lang w:eastAsia="en-IN"/>
+              </w:rPr>
+            </w:pPr>
+            <w:r>
+              <w:rPr>
+                <w:rFonts w:ascii="Liberation Sans" w:eastAsia="Times New Roman" w:hAnsi="Liberation Sans" w:cs="Times New Roman"/>
+                <w:color w:val="000000"/>
+                <w:lang w:eastAsia="en-IN"/>
+              </w:rPr>
+              <w:t>0.944</w:t>
+            </w:r>
+          </w:p>
+        </w:tc>
+        <w:tc>
+          <w:tcPr>
+            <w:tcW w:w="1531" w:type="dxa"/>
+            <w:shd w:val="clear" w:color="auto" w:fill="auto"/>
+            <w:noWrap/>
+            <w:vAlign w:val="center"/>
+            <w:hideMark/>
+          </w:tcPr>
+          <w:p>
+            <w:pPr>
+              <w:spacing w:after="0" w:line="240" w:lineRule="auto"/>
+              <w:jc w:val="center"/>
+              <w:rPr>
+                <w:rFonts w:ascii="Liberation Sans" w:eastAsia="Times New Roman" w:hAnsi="Liberation Sans" w:cs="Times New Roman"/>
+                <w:color w:val="000000"/>
+                <w:lang w:eastAsia="en-IN"/>
+              </w:rPr>
+            </w:pPr>
+            <w:r>
+              <w:rPr>
+                <w:rFonts w:ascii="Liberation Sans" w:eastAsia="Times New Roman" w:hAnsi="Liberation Sans" w:cs="Times New Roman"/>
+                <w:color w:val="000000"/>
+                <w:lang w:eastAsia="en-IN"/>
+              </w:rPr>
+              <w:t>0.000126</w:t>
+            </w:r>
+          </w:p>
+        </w:tc>
+      </w:tr>
+    </w:tbl>
+    <w:p>
+      <w:pPr>
+        <w:pStyle w:val="Standard"/>
+        <w:rPr>
+          <w:b/>
+          <w:bCs/>
+          <w:sz w:val="44"/>
+          <w:szCs w:val="44"/>
+          <w:u w:val="single"/>
+        </w:rPr>
+      </w:pPr>
+    </w:p>
+    <w:p>
+      <w:pPr>
+        <w:pStyle w:val="Standard"/>
+        <w:rPr>
+          <w:b/>
+          <w:bCs/>
+          <w:sz w:val="44"/>
+          <w:szCs w:val="44"/>
+          <w:u w:val="single"/>
+        </w:rPr>
+      </w:pPr>
+    </w:p>
+    <w:p>
+      <w:pPr>
+        <w:pStyle w:val="Standard"/>
+        <w:rPr>
+          <w:b/>
+          <w:bCs/>
+          <w:sz w:val="44"/>
+          <w:szCs w:val="44"/>
+          <w:u w:val="single"/>
+        </w:rPr>
+      </w:pPr>
+      <w:r>
+        <w:rPr>
+          <w:b/>
+          <w:bCs/>
+          <w:sz w:val="44"/>
+          <w:szCs w:val="44"/>
+          <w:u w:val="single"/>
+        </w:rPr>
         <w:t>Conclusion:</w:t>
       </w:r>
     </w:p>
@@ -4718,7 +5645,6 @@
           <w:sz w:val="32"/>
           <w:szCs w:val="32"/>
         </w:rPr>
-        <w:lastRenderedPageBreak/>
         <w:t>elements,</w:t>
       </w:r>
       <w:r>
@@ -5808,6 +6734,26 @@
     <w:name w:val="Normal"/>
     <w:qFormat/>
   </w:style>
+  <w:style w:type="paragraph" w:styleId="Heading2">
+    <w:name w:val="heading 2"/>
+    <w:basedOn w:val="Normal"/>
+    <w:link w:val="Heading2Char"/>
+    <w:uiPriority w:val="9"/>
+    <w:qFormat/>
+    <w:rsid w:val="00EA2FCB"/>
+    <w:pPr>
+      <w:spacing w:before="100" w:beforeAutospacing="1" w:after="100" w:afterAutospacing="1" w:line="240" w:lineRule="auto"/>
+      <w:outlineLvl w:val="1"/>
+    </w:pPr>
+    <w:rPr>
+      <w:rFonts w:ascii="Times New Roman" w:eastAsia="Times New Roman" w:hAnsi="Times New Roman" w:cs="Times New Roman"/>
+      <w:b/>
+      <w:bCs/>
+      <w:sz w:val="36"/>
+      <w:szCs w:val="36"/>
+      <w:lang w:eastAsia="en-IN"/>
+    </w:rPr>
+  </w:style>
   <w:style w:type="character" w:default="1" w:styleId="DefaultParagraphFont">
     <w:name w:val="Default Paragraph Font"/>
     <w:uiPriority w:val="1"/>
@@ -5850,6 +6796,21 @@
       <w:sz w:val="24"/>
       <w:szCs w:val="24"/>
       <w:lang w:val="en-US" w:eastAsia="zh-CN" w:bidi="hi-IN"/>
+    </w:rPr>
+  </w:style>
+  <w:style w:type="character" w:customStyle="1" w:styleId="Heading2Char">
+    <w:name w:val="Heading 2 Char"/>
+    <w:basedOn w:val="DefaultParagraphFont"/>
+    <w:link w:val="Heading2"/>
+    <w:uiPriority w:val="9"/>
+    <w:rsid w:val="00EA2FCB"/>
+    <w:rPr>
+      <w:rFonts w:ascii="Times New Roman" w:eastAsia="Times New Roman" w:hAnsi="Times New Roman" w:cs="Times New Roman"/>
+      <w:b/>
+      <w:bCs/>
+      <w:sz w:val="36"/>
+      <w:szCs w:val="36"/>
+      <w:lang w:eastAsia="en-IN"/>
     </w:rPr>
   </w:style>
 </w:styles>

</xml_diff>